<commit_message>
Se modificaron los objetivos especificos
</commit_message>
<xml_diff>
--- a/TESIS V1.1.docx
+++ b/TESIS V1.1.docx
@@ -1,6 +1,6 @@
 
 <file path=word/document.xml><?xml version="1.0" encoding="utf-8"?>
-<w:document xmlns:wpc="http://schemas.microsoft.com/office/word/2010/wordprocessingCanvas" xmlns:cx="http://schemas.microsoft.com/office/drawing/2014/chartex" xmlns:cx1="http://schemas.microsoft.com/office/drawing/2015/9/8/chartex" xmlns:mc="http://schemas.openxmlformats.org/markup-compatibility/2006" xmlns:o="urn:schemas-microsoft-com:office:office" xmlns:r="http://schemas.openxmlformats.org/officeDocument/2006/relationships" xmlns:m="http://schemas.openxmlformats.org/officeDocument/2006/math" xmlns:v="urn:schemas-microsoft-com:vml" xmlns:wp14="http://schemas.microsoft.com/office/word/2010/wordprocessingDrawing" xmlns:wp="http://schemas.openxmlformats.org/drawingml/2006/wordprocessingDrawing" xmlns:w10="urn:schemas-microsoft-com:office:word" xmlns:w="http://schemas.openxmlformats.org/wordprocessingml/2006/main" xmlns:w14="http://schemas.microsoft.com/office/word/2010/wordml" xmlns:w15="http://schemas.microsoft.com/office/word/2012/wordml" xmlns:w16se="http://schemas.microsoft.com/office/word/2015/wordml/symex" xmlns:wpg="http://schemas.microsoft.com/office/word/2010/wordprocessingGroup" xmlns:wpi="http://schemas.microsoft.com/office/word/2010/wordprocessingInk" xmlns:wne="http://schemas.microsoft.com/office/word/2006/wordml" xmlns:wps="http://schemas.microsoft.com/office/word/2010/wordprocessingShape" mc:Ignorable="w14 w15 w16se wp14">
+<w:document xmlns:wpc="http://schemas.microsoft.com/office/word/2010/wordprocessingCanvas" xmlns:cx="http://schemas.microsoft.com/office/drawing/2014/chartex" xmlns:mc="http://schemas.openxmlformats.org/markup-compatibility/2006" xmlns:o="urn:schemas-microsoft-com:office:office" xmlns:r="http://schemas.openxmlformats.org/officeDocument/2006/relationships" xmlns:m="http://schemas.openxmlformats.org/officeDocument/2006/math" xmlns:v="urn:schemas-microsoft-com:vml" xmlns:wp14="http://schemas.microsoft.com/office/word/2010/wordprocessingDrawing" xmlns:wp="http://schemas.openxmlformats.org/drawingml/2006/wordprocessingDrawing" xmlns:w10="urn:schemas-microsoft-com:office:word" xmlns:w="http://schemas.openxmlformats.org/wordprocessingml/2006/main" xmlns:w14="http://schemas.microsoft.com/office/word/2010/wordml" xmlns:w15="http://schemas.microsoft.com/office/word/2012/wordml" xmlns:w16se="http://schemas.microsoft.com/office/word/2015/wordml/symex" xmlns:wpg="http://schemas.microsoft.com/office/word/2010/wordprocessingGroup" xmlns:wpi="http://schemas.microsoft.com/office/word/2010/wordprocessingInk" xmlns:wne="http://schemas.microsoft.com/office/word/2006/wordml" xmlns:wps="http://schemas.microsoft.com/office/word/2010/wordprocessingShape" mc:Ignorable="w14 w15 w16se wp14">
   <w:background w:color="FFFFFF"/>
   <w:body>
     <w:p>
@@ -50,7 +50,6 @@
           <w:rFonts w:cs="Arial"/>
           <w:noProof/>
           <w:sz w:val="18"/>
-          <w:lang w:val="es-MX" w:eastAsia="es-MX"/>
         </w:rPr>
         <w:drawing>
           <wp:anchor distT="0" distB="0" distL="114300" distR="114300" simplePos="0" relativeHeight="251658240" behindDoc="1" locked="0" layoutInCell="1" allowOverlap="1" wp14:anchorId="21366ADD" wp14:editId="3511EC03">
@@ -317,41 +316,13 @@
           <w:szCs w:val="24"/>
         </w:rPr>
       </w:pPr>
-      <w:proofErr w:type="spellStart"/>
       <w:r>
         <w:rPr>
           <w:rFonts w:ascii="Arial" w:hAnsi="Arial" w:cs="Arial"/>
           <w:sz w:val="24"/>
           <w:szCs w:val="24"/>
         </w:rPr>
-        <w:t>Uriangato</w:t>
-      </w:r>
-      <w:proofErr w:type="spellEnd"/>
-      <w:r>
-        <w:rPr>
-          <w:rFonts w:ascii="Arial" w:hAnsi="Arial" w:cs="Arial"/>
-          <w:sz w:val="24"/>
-          <w:szCs w:val="24"/>
-        </w:rPr>
-        <w:t xml:space="preserve">, </w:t>
-      </w:r>
-      <w:proofErr w:type="spellStart"/>
-      <w:r>
-        <w:rPr>
-          <w:rFonts w:ascii="Arial" w:hAnsi="Arial" w:cs="Arial"/>
-          <w:sz w:val="24"/>
-          <w:szCs w:val="24"/>
-        </w:rPr>
-        <w:t>Gto</w:t>
-      </w:r>
-      <w:proofErr w:type="spellEnd"/>
-      <w:r>
-        <w:rPr>
-          <w:rFonts w:ascii="Arial" w:hAnsi="Arial" w:cs="Arial"/>
-          <w:sz w:val="24"/>
-          <w:szCs w:val="24"/>
-        </w:rPr>
-        <w:t xml:space="preserve">.                                               </w:t>
+        <w:t xml:space="preserve">Uriangato, Gto.                                               </w:t>
       </w:r>
       <w:r>
         <w:rPr>
@@ -530,21 +501,7 @@
         <w:rPr>
           <w:sz w:val="18"/>
         </w:rPr>
-        <w:t>Aprobado por</w:t>
-      </w:r>
-      <w:proofErr w:type="gramStart"/>
-      <w:r>
-        <w:rPr>
-          <w:sz w:val="18"/>
-        </w:rPr>
-        <w:t>. . . .</w:t>
-      </w:r>
-      <w:proofErr w:type="gramEnd"/>
-      <w:r>
-        <w:rPr>
-          <w:sz w:val="18"/>
-        </w:rPr>
-        <w:t xml:space="preserve"> .  . . . .  . . . . . . . . . . . . . . . . . . . . . . . . . . . . . . . . . . . . . . . . . . . . . .</w:t>
+        <w:t>Aprobado por. . . . .  . . . .  . . . . . . . . . . . . . . . . . . . . . . . . . . . . . . . . . . . . . . . . . . . . . .</w:t>
       </w:r>
     </w:p>
     <w:p>
@@ -671,21 +628,7 @@
         <w:rPr>
           <w:sz w:val="18"/>
         </w:rPr>
-        <w:t>Revisado por</w:t>
-      </w:r>
-      <w:proofErr w:type="gramStart"/>
-      <w:r>
-        <w:rPr>
-          <w:sz w:val="18"/>
-        </w:rPr>
-        <w:t>. . . .</w:t>
-      </w:r>
-      <w:proofErr w:type="gramEnd"/>
-      <w:r>
-        <w:rPr>
-          <w:sz w:val="18"/>
-        </w:rPr>
-        <w:t xml:space="preserve"> .  . . . .  . . . . . . . . . . . . . . . . . . . . . . . . . . . . . . . . . . . . . . . . . . . . . .</w:t>
+        <w:t>Revisado por. . . . .  . . . .  . . . . . . . . . . . . . . . . . . . . . . . . . . . . . . . . . . . . . . . . . . . . . .</w:t>
       </w:r>
     </w:p>
     <w:p>
@@ -805,21 +748,7 @@
         <w:rPr>
           <w:sz w:val="18"/>
         </w:rPr>
-        <w:t>Revisado por</w:t>
-      </w:r>
-      <w:proofErr w:type="gramStart"/>
-      <w:r>
-        <w:rPr>
-          <w:sz w:val="18"/>
-        </w:rPr>
-        <w:t>. . . .</w:t>
-      </w:r>
-      <w:proofErr w:type="gramEnd"/>
-      <w:r>
-        <w:rPr>
-          <w:sz w:val="18"/>
-        </w:rPr>
-        <w:t xml:space="preserve"> .  . . . .  . . . . . . . . . . . . . . . . . . . . . . . . . . . . . . . . . . . . . . . . . . . . . .</w:t>
+        <w:t>Revisado por. . . . .  . . . .  . . . . . . . . . . . . . . . . . . . . . . . . . . . . . . . . . . . . . . . . . . . . . .</w:t>
       </w:r>
     </w:p>
     <w:p>
@@ -933,6 +862,7 @@
           <w:docPartUnique/>
         </w:docPartObj>
       </w:sdtPr>
+      <w:sdtEndPr/>
       <w:sdtContent>
         <w:p>
           <w:pPr>
@@ -6821,8 +6751,6 @@
           <w:fldChar w:fldCharType="end"/>
         </w:r>
       </w:hyperlink>
-      <w:bookmarkStart w:id="1" w:name="_GoBack"/>
-      <w:bookmarkEnd w:id="1"/>
     </w:p>
     <w:p>
       <w:pPr>
@@ -7369,34 +7297,18 @@
         </w:rPr>
         <w:t xml:space="preserve">por medio del proyecto propuesto por la Secretaría de Educación Pública para todas las instituciones de nivel superior, el cual consiste en una mejora tecnológica y de seguridad informática que permite expedir células profesionales y el registro de títulos profesionales electrónicos.  Por consiguiente, se generó un software o aplicación web codificado en C# y usando las distintas tecnologías y librerías web como JavaScript, </w:t>
       </w:r>
-      <w:proofErr w:type="spellStart"/>
-      <w:r>
-        <w:rPr>
-          <w:rFonts w:ascii="Arial" w:hAnsi="Arial" w:cs="Arial"/>
-        </w:rPr>
-        <w:t>Boostrap</w:t>
-      </w:r>
-      <w:proofErr w:type="spellEnd"/>
-      <w:r>
-        <w:rPr>
-          <w:rFonts w:ascii="Arial" w:hAnsi="Arial" w:cs="Arial"/>
-        </w:rPr>
-        <w:t>,</w:t>
-      </w:r>
-      <w:r>
-        <w:rPr>
-          <w:rFonts w:ascii="Arial" w:hAnsi="Arial" w:cs="Arial"/>
-        </w:rPr>
-        <w:t xml:space="preserve"> </w:t>
-      </w:r>
-      <w:proofErr w:type="spellStart"/>
-      <w:r>
-        <w:rPr>
-          <w:rFonts w:ascii="Arial" w:hAnsi="Arial" w:cs="Arial"/>
-        </w:rPr>
-        <w:t>Jquery</w:t>
-      </w:r>
-      <w:proofErr w:type="spellEnd"/>
+      <w:r>
+        <w:rPr>
+          <w:rFonts w:ascii="Arial" w:hAnsi="Arial" w:cs="Arial"/>
+        </w:rPr>
+        <w:t>Boostrap,</w:t>
+      </w:r>
+      <w:r>
+        <w:rPr>
+          <w:rFonts w:ascii="Arial" w:hAnsi="Arial" w:cs="Arial"/>
+        </w:rPr>
+        <w:t xml:space="preserve"> Jquery</w:t>
+      </w:r>
       <w:r>
         <w:rPr>
           <w:rFonts w:ascii="Arial" w:hAnsi="Arial" w:cs="Arial"/>
@@ -7462,39 +7374,7 @@
           <w:rFonts w:ascii="Arial" w:hAnsi="Arial" w:cs="Arial"/>
           <w:lang w:val="en-US"/>
         </w:rPr>
-        <w:t xml:space="preserve">This project aims to facilitate the registration and issuance of digital titles through the project proposed by the Ministry of Public Education for all higher-level institutions, which consists of a technological improvement and computer security that allows the issuance of professional cells and the registration of electronic professional titles. Consequently, a software or web application encoded in C # was generated and using different technologies and web libraries such as JavaScript, </w:t>
-      </w:r>
-      <w:proofErr w:type="spellStart"/>
-      <w:r>
-        <w:rPr>
-          <w:rFonts w:ascii="Arial" w:hAnsi="Arial" w:cs="Arial"/>
-          <w:lang w:val="en-US"/>
-        </w:rPr>
-        <w:t>Boostrap</w:t>
-      </w:r>
-      <w:proofErr w:type="spellEnd"/>
-      <w:r>
-        <w:rPr>
-          <w:rFonts w:ascii="Arial" w:hAnsi="Arial" w:cs="Arial"/>
-          <w:lang w:val="en-US"/>
-        </w:rPr>
-        <w:t xml:space="preserve">, </w:t>
-      </w:r>
-      <w:proofErr w:type="spellStart"/>
-      <w:r>
-        <w:rPr>
-          <w:rFonts w:ascii="Arial" w:hAnsi="Arial" w:cs="Arial"/>
-          <w:lang w:val="en-US"/>
-        </w:rPr>
-        <w:t>Jquery</w:t>
-      </w:r>
-      <w:proofErr w:type="spellEnd"/>
-      <w:r>
-        <w:rPr>
-          <w:rFonts w:ascii="Arial" w:hAnsi="Arial" w:cs="Arial"/>
-          <w:lang w:val="en-US"/>
-        </w:rPr>
-        <w:t xml:space="preserve"> and under certain software engineering methodologies, based on the specifications prescribed by the Secretary of Public Education for compliance. of the proposed objectives. The software consists of an administrative part where only the corresponding users who have the necessary key to sign the title can access and there they can make edits, requests and eliminate requests for titles from the applicant students. On the other hand, in the module corresponding to the student, it will only provide corresponding information about the process of their degree where only students who have concluded their academic process will be able to access the system.</w:t>
+        <w:t>This project aims to facilitate the registration and issuance of digital titles through the project proposed by the Ministry of Public Education for all higher-level institutions, which consists of a technological improvement and computer security that allows the issuance of professional cells and the registration of electronic professional titles. Consequently, a software or web application encoded in C # was generated and using different technologies and web libraries such as JavaScript, Boostrap, Jquery and under certain software engineering methodologies, based on the specifications prescribed by the Secretary of Public Education for compliance. of the proposed objectives. The software consists of an administrative part where only the corresponding users who have the necessary key to sign the title can access and there they can make edits, requests and eliminate requests for titles from the applicant students. On the other hand, in the module corresponding to the student, it will only provide corresponding information about the process of their degree where only students who have concluded their academic process will be able to access the system.</w:t>
       </w:r>
     </w:p>
     <w:p>
@@ -7535,25 +7415,7 @@
           <w:sz w:val="28"/>
           <w:szCs w:val="24"/>
         </w:rPr>
-        <w:t>(</w:t>
-      </w:r>
-      <w:proofErr w:type="spellStart"/>
-      <w:r>
-        <w:rPr>
-          <w:rFonts w:ascii="Arial" w:hAnsi="Arial" w:cs="Arial"/>
-          <w:sz w:val="28"/>
-          <w:szCs w:val="24"/>
-        </w:rPr>
-        <w:t>keywords</w:t>
-      </w:r>
-      <w:proofErr w:type="spellEnd"/>
-      <w:r>
-        <w:rPr>
-          <w:rFonts w:ascii="Arial" w:hAnsi="Arial" w:cs="Arial"/>
-          <w:sz w:val="28"/>
-          <w:szCs w:val="24"/>
-        </w:rPr>
-        <w:t>)</w:t>
+        <w:t>(keywords)</w:t>
       </w:r>
     </w:p>
     <w:p>
@@ -7700,7 +7562,7 @@
           <w:lang w:val="es-MX"/>
         </w:rPr>
       </w:pPr>
-      <w:bookmarkStart w:id="2" w:name="_Toc52379054"/>
+      <w:bookmarkStart w:id="1" w:name="_Toc52379054"/>
       <w:r>
         <w:rPr>
           <w:rStyle w:val="Textoennegrita"/>
@@ -7720,13 +7582,13 @@
         </w:rPr>
         <w:t>apítulo 1</w:t>
       </w:r>
-      <w:bookmarkEnd w:id="2"/>
+      <w:bookmarkEnd w:id="1"/>
     </w:p>
     <w:p>
       <w:pPr>
         <w:pStyle w:val="Ttulo2"/>
       </w:pPr>
-      <w:bookmarkStart w:id="3" w:name="_Toc52379055"/>
+      <w:bookmarkStart w:id="2" w:name="_Toc52379055"/>
       <w:r>
         <w:rPr>
           <w:rStyle w:val="Textoennegrita"/>
@@ -7735,7 +7597,7 @@
         </w:rPr>
         <w:t>Introducción.</w:t>
       </w:r>
-      <w:bookmarkEnd w:id="3"/>
+      <w:bookmarkEnd w:id="2"/>
     </w:p>
     <w:p>
       <w:pPr>
@@ -7802,7 +7664,7 @@
           <w:bCs w:val="0"/>
         </w:rPr>
       </w:pPr>
-      <w:bookmarkStart w:id="4" w:name="_Toc52379056"/>
+      <w:bookmarkStart w:id="3" w:name="_Toc52379056"/>
       <w:r>
         <w:rPr>
           <w:rStyle w:val="Textoennegrita"/>
@@ -7820,7 +7682,7 @@
         </w:rPr>
         <w:t>apítulo 2</w:t>
       </w:r>
-      <w:bookmarkEnd w:id="4"/>
+      <w:bookmarkEnd w:id="3"/>
     </w:p>
     <w:p>
       <w:pPr>
@@ -7828,11 +7690,11 @@
         <w:spacing w:line="360" w:lineRule="auto"/>
         <w:jc w:val="both"/>
       </w:pPr>
-      <w:bookmarkStart w:id="5" w:name="_Toc52379057"/>
+      <w:bookmarkStart w:id="4" w:name="_Toc52379057"/>
       <w:r>
         <w:t>Marco teórico (Antecedentes).</w:t>
       </w:r>
-      <w:bookmarkEnd w:id="5"/>
+      <w:bookmarkEnd w:id="4"/>
     </w:p>
     <w:p>
       <w:pPr>
@@ -7856,11 +7718,11 @@
         <w:spacing w:line="360" w:lineRule="auto"/>
         <w:jc w:val="both"/>
       </w:pPr>
-      <w:bookmarkStart w:id="6" w:name="_Toc52379058"/>
+      <w:bookmarkStart w:id="5" w:name="_Toc52379058"/>
       <w:r>
         <w:t>2.1 Firma Electrónica Avanzada</w:t>
       </w:r>
-      <w:bookmarkEnd w:id="6"/>
+      <w:bookmarkEnd w:id="5"/>
     </w:p>
     <w:p/>
     <w:p>
@@ -7904,7 +7766,7 @@
           <w:sz w:val="28"/>
         </w:rPr>
       </w:pPr>
-      <w:bookmarkStart w:id="7" w:name="_Toc52379059"/>
+      <w:bookmarkStart w:id="6" w:name="_Toc52379059"/>
       <w:r>
         <w:rPr>
           <w:sz w:val="28"/>
@@ -7924,7 +7786,7 @@
         </w:rPr>
         <w:t>Ventajas de la FEA sobre la firma autógrafa</w:t>
       </w:r>
-      <w:bookmarkEnd w:id="7"/>
+      <w:bookmarkEnd w:id="6"/>
       <w:r>
         <w:rPr>
           <w:sz w:val="28"/>
@@ -8046,11 +7908,11 @@
         <w:spacing w:line="360" w:lineRule="auto"/>
         <w:jc w:val="both"/>
       </w:pPr>
-      <w:bookmarkStart w:id="8" w:name="_Toc52379060"/>
+      <w:bookmarkStart w:id="7" w:name="_Toc52379060"/>
       <w:r>
         <w:t>2.2 Pencil Proyect</w:t>
       </w:r>
-      <w:bookmarkEnd w:id="8"/>
+      <w:bookmarkEnd w:id="7"/>
     </w:p>
     <w:p/>
     <w:p>
@@ -8078,7 +7940,7 @@
           <w:u w:val="single"/>
         </w:rPr>
       </w:pPr>
-      <w:bookmarkStart w:id="9" w:name="_Toc52379061"/>
+      <w:bookmarkStart w:id="8" w:name="_Toc52379061"/>
       <w:r>
         <w:rPr>
           <w:sz w:val="28"/>
@@ -8091,7 +7953,7 @@
         </w:rPr>
         <w:t>Ventajas</w:t>
       </w:r>
-      <w:bookmarkEnd w:id="9"/>
+      <w:bookmarkEnd w:id="8"/>
       <w:r>
         <w:rPr>
           <w:sz w:val="28"/>
@@ -8270,11 +8132,11 @@
         <w:spacing w:line="360" w:lineRule="auto"/>
         <w:jc w:val="both"/>
       </w:pPr>
-      <w:bookmarkStart w:id="10" w:name="_Toc52379062"/>
+      <w:bookmarkStart w:id="9" w:name="_Toc52379062"/>
       <w:r>
         <w:t>2.3 Base de datos</w:t>
       </w:r>
-      <w:bookmarkEnd w:id="10"/>
+      <w:bookmarkEnd w:id="9"/>
     </w:p>
     <w:p>
       <w:pPr>
@@ -8316,6 +8178,7 @@
           <w:id w:val="960308886"/>
           <w:citation/>
         </w:sdtPr>
+        <w:sdtEndPr/>
         <w:sdtContent>
           <w:r>
             <w:rPr>
@@ -8392,7 +8255,7 @@
           <w:sz w:val="28"/>
         </w:rPr>
       </w:pPr>
-      <w:bookmarkStart w:id="11" w:name="_Toc52379063"/>
+      <w:bookmarkStart w:id="10" w:name="_Toc52379063"/>
       <w:r>
         <w:rPr>
           <w:sz w:val="28"/>
@@ -8405,7 +8268,7 @@
         </w:rPr>
         <w:t>Características</w:t>
       </w:r>
-      <w:bookmarkEnd w:id="11"/>
+      <w:bookmarkEnd w:id="10"/>
       <w:r>
         <w:rPr>
           <w:sz w:val="28"/>
@@ -8589,6 +8452,7 @@
           <w:id w:val="1445814842"/>
           <w:citation/>
         </w:sdtPr>
+        <w:sdtEndPr/>
         <w:sdtContent>
           <w:r>
             <w:rPr>
@@ -8636,7 +8500,7 @@
           <w:sz w:val="28"/>
         </w:rPr>
       </w:pPr>
-      <w:bookmarkStart w:id="12" w:name="_Toc52379064"/>
+      <w:bookmarkStart w:id="11" w:name="_Toc52379064"/>
       <w:r>
         <w:rPr>
           <w:sz w:val="28"/>
@@ -8649,7 +8513,7 @@
         </w:rPr>
         <w:t>Ventajas y desventajas</w:t>
       </w:r>
-      <w:bookmarkEnd w:id="12"/>
+      <w:bookmarkEnd w:id="11"/>
       <w:r>
         <w:rPr>
           <w:sz w:val="28"/>
@@ -9025,11 +8889,11 @@
         <w:spacing w:line="360" w:lineRule="auto"/>
         <w:jc w:val="both"/>
       </w:pPr>
-      <w:bookmarkStart w:id="13" w:name="_Toc52379065"/>
+      <w:bookmarkStart w:id="12" w:name="_Toc52379065"/>
       <w:r>
         <w:t>2.4 Gestor de base de datos</w:t>
       </w:r>
-      <w:bookmarkEnd w:id="13"/>
+      <w:bookmarkEnd w:id="12"/>
     </w:p>
     <w:p>
       <w:pPr>
@@ -9054,23 +8918,7 @@
           <w:rFonts w:ascii="Arial" w:hAnsi="Arial" w:cs="Arial"/>
           <w:sz w:val="24"/>
         </w:rPr>
-        <w:t xml:space="preserve">n Sistema Gestor de Base de Datos (SGBD) o DGBA (Data Base Management </w:t>
-      </w:r>
-      <w:proofErr w:type="spellStart"/>
-      <w:r>
-        <w:rPr>
-          <w:rFonts w:ascii="Arial" w:hAnsi="Arial" w:cs="Arial"/>
-          <w:sz w:val="24"/>
-        </w:rPr>
-        <w:t>System</w:t>
-      </w:r>
-      <w:proofErr w:type="spellEnd"/>
-      <w:r>
-        <w:rPr>
-          <w:rFonts w:ascii="Arial" w:hAnsi="Arial" w:cs="Arial"/>
-          <w:sz w:val="24"/>
-        </w:rPr>
-        <w:t xml:space="preserve">) es un conjunto de programas no visibles que administran y gestionan la información que contiene una base de datos Los gestores de base de datos o </w:t>
+        <w:t xml:space="preserve">n Sistema Gestor de Base de Datos (SGBD) o DGBA (Data Base Management System) es un conjunto de programas no visibles que administran y gestionan la información que contiene una base de datos Los gestores de base de datos o </w:t>
       </w:r>
       <w:r>
         <w:rPr>
@@ -9112,6 +8960,7 @@
           <w:id w:val="-1480143785"/>
           <w:citation/>
         </w:sdtPr>
+        <w:sdtEndPr/>
         <w:sdtContent>
           <w:r>
             <w:rPr>
@@ -9169,7 +9018,7 @@
           <w:sz w:val="28"/>
         </w:rPr>
       </w:pPr>
-      <w:bookmarkStart w:id="14" w:name="_Toc52379066"/>
+      <w:bookmarkStart w:id="13" w:name="_Toc52379066"/>
       <w:r>
         <w:rPr>
           <w:sz w:val="28"/>
@@ -9183,7 +9032,7 @@
         </w:rPr>
         <w:t>Alcance de los gestores de base de datos</w:t>
       </w:r>
-      <w:bookmarkEnd w:id="14"/>
+      <w:bookmarkEnd w:id="13"/>
     </w:p>
     <w:p>
       <w:pPr>
@@ -9271,7 +9120,7 @@
           <w:lang w:val="es-ES_tradnl" w:eastAsia="es-ES"/>
         </w:rPr>
       </w:pPr>
-      <w:bookmarkStart w:id="15" w:name="_Toc52379067"/>
+      <w:bookmarkStart w:id="14" w:name="_Toc52379067"/>
       <w:r>
         <w:rPr>
           <w:sz w:val="28"/>
@@ -9286,7 +9135,7 @@
         </w:rPr>
         <w:t>Tipos de gestores de base de datos</w:t>
       </w:r>
-      <w:bookmarkEnd w:id="15"/>
+      <w:bookmarkEnd w:id="14"/>
     </w:p>
     <w:p>
       <w:pPr>
@@ -9591,7 +9440,7 @@
           <w:lang w:val="es-ES_tradnl" w:eastAsia="es-ES"/>
         </w:rPr>
       </w:pPr>
-      <w:bookmarkStart w:id="16" w:name="_Toc52379068"/>
+      <w:bookmarkStart w:id="15" w:name="_Toc52379068"/>
       <w:r>
         <w:rPr>
           <w:sz w:val="28"/>
@@ -9606,7 +9455,7 @@
         </w:rPr>
         <w:t>Ventajas y desventajas</w:t>
       </w:r>
-      <w:bookmarkEnd w:id="16"/>
+      <w:bookmarkEnd w:id="15"/>
       <w:r>
         <w:rPr>
           <w:sz w:val="28"/>
@@ -9871,6 +9720,7 @@
           <w:id w:val="1452360534"/>
           <w:citation/>
         </w:sdtPr>
+        <w:sdtEndPr/>
         <w:sdtContent>
           <w:r>
             <w:rPr>
@@ -9936,11 +9786,11 @@
         <w:spacing w:line="360" w:lineRule="auto"/>
         <w:jc w:val="both"/>
       </w:pPr>
-      <w:bookmarkStart w:id="17" w:name="_Toc52379069"/>
+      <w:bookmarkStart w:id="16" w:name="_Toc52379069"/>
       <w:r>
         <w:t>2.5 Gestores de base de datos SQL Server Management Studio SSMS</w:t>
       </w:r>
-      <w:bookmarkEnd w:id="17"/>
+      <w:bookmarkEnd w:id="16"/>
     </w:p>
     <w:p/>
     <w:p>
@@ -9965,39 +9815,7 @@
           <w:rFonts w:ascii="Arial" w:hAnsi="Arial" w:cs="Arial"/>
           <w:sz w:val="24"/>
         </w:rPr>
-        <w:t xml:space="preserve">SQL Server Management Studio (SSMS) es un entorno integrado para administrar cualquier infraestructura SQL, desde SQL Server hasta </w:t>
-      </w:r>
-      <w:proofErr w:type="spellStart"/>
-      <w:r>
-        <w:rPr>
-          <w:rFonts w:ascii="Arial" w:hAnsi="Arial" w:cs="Arial"/>
-          <w:sz w:val="24"/>
-        </w:rPr>
-        <w:t>Azure</w:t>
-      </w:r>
-      <w:proofErr w:type="spellEnd"/>
-      <w:r>
-        <w:rPr>
-          <w:rFonts w:ascii="Arial" w:hAnsi="Arial" w:cs="Arial"/>
-          <w:sz w:val="24"/>
-        </w:rPr>
-        <w:t xml:space="preserve"> SQL </w:t>
-      </w:r>
-      <w:proofErr w:type="spellStart"/>
-      <w:r>
-        <w:rPr>
-          <w:rFonts w:ascii="Arial" w:hAnsi="Arial" w:cs="Arial"/>
-          <w:sz w:val="24"/>
-        </w:rPr>
-        <w:t>Database</w:t>
-      </w:r>
-      <w:proofErr w:type="spellEnd"/>
-      <w:r>
-        <w:rPr>
-          <w:rFonts w:ascii="Arial" w:hAnsi="Arial" w:cs="Arial"/>
-          <w:sz w:val="24"/>
-        </w:rPr>
-        <w:t xml:space="preserve">. SSMS proporciona herramientas para configurar, monitorear y administrar instancias de SQL Server y bases de datos. </w:t>
+        <w:t xml:space="preserve">SQL Server Management Studio (SSMS) es un entorno integrado para administrar cualquier infraestructura SQL, desde SQL Server hasta Azure SQL Database. SSMS proporciona herramientas para configurar, monitorear y administrar instancias de SQL Server y bases de datos. </w:t>
       </w:r>
       <w:r>
         <w:rPr>
@@ -10005,23 +9823,7 @@
           <w:sz w:val="24"/>
         </w:rPr>
         <w:lastRenderedPageBreak/>
-        <w:t xml:space="preserve">Utilice SSMS para implementar, supervisar y actualizar los componentes de la capa de datos que utilizan sus aplicaciones y crear consultas y scripts. (Microsoft </w:t>
-      </w:r>
-      <w:proofErr w:type="spellStart"/>
-      <w:r>
-        <w:rPr>
-          <w:rFonts w:ascii="Arial" w:hAnsi="Arial" w:cs="Arial"/>
-          <w:sz w:val="24"/>
-        </w:rPr>
-        <w:t>Ignite</w:t>
-      </w:r>
-      <w:proofErr w:type="spellEnd"/>
-      <w:r>
-        <w:rPr>
-          <w:rFonts w:ascii="Arial" w:hAnsi="Arial" w:cs="Arial"/>
-          <w:sz w:val="24"/>
-        </w:rPr>
-        <w:t>, 2020)</w:t>
+        <w:t>Utilice SSMS para implementar, supervisar y actualizar los componentes de la capa de datos que utilizan sus aplicaciones y crear consultas y scripts. (Microsoft Ignite, 2020)</w:t>
       </w:r>
     </w:p>
     <w:p>
@@ -10031,7 +9833,7 @@
           <w:sz w:val="28"/>
         </w:rPr>
       </w:pPr>
-      <w:bookmarkStart w:id="18" w:name="_Toc52379070"/>
+      <w:bookmarkStart w:id="17" w:name="_Toc52379070"/>
       <w:r>
         <w:rPr>
           <w:sz w:val="28"/>
@@ -10044,7 +9846,7 @@
         </w:rPr>
         <w:t>Características</w:t>
       </w:r>
-      <w:bookmarkEnd w:id="18"/>
+      <w:bookmarkEnd w:id="17"/>
     </w:p>
     <w:p>
       <w:pPr>
@@ -10070,7 +9872,7 @@
           <w:sz w:val="28"/>
         </w:rPr>
       </w:pPr>
-      <w:bookmarkStart w:id="19" w:name="_Toc52379071"/>
+      <w:bookmarkStart w:id="18" w:name="_Toc52379071"/>
       <w:r>
         <w:rPr>
           <w:sz w:val="28"/>
@@ -10083,7 +9885,7 @@
         </w:rPr>
         <w:t>Usos de SSMS</w:t>
       </w:r>
-      <w:bookmarkEnd w:id="19"/>
+      <w:bookmarkEnd w:id="18"/>
     </w:p>
     <w:p>
       <w:pPr>
@@ -10116,7 +9918,6 @@
           <w:sz w:val="24"/>
         </w:rPr>
       </w:pPr>
-      <w:proofErr w:type="spellStart"/>
       <w:r>
         <w:rPr>
           <w:rFonts w:ascii="Arial" w:hAnsi="Arial" w:cs="Arial"/>
@@ -10124,7 +9925,6 @@
         </w:rPr>
         <w:t>DataCenter</w:t>
       </w:r>
-      <w:proofErr w:type="spellEnd"/>
     </w:p>
     <w:p>
       <w:pPr>
@@ -10206,37 +10006,12 @@
           <w:sz w:val="24"/>
         </w:rPr>
       </w:pPr>
-      <w:proofErr w:type="spellStart"/>
-      <w:r>
-        <w:rPr>
-          <w:rFonts w:ascii="Arial" w:hAnsi="Arial" w:cs="Arial"/>
-          <w:sz w:val="24"/>
-        </w:rPr>
-        <w:t>Bussines</w:t>
-      </w:r>
-      <w:proofErr w:type="spellEnd"/>
-      <w:r>
-        <w:rPr>
-          <w:rFonts w:ascii="Arial" w:hAnsi="Arial" w:cs="Arial"/>
-          <w:sz w:val="24"/>
-        </w:rPr>
-        <w:t xml:space="preserve"> </w:t>
-      </w:r>
-      <w:proofErr w:type="spellStart"/>
-      <w:r>
-        <w:rPr>
-          <w:rFonts w:ascii="Arial" w:hAnsi="Arial" w:cs="Arial"/>
-          <w:sz w:val="24"/>
-        </w:rPr>
-        <w:t>Intelligence</w:t>
-      </w:r>
-      <w:proofErr w:type="spellEnd"/>
-      <w:r>
-        <w:rPr>
-          <w:rFonts w:ascii="Arial" w:hAnsi="Arial" w:cs="Arial"/>
-          <w:sz w:val="24"/>
-        </w:rPr>
-        <w:t xml:space="preserve"> </w:t>
+      <w:r>
+        <w:rPr>
+          <w:rFonts w:ascii="Arial" w:hAnsi="Arial" w:cs="Arial"/>
+          <w:sz w:val="24"/>
+        </w:rPr>
+        <w:t xml:space="preserve">Bussines Intelligence </w:t>
       </w:r>
     </w:p>
     <w:p>
@@ -10293,6 +10068,7 @@
           <w:id w:val="-726144812"/>
           <w:citation/>
         </w:sdtPr>
+        <w:sdtEndPr/>
         <w:sdtContent>
           <w:r>
             <w:rPr>
@@ -10358,7 +10134,7 @@
           <w:sz w:val="28"/>
         </w:rPr>
       </w:pPr>
-      <w:bookmarkStart w:id="20" w:name="_Toc52379072"/>
+      <w:bookmarkStart w:id="19" w:name="_Toc52379072"/>
       <w:r>
         <w:rPr>
           <w:rFonts w:cs="Arial"/>
@@ -10373,7 +10149,7 @@
         </w:rPr>
         <w:t>Ventajas y desventajas</w:t>
       </w:r>
-      <w:bookmarkEnd w:id="20"/>
+      <w:bookmarkEnd w:id="19"/>
       <w:r>
         <w:rPr>
           <w:rFonts w:cs="Arial"/>
@@ -10788,11 +10564,11 @@
         <w:spacing w:line="360" w:lineRule="auto"/>
         <w:jc w:val="both"/>
       </w:pPr>
-      <w:bookmarkStart w:id="21" w:name="_Toc52379073"/>
+      <w:bookmarkStart w:id="20" w:name="_Toc52379073"/>
       <w:r>
         <w:t>2.6 Lenguajes de programación</w:t>
       </w:r>
-      <w:bookmarkEnd w:id="21"/>
+      <w:bookmarkEnd w:id="20"/>
       <w:r>
         <w:t xml:space="preserve"> </w:t>
       </w:r>
@@ -10858,7 +10634,7 @@
           <w:sz w:val="28"/>
         </w:rPr>
       </w:pPr>
-      <w:bookmarkStart w:id="22" w:name="_Toc52379074"/>
+      <w:bookmarkStart w:id="21" w:name="_Toc52379074"/>
       <w:r>
         <w:rPr>
           <w:sz w:val="28"/>
@@ -10871,7 +10647,7 @@
         </w:rPr>
         <w:t>Tipos de lenguajes de programación</w:t>
       </w:r>
-      <w:bookmarkEnd w:id="22"/>
+      <w:bookmarkEnd w:id="21"/>
     </w:p>
     <w:p>
       <w:pPr>
@@ -11043,7 +10819,7 @@
           <w:rFonts w:ascii="Arial" w:hAnsi="Arial" w:cs="Arial"/>
           <w:noProof/>
           <w:sz w:val="24"/>
-          <w:lang w:eastAsia="es-MX"/>
+          <w:lang w:val="es-ES" w:eastAsia="es-ES"/>
         </w:rPr>
         <w:lastRenderedPageBreak/>
         <w:drawing>
@@ -11098,22 +10874,35 @@
           <w:sz w:val="24"/>
         </w:rPr>
       </w:pPr>
-      <w:bookmarkStart w:id="23" w:name="_Toc52379120"/>
+      <w:bookmarkStart w:id="22" w:name="_Toc52379120"/>
       <w:r>
         <w:t xml:space="preserve">Figura </w:t>
       </w:r>
-      <w:fldSimple w:instr=" SEQ Figura \* ARABIC ">
-        <w:r>
-          <w:rPr>
-            <w:noProof/>
-          </w:rPr>
-          <w:t>1</w:t>
-        </w:r>
-      </w:fldSimple>
+      <w:r>
+        <w:fldChar w:fldCharType="begin"/>
+      </w:r>
+      <w:r>
+        <w:instrText xml:space="preserve"> SEQ Figura \* ARABIC </w:instrText>
+      </w:r>
+      <w:r>
+        <w:fldChar w:fldCharType="separate"/>
+      </w:r>
+      <w:r>
+        <w:rPr>
+          <w:noProof/>
+        </w:rPr>
+        <w:t>1</w:t>
+      </w:r>
+      <w:r>
+        <w:rPr>
+          <w:noProof/>
+        </w:rPr>
+        <w:fldChar w:fldCharType="end"/>
+      </w:r>
       <w:r>
         <w:t>Tipos de lenguajes de programación</w:t>
       </w:r>
-      <w:bookmarkEnd w:id="23"/>
+      <w:bookmarkEnd w:id="22"/>
     </w:p>
     <w:p>
       <w:pPr>
@@ -11134,7 +10923,7 @@
           <w:sz w:val="28"/>
         </w:rPr>
       </w:pPr>
-      <w:bookmarkStart w:id="24" w:name="_Toc52379075"/>
+      <w:bookmarkStart w:id="23" w:name="_Toc52379075"/>
       <w:r>
         <w:rPr>
           <w:sz w:val="28"/>
@@ -11147,7 +10936,7 @@
         </w:rPr>
         <w:t>Función de los lenguajes de programación</w:t>
       </w:r>
-      <w:bookmarkEnd w:id="24"/>
+      <w:bookmarkEnd w:id="23"/>
     </w:p>
     <w:p>
       <w:pPr>
@@ -11278,15 +11067,7 @@
     </w:p>
     <w:p>
       <w:r>
-        <w:t>(</w:t>
-      </w:r>
-      <w:proofErr w:type="spellStart"/>
-      <w:r>
-        <w:t>rockcontent</w:t>
-      </w:r>
-      <w:proofErr w:type="spellEnd"/>
-      <w:r>
-        <w:t>, 2019)</w:t>
+        <w:t>(rockcontent, 2019)</w:t>
       </w:r>
     </w:p>
     <w:p>
@@ -11295,14 +11076,14 @@
         <w:spacing w:line="360" w:lineRule="auto"/>
         <w:jc w:val="both"/>
       </w:pPr>
-      <w:bookmarkStart w:id="25" w:name="_Toc52379076"/>
+      <w:bookmarkStart w:id="24" w:name="_Toc52379076"/>
       <w:r>
         <w:t xml:space="preserve">2.7 </w:t>
       </w:r>
       <w:r>
         <w:t>IDE de programación</w:t>
       </w:r>
-      <w:bookmarkEnd w:id="25"/>
+      <w:bookmarkEnd w:id="24"/>
       <w:r>
         <w:t xml:space="preserve"> </w:t>
       </w:r>
@@ -11353,6 +11134,7 @@
           <w:id w:val="-698703044"/>
           <w:citation/>
         </w:sdtPr>
+        <w:sdtEndPr/>
         <w:sdtContent>
           <w:r>
             <w:rPr>
@@ -11410,7 +11192,7 @@
           <w:sz w:val="28"/>
         </w:rPr>
       </w:pPr>
-      <w:bookmarkStart w:id="26" w:name="_Toc52379077"/>
+      <w:bookmarkStart w:id="25" w:name="_Toc52379077"/>
       <w:r>
         <w:rPr>
           <w:sz w:val="28"/>
@@ -11423,7 +11205,7 @@
         </w:rPr>
         <w:t>Características</w:t>
       </w:r>
-      <w:bookmarkEnd w:id="26"/>
+      <w:bookmarkEnd w:id="25"/>
     </w:p>
     <w:p>
       <w:pPr>
@@ -11707,11 +11489,11 @@
         <w:spacing w:line="360" w:lineRule="auto"/>
         <w:jc w:val="both"/>
       </w:pPr>
-      <w:bookmarkStart w:id="27" w:name="_Toc52379078"/>
+      <w:bookmarkStart w:id="26" w:name="_Toc52379078"/>
       <w:r>
         <w:t>2.8 Entorno de desarrollo Visual Studio</w:t>
       </w:r>
-      <w:bookmarkEnd w:id="27"/>
+      <w:bookmarkEnd w:id="26"/>
     </w:p>
     <w:p>
       <w:pPr>
@@ -11769,7 +11551,7 @@
           <w:rFonts w:ascii="Arial" w:hAnsi="Arial" w:cs="Arial"/>
           <w:noProof/>
           <w:sz w:val="24"/>
-          <w:lang w:eastAsia="es-MX"/>
+          <w:lang w:val="es-ES" w:eastAsia="es-ES"/>
         </w:rPr>
         <w:drawing>
           <wp:inline distT="0" distB="0" distL="0" distR="0" wp14:anchorId="3ACAD72A" wp14:editId="5F25FB28">
@@ -11825,41 +11607,54 @@
       <w:pPr>
         <w:pStyle w:val="Descripcin"/>
       </w:pPr>
-      <w:bookmarkStart w:id="28" w:name="_Toc52379121"/>
+      <w:bookmarkStart w:id="27" w:name="_Toc52379121"/>
       <w:r>
         <w:t xml:space="preserve">Figura </w:t>
       </w:r>
-      <w:fldSimple w:instr=" SEQ Figura \* ARABIC ">
-        <w:r>
-          <w:rPr>
-            <w:noProof/>
-          </w:rPr>
-          <w:t>2</w:t>
-        </w:r>
-      </w:fldSimple>
+      <w:r>
+        <w:fldChar w:fldCharType="begin"/>
+      </w:r>
+      <w:r>
+        <w:instrText xml:space="preserve"> SEQ Figura \* ARABIC </w:instrText>
+      </w:r>
+      <w:r>
+        <w:fldChar w:fldCharType="separate"/>
+      </w:r>
+      <w:r>
+        <w:rPr>
+          <w:noProof/>
+        </w:rPr>
+        <w:t>2</w:t>
+      </w:r>
+      <w:r>
+        <w:rPr>
+          <w:noProof/>
+        </w:rPr>
+        <w:fldChar w:fldCharType="end"/>
+      </w:r>
       <w:r>
         <w:t xml:space="preserve"> IDE Visual Studio </w:t>
       </w:r>
       <w:r>
         <w:t>https://docs.microsoft.com/en-us/visualstudio/get-started/visual-studio-ide?view=vs-2019</w:t>
       </w:r>
+      <w:bookmarkEnd w:id="27"/>
+    </w:p>
+    <w:p>
+      <w:pPr>
+        <w:pStyle w:val="Ttulo3"/>
+        <w:rPr>
+          <w:sz w:val="28"/>
+        </w:rPr>
+      </w:pPr>
+      <w:bookmarkStart w:id="28" w:name="_Toc52379079"/>
+      <w:r>
+        <w:rPr>
+          <w:sz w:val="28"/>
+        </w:rPr>
+        <w:t>2.8.1 Características</w:t>
+      </w:r>
       <w:bookmarkEnd w:id="28"/>
-    </w:p>
-    <w:p>
-      <w:pPr>
-        <w:pStyle w:val="Ttulo3"/>
-        <w:rPr>
-          <w:sz w:val="28"/>
-        </w:rPr>
-      </w:pPr>
-      <w:bookmarkStart w:id="29" w:name="_Toc52379079"/>
-      <w:r>
-        <w:rPr>
-          <w:sz w:val="28"/>
-        </w:rPr>
-        <w:t>2.8.1 Características</w:t>
-      </w:r>
-      <w:bookmarkEnd w:id="29"/>
       <w:r>
         <w:rPr>
           <w:sz w:val="28"/>
@@ -11887,23 +11682,7 @@
           <w:rFonts w:ascii="Arial" w:hAnsi="Arial" w:cs="Arial"/>
           <w:sz w:val="24"/>
         </w:rPr>
-        <w:t xml:space="preserve">Como se define en la web de </w:t>
-      </w:r>
-      <w:proofErr w:type="spellStart"/>
-      <w:r>
-        <w:rPr>
-          <w:rFonts w:ascii="Arial" w:hAnsi="Arial" w:cs="Arial"/>
-          <w:sz w:val="24"/>
-        </w:rPr>
-        <w:t>EcuRed</w:t>
-      </w:r>
-      <w:proofErr w:type="spellEnd"/>
-      <w:r>
-        <w:rPr>
-          <w:rFonts w:ascii="Arial" w:hAnsi="Arial" w:cs="Arial"/>
-          <w:sz w:val="24"/>
-        </w:rPr>
-        <w:t xml:space="preserve">, </w:t>
+        <w:t xml:space="preserve">Como se define en la web de EcuRed, </w:t>
       </w:r>
       <w:r>
         <w:rPr>
@@ -11938,7 +11717,7 @@
           <w:sz w:val="28"/>
         </w:rPr>
       </w:pPr>
-      <w:bookmarkStart w:id="30" w:name="_Toc52379080"/>
+      <w:bookmarkStart w:id="29" w:name="_Toc52379080"/>
       <w:r>
         <w:rPr>
           <w:sz w:val="28"/>
@@ -11951,7 +11730,7 @@
         </w:rPr>
         <w:t xml:space="preserve"> Ventajas y desventajas</w:t>
       </w:r>
-      <w:bookmarkEnd w:id="30"/>
+      <w:bookmarkEnd w:id="29"/>
       <w:r>
         <w:rPr>
           <w:sz w:val="28"/>
@@ -12143,11 +11922,11 @@
         <w:spacing w:line="360" w:lineRule="auto"/>
         <w:jc w:val="both"/>
       </w:pPr>
-      <w:bookmarkStart w:id="31" w:name="_Toc52379081"/>
+      <w:bookmarkStart w:id="30" w:name="_Toc52379081"/>
       <w:r>
         <w:t>2.9 ASP.NET</w:t>
       </w:r>
-      <w:bookmarkEnd w:id="31"/>
+      <w:bookmarkEnd w:id="30"/>
       <w:r>
         <w:t xml:space="preserve"> </w:t>
       </w:r>
@@ -12198,6 +11977,7 @@
           <w:id w:val="513580831"/>
           <w:citation/>
         </w:sdtPr>
+        <w:sdtEndPr/>
         <w:sdtContent>
           <w:r>
             <w:rPr>
@@ -12273,6 +12053,7 @@
           <w:id w:val="-1719275293"/>
           <w:citation/>
         </w:sdtPr>
+        <w:sdtEndPr/>
         <w:sdtContent>
           <w:r>
             <w:rPr>
@@ -12330,7 +12111,7 @@
           <w:sz w:val="28"/>
         </w:rPr>
       </w:pPr>
-      <w:bookmarkStart w:id="32" w:name="_Toc52379082"/>
+      <w:bookmarkStart w:id="31" w:name="_Toc52379082"/>
       <w:r>
         <w:rPr>
           <w:sz w:val="28"/>
@@ -12344,7 +12125,7 @@
         </w:rPr>
         <w:t>ASP</w:t>
       </w:r>
-      <w:bookmarkEnd w:id="32"/>
+      <w:bookmarkEnd w:id="31"/>
     </w:p>
     <w:p>
       <w:pPr>
@@ -12471,6 +12252,7 @@
           <w:id w:val="-1689521335"/>
           <w:citation/>
         </w:sdtPr>
+        <w:sdtEndPr/>
         <w:sdtContent>
           <w:r>
             <w:rPr>
@@ -12532,14 +12314,14 @@
           <w:sz w:val="28"/>
         </w:rPr>
       </w:pPr>
-      <w:bookmarkStart w:id="33" w:name="_Toc52379083"/>
+      <w:bookmarkStart w:id="32" w:name="_Toc52379083"/>
       <w:r>
         <w:rPr>
           <w:sz w:val="28"/>
         </w:rPr>
         <w:t>2.9.2 Características</w:t>
       </w:r>
-      <w:bookmarkEnd w:id="33"/>
+      <w:bookmarkEnd w:id="32"/>
       <w:r>
         <w:rPr>
           <w:sz w:val="28"/>
@@ -12622,71 +12404,7 @@
           <w:rFonts w:ascii="Arial" w:hAnsi="Arial" w:cs="Arial"/>
           <w:sz w:val="24"/>
         </w:rPr>
-        <w:t>En .NET, la verdadera interoperabilidad entre lenguajes es posible gracias a las capacidades que tiene la plataforma como herencia entre lenguajes (Cross-</w:t>
-      </w:r>
-      <w:proofErr w:type="spellStart"/>
-      <w:r>
-        <w:rPr>
-          <w:rFonts w:ascii="Arial" w:hAnsi="Arial" w:cs="Arial"/>
-          <w:sz w:val="24"/>
-        </w:rPr>
-        <w:t>Language</w:t>
-      </w:r>
-      <w:proofErr w:type="spellEnd"/>
-      <w:r>
-        <w:rPr>
-          <w:rFonts w:ascii="Arial" w:hAnsi="Arial" w:cs="Arial"/>
-          <w:sz w:val="24"/>
-        </w:rPr>
-        <w:t xml:space="preserve"> </w:t>
-      </w:r>
-      <w:proofErr w:type="spellStart"/>
-      <w:r>
-        <w:rPr>
-          <w:rFonts w:ascii="Arial" w:hAnsi="Arial" w:cs="Arial"/>
-          <w:sz w:val="24"/>
-        </w:rPr>
-        <w:t>Interoperability</w:t>
-      </w:r>
-      <w:proofErr w:type="spellEnd"/>
-      <w:r>
-        <w:rPr>
-          <w:rFonts w:ascii="Arial" w:hAnsi="Arial" w:cs="Arial"/>
-          <w:sz w:val="24"/>
-        </w:rPr>
-        <w:t>) que junto con un sistema de tipos unificado (</w:t>
-      </w:r>
-      <w:proofErr w:type="spellStart"/>
-      <w:r>
-        <w:rPr>
-          <w:rFonts w:ascii="Arial" w:hAnsi="Arial" w:cs="Arial"/>
-          <w:sz w:val="24"/>
-        </w:rPr>
-        <w:t>Common</w:t>
-      </w:r>
-      <w:proofErr w:type="spellEnd"/>
-      <w:r>
-        <w:rPr>
-          <w:rFonts w:ascii="Arial" w:hAnsi="Arial" w:cs="Arial"/>
-          <w:sz w:val="24"/>
-        </w:rPr>
-        <w:t xml:space="preserve"> Type </w:t>
-      </w:r>
-      <w:proofErr w:type="spellStart"/>
-      <w:r>
-        <w:rPr>
-          <w:rFonts w:ascii="Arial" w:hAnsi="Arial" w:cs="Arial"/>
-          <w:sz w:val="24"/>
-        </w:rPr>
-        <w:t>System</w:t>
-      </w:r>
-      <w:proofErr w:type="spellEnd"/>
-      <w:r>
-        <w:rPr>
-          <w:rFonts w:ascii="Arial" w:hAnsi="Arial" w:cs="Arial"/>
-          <w:sz w:val="24"/>
-        </w:rPr>
-        <w:t>), que veremos en otro post, hace que la integración entre el código escrito en diferentes lenguajes sea total. Esto permite que se puedan usar otros paradigmas de programación tales como la programación funcional con F# o lenguajes dinámicos como Ruby o Python.</w:t>
+        <w:t>En .NET, la verdadera interoperabilidad entre lenguajes es posible gracias a las capacidades que tiene la plataforma como herencia entre lenguajes (Cross-Language Interoperability) que junto con un sistema de tipos unificado (Common Type System), que veremos en otro post, hace que la integración entre el código escrito en diferentes lenguajes sea total. Esto permite que se puedan usar otros paradigmas de programación tales como la programación funcional con F# o lenguajes dinámicos como Ruby o Python.</w:t>
       </w:r>
     </w:p>
     <w:p>
@@ -12720,39 +12438,7 @@
           <w:rFonts w:ascii="Arial" w:hAnsi="Arial" w:cs="Arial"/>
           <w:sz w:val="24"/>
         </w:rPr>
-        <w:t xml:space="preserve">En la plataforma .NET es más </w:t>
-      </w:r>
-      <w:proofErr w:type="spellStart"/>
-      <w:r>
-        <w:rPr>
-          <w:rFonts w:ascii="Arial" w:hAnsi="Arial" w:cs="Arial"/>
-          <w:sz w:val="24"/>
-        </w:rPr>
-        <w:t>facil</w:t>
-      </w:r>
-      <w:proofErr w:type="spellEnd"/>
-      <w:r>
-        <w:rPr>
-          <w:rFonts w:ascii="Arial" w:hAnsi="Arial" w:cs="Arial"/>
-          <w:sz w:val="24"/>
-        </w:rPr>
-        <w:t xml:space="preserve"> implementar componentes o bibliotecas de componentes que comparten funcionalidades. La unidad de código compartido en .NET se denomina ensamblado (</w:t>
-      </w:r>
-      <w:proofErr w:type="spellStart"/>
-      <w:r>
-        <w:rPr>
-          <w:rFonts w:ascii="Arial" w:hAnsi="Arial" w:cs="Arial"/>
-          <w:sz w:val="24"/>
-        </w:rPr>
-        <w:t>assembly</w:t>
-      </w:r>
-      <w:proofErr w:type="spellEnd"/>
-      <w:r>
-        <w:rPr>
-          <w:rFonts w:ascii="Arial" w:hAnsi="Arial" w:cs="Arial"/>
-          <w:sz w:val="24"/>
-        </w:rPr>
-        <w:t>), que lleva información de la versión y todos los me</w:t>
+        <w:t>En la plataforma .NET es más facil implementar componentes o bibliotecas de componentes que comparten funcionalidades. La unidad de código compartido en .NET se denomina ensamblado (assembly), que lleva información de la versión y todos los me</w:t>
       </w:r>
       <w:r>
         <w:rPr>
@@ -12792,39 +12478,7 @@
           <w:rFonts w:ascii="Arial" w:hAnsi="Arial" w:cs="Arial"/>
           <w:sz w:val="24"/>
         </w:rPr>
-        <w:t>En contraste con las aplicaciones basadas en componentes COM, no es necesario el registro de los ensamblados, Con un “</w:t>
-      </w:r>
-      <w:proofErr w:type="spellStart"/>
-      <w:r>
-        <w:rPr>
-          <w:rFonts w:ascii="Arial" w:hAnsi="Arial" w:cs="Arial"/>
-          <w:sz w:val="24"/>
-        </w:rPr>
-        <w:t>Xcopy</w:t>
-      </w:r>
-      <w:proofErr w:type="spellEnd"/>
-      <w:r>
-        <w:rPr>
-          <w:rFonts w:ascii="Arial" w:hAnsi="Arial" w:cs="Arial"/>
-          <w:sz w:val="24"/>
-        </w:rPr>
-        <w:t xml:space="preserve"> </w:t>
-      </w:r>
-      <w:proofErr w:type="spellStart"/>
-      <w:r>
-        <w:rPr>
-          <w:rFonts w:ascii="Arial" w:hAnsi="Arial" w:cs="Arial"/>
-          <w:sz w:val="24"/>
-        </w:rPr>
-        <w:t>Deployment</w:t>
-      </w:r>
-      <w:proofErr w:type="spellEnd"/>
-      <w:r>
-        <w:rPr>
-          <w:rFonts w:ascii="Arial" w:hAnsi="Arial" w:cs="Arial"/>
-          <w:sz w:val="24"/>
-        </w:rPr>
-        <w:t>” es suficiente, es decir con copiar los ensamblados vale. Se ha eliminado por completo el clásico problema de DLL HELL, gracias a que múltiples versiones de un ensamblado pueden coexistir en la misma máquina. Un ejemplo de esto es el propio .NET Framework, que podemos tener d</w:t>
+        <w:t>En contraste con las aplicaciones basadas en componentes COM, no es necesario el registro de los ensamblados, Con un “Xcopy Deployment” es suficiente, es decir con copiar los ensamblados vale. Se ha eliminado por completo el clásico problema de DLL HELL, gracias a que múltiples versiones de un ensamblado pueden coexistir en la misma máquina. Un ejemplo de esto es el propio .NET Framework, que podemos tener d</w:t>
       </w:r>
       <w:r>
         <w:rPr>
@@ -12849,25 +12503,7 @@
           <w:b/>
           <w:sz w:val="24"/>
         </w:rPr>
-        <w:t xml:space="preserve">Soporte para Biblioteca de Clases Base (Base </w:t>
-      </w:r>
-      <w:proofErr w:type="spellStart"/>
-      <w:r>
-        <w:rPr>
-          <w:rFonts w:ascii="Arial" w:hAnsi="Arial" w:cs="Arial"/>
-          <w:b/>
-          <w:sz w:val="24"/>
-        </w:rPr>
-        <w:t>Class</w:t>
-      </w:r>
-      <w:proofErr w:type="spellEnd"/>
-      <w:r>
-        <w:rPr>
-          <w:rFonts w:ascii="Arial" w:hAnsi="Arial" w:cs="Arial"/>
-          <w:b/>
-          <w:sz w:val="24"/>
-        </w:rPr>
-        <w:t xml:space="preserve"> Library):</w:t>
+        <w:t>Soporte para Biblioteca de Clases Base (Base Class Library):</w:t>
       </w:r>
       <w:r>
         <w:rPr>
@@ -12915,126 +12551,14 @@
           <w:rFonts w:ascii="Arial" w:hAnsi="Arial" w:cs="Arial"/>
           <w:sz w:val="24"/>
         </w:rPr>
-        <w:t xml:space="preserve">Gracias a la Biblioteca de Clases Base (BCL) es muy fácil el poder implementar cualquier tipo de aplicación. Ya sean basadas en escritorio (Windows </w:t>
-      </w:r>
-      <w:proofErr w:type="spellStart"/>
-      <w:r>
-        <w:rPr>
-          <w:rFonts w:ascii="Arial" w:hAnsi="Arial" w:cs="Arial"/>
-          <w:sz w:val="24"/>
-        </w:rPr>
-        <w:t>Forms</w:t>
-      </w:r>
-      <w:proofErr w:type="spellEnd"/>
-      <w:r>
-        <w:rPr>
-          <w:rFonts w:ascii="Arial" w:hAnsi="Arial" w:cs="Arial"/>
-          <w:sz w:val="24"/>
-        </w:rPr>
-        <w:t xml:space="preserve"> y Windows </w:t>
-      </w:r>
-      <w:proofErr w:type="spellStart"/>
-      <w:r>
-        <w:rPr>
-          <w:rFonts w:ascii="Arial" w:hAnsi="Arial" w:cs="Arial"/>
-          <w:sz w:val="24"/>
-        </w:rPr>
-        <w:t>Presentation</w:t>
-      </w:r>
-      <w:proofErr w:type="spellEnd"/>
-      <w:r>
-        <w:rPr>
-          <w:rFonts w:ascii="Arial" w:hAnsi="Arial" w:cs="Arial"/>
-          <w:sz w:val="24"/>
-        </w:rPr>
-        <w:t xml:space="preserve"> </w:t>
-      </w:r>
-      <w:proofErr w:type="spellStart"/>
-      <w:r>
-        <w:rPr>
-          <w:rFonts w:ascii="Arial" w:hAnsi="Arial" w:cs="Arial"/>
-          <w:sz w:val="24"/>
-        </w:rPr>
-        <w:t>Foundation</w:t>
-      </w:r>
-      <w:proofErr w:type="spellEnd"/>
-      <w:r>
-        <w:rPr>
-          <w:rFonts w:ascii="Arial" w:hAnsi="Arial" w:cs="Arial"/>
-          <w:sz w:val="24"/>
-        </w:rPr>
-        <w:t xml:space="preserve"> [WPF]), aplicaciones Web (ASP.NET), servicios Web (Windows </w:t>
-      </w:r>
-      <w:proofErr w:type="spellStart"/>
-      <w:r>
-        <w:rPr>
-          <w:rFonts w:ascii="Arial" w:hAnsi="Arial" w:cs="Arial"/>
-          <w:sz w:val="24"/>
-        </w:rPr>
-        <w:t>Communication</w:t>
-      </w:r>
-      <w:proofErr w:type="spellEnd"/>
-      <w:r>
-        <w:rPr>
-          <w:rFonts w:ascii="Arial" w:hAnsi="Arial" w:cs="Arial"/>
-          <w:sz w:val="24"/>
-        </w:rPr>
-        <w:t xml:space="preserve"> </w:t>
-      </w:r>
-      <w:proofErr w:type="spellStart"/>
-      <w:r>
-        <w:rPr>
-          <w:rFonts w:ascii="Arial" w:hAnsi="Arial" w:cs="Arial"/>
-          <w:sz w:val="24"/>
-        </w:rPr>
-        <w:t>Foundation</w:t>
-      </w:r>
-      <w:proofErr w:type="spellEnd"/>
-      <w:r>
-        <w:rPr>
-          <w:rFonts w:ascii="Arial" w:hAnsi="Arial" w:cs="Arial"/>
-          <w:sz w:val="24"/>
-        </w:rPr>
-        <w:t xml:space="preserve"> [WCF]), aplicaciones para dispositivos inteligentes (Compact Framework), aplicaciones móviles para Windows </w:t>
-      </w:r>
-      <w:proofErr w:type="spellStart"/>
-      <w:r>
-        <w:rPr>
-          <w:rFonts w:ascii="Arial" w:hAnsi="Arial" w:cs="Arial"/>
-          <w:sz w:val="24"/>
-        </w:rPr>
-        <w:t>Phone</w:t>
-      </w:r>
-      <w:proofErr w:type="spellEnd"/>
-      <w:r>
-        <w:rPr>
-          <w:rFonts w:ascii="Arial" w:hAnsi="Arial" w:cs="Arial"/>
-          <w:sz w:val="24"/>
-        </w:rPr>
-        <w:t>, aplicaciones</w:t>
-      </w:r>
-      <w:r>
-        <w:rPr>
-          <w:rFonts w:ascii="Arial" w:hAnsi="Arial" w:cs="Arial"/>
-          <w:sz w:val="24"/>
-        </w:rPr>
-        <w:t xml:space="preserve"> Cloud (Microsoft </w:t>
-      </w:r>
-      <w:proofErr w:type="spellStart"/>
-      <w:r>
-        <w:rPr>
-          <w:rFonts w:ascii="Arial" w:hAnsi="Arial" w:cs="Arial"/>
-          <w:sz w:val="24"/>
-        </w:rPr>
-        <w:t>Azure</w:t>
-      </w:r>
-      <w:proofErr w:type="spellEnd"/>
-      <w:r>
-        <w:rPr>
-          <w:rFonts w:ascii="Arial" w:hAnsi="Arial" w:cs="Arial"/>
-          <w:sz w:val="24"/>
-        </w:rPr>
-        <w:t>) y más…</w:t>
+        <w:t>Gracias a la Biblioteca de Clases Base (BCL) es muy fácil el poder implementar cualquier tipo de aplicación. Ya sean basadas en escritorio (Windows Forms y Windows Presentation Foundation [WPF]), aplicaciones Web (ASP.NET), servicios Web (Windows Communication Foundation [WCF]), aplicaciones para dispositivos inteligentes (Compact Framework), aplicaciones móviles para Windows Phone, aplicaciones</w:t>
+      </w:r>
+      <w:r>
+        <w:rPr>
+          <w:rFonts w:ascii="Arial" w:hAnsi="Arial" w:cs="Arial"/>
+          <w:sz w:val="24"/>
+        </w:rPr>
+        <w:t xml:space="preserve"> Cloud (Microsoft Azure) y más…</w:t>
       </w:r>
     </w:p>
     <w:p>
@@ -13067,55 +12591,7 @@
           <w:rFonts w:ascii="Arial" w:hAnsi="Arial" w:cs="Arial"/>
           <w:sz w:val="24"/>
         </w:rPr>
-        <w:t xml:space="preserve">En el núcleo de .NET Framework se asienta el </w:t>
-      </w:r>
-      <w:proofErr w:type="spellStart"/>
-      <w:r>
-        <w:rPr>
-          <w:rFonts w:ascii="Arial" w:hAnsi="Arial" w:cs="Arial"/>
-          <w:sz w:val="24"/>
-        </w:rPr>
-        <w:t>Common</w:t>
-      </w:r>
-      <w:proofErr w:type="spellEnd"/>
-      <w:r>
-        <w:rPr>
-          <w:rFonts w:ascii="Arial" w:hAnsi="Arial" w:cs="Arial"/>
-          <w:sz w:val="24"/>
-        </w:rPr>
-        <w:t xml:space="preserve"> </w:t>
-      </w:r>
-      <w:proofErr w:type="spellStart"/>
-      <w:r>
-        <w:rPr>
-          <w:rFonts w:ascii="Arial" w:hAnsi="Arial" w:cs="Arial"/>
-          <w:sz w:val="24"/>
-        </w:rPr>
-        <w:t>Language</w:t>
-      </w:r>
-      <w:proofErr w:type="spellEnd"/>
-      <w:r>
-        <w:rPr>
-          <w:rFonts w:ascii="Arial" w:hAnsi="Arial" w:cs="Arial"/>
-          <w:sz w:val="24"/>
-        </w:rPr>
-        <w:t xml:space="preserve"> </w:t>
-      </w:r>
-      <w:proofErr w:type="spellStart"/>
-      <w:r>
-        <w:rPr>
-          <w:rFonts w:ascii="Arial" w:hAnsi="Arial" w:cs="Arial"/>
-          <w:sz w:val="24"/>
-        </w:rPr>
-        <w:t>Runtime</w:t>
-      </w:r>
-      <w:proofErr w:type="spellEnd"/>
-      <w:r>
-        <w:rPr>
-          <w:rFonts w:ascii="Arial" w:hAnsi="Arial" w:cs="Arial"/>
-          <w:sz w:val="24"/>
-        </w:rPr>
-        <w:t xml:space="preserve"> (CLR), que proporciona la infraestructura de tiempo de ejecución unificada en la forma de un lenguaje intermedio (IL) que comparten todos los lenguajes que se ejecutan en la plataforma, </w:t>
+        <w:t xml:space="preserve">En el núcleo de .NET Framework se asienta el Common Language Runtime (CLR), que proporciona la infraestructura de tiempo de ejecución unificada en la forma de un lenguaje intermedio (IL) que comparten todos los lenguajes que se ejecutan en la plataforma, </w:t>
       </w:r>
       <w:r>
         <w:rPr>
@@ -13123,62 +12599,14 @@
           <w:sz w:val="24"/>
         </w:rPr>
         <w:lastRenderedPageBreak/>
-        <w:t xml:space="preserve">compilación </w:t>
-      </w:r>
-      <w:proofErr w:type="spellStart"/>
-      <w:r>
-        <w:rPr>
-          <w:rFonts w:ascii="Arial" w:hAnsi="Arial" w:cs="Arial"/>
-          <w:sz w:val="24"/>
-        </w:rPr>
-        <w:t>Just</w:t>
-      </w:r>
-      <w:proofErr w:type="spellEnd"/>
-      <w:r>
-        <w:rPr>
-          <w:rFonts w:ascii="Arial" w:hAnsi="Arial" w:cs="Arial"/>
-          <w:sz w:val="24"/>
-        </w:rPr>
-        <w:t>-in-Time (JIT) de dicho código IL a código nativo para la máquina en la que se está ejecutando, gestión de memoria automática a través de un recolector de b</w:t>
-      </w:r>
-      <w:r>
-        <w:rPr>
-          <w:rFonts w:ascii="Arial" w:hAnsi="Arial" w:cs="Arial"/>
-          <w:sz w:val="24"/>
-        </w:rPr>
-        <w:t>asura (</w:t>
-      </w:r>
-      <w:proofErr w:type="spellStart"/>
-      <w:r>
-        <w:rPr>
-          <w:rFonts w:ascii="Arial" w:hAnsi="Arial" w:cs="Arial"/>
-          <w:sz w:val="24"/>
-        </w:rPr>
-        <w:t>Garbage</w:t>
-      </w:r>
-      <w:proofErr w:type="spellEnd"/>
-      <w:r>
-        <w:rPr>
-          <w:rFonts w:ascii="Arial" w:hAnsi="Arial" w:cs="Arial"/>
-          <w:sz w:val="24"/>
-        </w:rPr>
-        <w:t xml:space="preserve"> </w:t>
-      </w:r>
-      <w:proofErr w:type="spellStart"/>
-      <w:r>
-        <w:rPr>
-          <w:rFonts w:ascii="Arial" w:hAnsi="Arial" w:cs="Arial"/>
-          <w:sz w:val="24"/>
-        </w:rPr>
-        <w:t>Collector</w:t>
-      </w:r>
-      <w:proofErr w:type="spellEnd"/>
-      <w:r>
-        <w:rPr>
-          <w:rFonts w:ascii="Arial" w:hAnsi="Arial" w:cs="Arial"/>
-          <w:sz w:val="24"/>
-        </w:rPr>
-        <w:t>), etc…</w:t>
+        <w:t>compilación Just-in-Time (JIT) de dicho código IL a código nativo para la máquina en la que se está ejecutando, gestión de memoria automática a través de un recolector de b</w:t>
+      </w:r>
+      <w:r>
+        <w:rPr>
+          <w:rFonts w:ascii="Arial" w:hAnsi="Arial" w:cs="Arial"/>
+          <w:sz w:val="24"/>
+        </w:rPr>
+        <w:t>asura (Garbage Collector), etc…</w:t>
       </w:r>
     </w:p>
     <w:p>
@@ -13218,23 +12646,7 @@
           <w:rFonts w:ascii="Arial" w:hAnsi="Arial" w:cs="Arial"/>
           <w:sz w:val="24"/>
         </w:rPr>
-        <w:t xml:space="preserve"> un mecanismo llamado P/</w:t>
-      </w:r>
-      <w:proofErr w:type="spellStart"/>
-      <w:r>
-        <w:rPr>
-          <w:rFonts w:ascii="Arial" w:hAnsi="Arial" w:cs="Arial"/>
-          <w:sz w:val="24"/>
-        </w:rPr>
-        <w:t>Invoke</w:t>
-      </w:r>
-      <w:proofErr w:type="spellEnd"/>
-      <w:r>
-        <w:rPr>
-          <w:rFonts w:ascii="Arial" w:hAnsi="Arial" w:cs="Arial"/>
-          <w:sz w:val="24"/>
-        </w:rPr>
-        <w:t>.</w:t>
+        <w:t xml:space="preserve"> un mecanismo llamado P/Invoke.</w:t>
       </w:r>
     </w:p>
     <w:p>
@@ -13281,23 +12693,7 @@
           <w:rFonts w:ascii="Arial" w:hAnsi="Arial" w:cs="Arial"/>
           <w:sz w:val="24"/>
         </w:rPr>
-        <w:t xml:space="preserve">mecanismo conocido como el Error </w:t>
-      </w:r>
-      <w:proofErr w:type="spellStart"/>
-      <w:r>
-        <w:rPr>
-          <w:rFonts w:ascii="Arial" w:hAnsi="Arial" w:cs="Arial"/>
-          <w:sz w:val="24"/>
-        </w:rPr>
-        <w:t>Handling</w:t>
-      </w:r>
-      <w:proofErr w:type="spellEnd"/>
-      <w:r>
-        <w:rPr>
-          <w:rFonts w:ascii="Arial" w:hAnsi="Arial" w:cs="Arial"/>
-          <w:sz w:val="24"/>
-        </w:rPr>
-        <w:t>. Esto elimina las comprobaciones manuales que se hacían en la programación de Win32 y basada en COM con los llamados HRESULT.</w:t>
+        <w:t>mecanismo conocido como el Error Handling. Esto elimina las comprobaciones manuales que se hacían en la programación de Win32 y basada en COM con los llamados HRESULT.</w:t>
       </w:r>
     </w:p>
     <w:p>
@@ -13403,11 +12799,11 @@
         <w:spacing w:line="360" w:lineRule="auto"/>
         <w:jc w:val="both"/>
       </w:pPr>
-      <w:bookmarkStart w:id="34" w:name="_Toc52379084"/>
+      <w:bookmarkStart w:id="33" w:name="_Toc52379084"/>
       <w:r>
         <w:t>2.10 jQuery</w:t>
       </w:r>
-      <w:bookmarkEnd w:id="34"/>
+      <w:bookmarkEnd w:id="33"/>
     </w:p>
     <w:p>
       <w:pPr>
@@ -13456,6 +12852,7 @@
           <w:id w:val="-245878132"/>
           <w:citation/>
         </w:sdtPr>
+        <w:sdtEndPr/>
         <w:sdtContent>
           <w:r>
             <w:rPr>
@@ -13504,7 +12901,7 @@
           <w:sz w:val="28"/>
         </w:rPr>
       </w:pPr>
-      <w:bookmarkStart w:id="35" w:name="_Toc52379085"/>
+      <w:bookmarkStart w:id="34" w:name="_Toc52379085"/>
       <w:r>
         <w:rPr>
           <w:sz w:val="28"/>
@@ -13517,7 +12914,7 @@
         </w:rPr>
         <w:t>Características</w:t>
       </w:r>
-      <w:bookmarkEnd w:id="35"/>
+      <w:bookmarkEnd w:id="34"/>
     </w:p>
     <w:p>
       <w:pPr>
@@ -13561,7 +12958,7 @@
           <w:sz w:val="28"/>
         </w:rPr>
       </w:pPr>
-      <w:bookmarkStart w:id="36" w:name="_Toc52379086"/>
+      <w:bookmarkStart w:id="35" w:name="_Toc52379086"/>
       <w:r>
         <w:rPr>
           <w:sz w:val="28"/>
@@ -13580,7 +12977,7 @@
         </w:rPr>
         <w:t>Ventajas</w:t>
       </w:r>
-      <w:bookmarkEnd w:id="36"/>
+      <w:bookmarkEnd w:id="35"/>
     </w:p>
     <w:p>
       <w:pPr>
@@ -13700,7 +13097,7 @@
           <w:sz w:val="28"/>
         </w:rPr>
       </w:pPr>
-      <w:bookmarkStart w:id="37" w:name="_Toc52379087"/>
+      <w:bookmarkStart w:id="36" w:name="_Toc52379087"/>
       <w:r>
         <w:rPr>
           <w:sz w:val="28"/>
@@ -13720,7 +13117,7 @@
         </w:rPr>
         <w:t>Desventajas</w:t>
       </w:r>
-      <w:bookmarkEnd w:id="37"/>
+      <w:bookmarkEnd w:id="36"/>
     </w:p>
     <w:p>
       <w:pPr>
@@ -13817,11 +13214,11 @@
         <w:spacing w:line="360" w:lineRule="auto"/>
         <w:jc w:val="both"/>
       </w:pPr>
-      <w:bookmarkStart w:id="38" w:name="_Toc52379088"/>
+      <w:bookmarkStart w:id="37" w:name="_Toc52379088"/>
       <w:r>
         <w:t>2.11 AJAX</w:t>
       </w:r>
-      <w:bookmarkEnd w:id="38"/>
+      <w:bookmarkEnd w:id="37"/>
     </w:p>
     <w:p>
       <w:pPr>
@@ -13844,23 +13241,7 @@
           <w:rFonts w:ascii="Arial" w:hAnsi="Arial" w:cs="Arial"/>
           <w:sz w:val="24"/>
         </w:rPr>
-        <w:t>AJAX significa JavaScript asíncrono y XML (</w:t>
-      </w:r>
-      <w:proofErr w:type="spellStart"/>
-      <w:r>
-        <w:rPr>
-          <w:rFonts w:ascii="Arial" w:hAnsi="Arial" w:cs="Arial"/>
-          <w:sz w:val="24"/>
-        </w:rPr>
-        <w:t>Asynchronous</w:t>
-      </w:r>
-      <w:proofErr w:type="spellEnd"/>
-      <w:r>
-        <w:rPr>
-          <w:rFonts w:ascii="Arial" w:hAnsi="Arial" w:cs="Arial"/>
-          <w:sz w:val="24"/>
-        </w:rPr>
-        <w:t xml:space="preserve"> JavaScript and XML). Es un conjunto de técnicas de desarrollo web que permiten que las aplicaciones web funcionen de forma asíncrona, procesando cualquier solicitud al servidor en segundo plano.</w:t>
+        <w:t>AJAX significa JavaScript asíncrono y XML (Asynchronous JavaScript and XML). Es un conjunto de técnicas de desarrollo web que permiten que las aplicaciones web funcionen de forma asíncrona, procesando cualquier solicitud al servidor en segundo plano.</w:t>
       </w:r>
       <w:sdt>
         <w:sdtPr>
@@ -13871,6 +13252,7 @@
           <w:id w:val="-637791654"/>
           <w:citation/>
         </w:sdtPr>
+        <w:sdtEndPr/>
         <w:sdtContent>
           <w:r>
             <w:rPr>
@@ -13926,14 +13308,14 @@
           <w:sz w:val="28"/>
         </w:rPr>
       </w:pPr>
-      <w:bookmarkStart w:id="39" w:name="_Toc52379089"/>
+      <w:bookmarkStart w:id="38" w:name="_Toc52379089"/>
       <w:r>
         <w:rPr>
           <w:sz w:val="28"/>
         </w:rPr>
         <w:t>2.11.1 Ventajas</w:t>
       </w:r>
-      <w:bookmarkEnd w:id="39"/>
+      <w:bookmarkEnd w:id="38"/>
       <w:r>
         <w:rPr>
           <w:sz w:val="28"/>
@@ -14080,7 +13462,7 @@
           <w:sz w:val="28"/>
         </w:rPr>
       </w:pPr>
-      <w:bookmarkStart w:id="40" w:name="_Toc52379090"/>
+      <w:bookmarkStart w:id="39" w:name="_Toc52379090"/>
       <w:r>
         <w:rPr>
           <w:sz w:val="28"/>
@@ -14088,7 +13470,7 @@
         <w:lastRenderedPageBreak/>
         <w:t>2.11.1 Desventajas</w:t>
       </w:r>
-      <w:bookmarkEnd w:id="40"/>
+      <w:bookmarkEnd w:id="39"/>
     </w:p>
     <w:p>
       <w:pPr>
@@ -14164,6 +13546,7 @@
           <w:id w:val="1780682866"/>
           <w:citation/>
         </w:sdtPr>
+        <w:sdtEndPr/>
         <w:sdtContent>
           <w:r>
             <w:rPr>
@@ -14221,14 +13604,14 @@
           <w:rFonts w:cs="Arial"/>
         </w:rPr>
       </w:pPr>
-      <w:bookmarkStart w:id="41" w:name="_Toc52379091"/>
+      <w:bookmarkStart w:id="40" w:name="_Toc52379091"/>
       <w:r>
         <w:rPr>
           <w:rFonts w:cs="Arial"/>
         </w:rPr>
         <w:t>2.12 ItextSharp</w:t>
       </w:r>
-      <w:bookmarkEnd w:id="41"/>
+      <w:bookmarkEnd w:id="40"/>
     </w:p>
     <w:p>
       <w:pPr>
@@ -14264,6 +13647,7 @@
           <w:id w:val="-1908520972"/>
           <w:citation/>
         </w:sdtPr>
+        <w:sdtEndPr/>
         <w:sdtContent>
           <w:r>
             <w:rPr>
@@ -14308,7 +13692,7 @@
           <w:rFonts w:cs="Arial"/>
         </w:rPr>
       </w:pPr>
-      <w:bookmarkStart w:id="42" w:name="_Toc52379092"/>
+      <w:bookmarkStart w:id="41" w:name="_Toc52379092"/>
       <w:r>
         <w:rPr>
           <w:rFonts w:cs="Arial"/>
@@ -14321,7 +13705,7 @@
         </w:rPr>
         <w:t>Códigos QR</w:t>
       </w:r>
-      <w:bookmarkEnd w:id="42"/>
+      <w:bookmarkEnd w:id="41"/>
     </w:p>
     <w:p>
       <w:pPr>
@@ -14362,6 +13746,7 @@
           <w:id w:val="-1608581637"/>
           <w:citation/>
         </w:sdtPr>
+        <w:sdtEndPr/>
         <w:sdtContent>
           <w:r>
             <w:rPr>
@@ -14411,14 +13796,14 @@
           <w:sz w:val="28"/>
         </w:rPr>
       </w:pPr>
-      <w:bookmarkStart w:id="43" w:name="_Toc52379093"/>
+      <w:bookmarkStart w:id="42" w:name="_Toc52379093"/>
       <w:r>
         <w:rPr>
           <w:sz w:val="28"/>
         </w:rPr>
         <w:t>2.12.1 Funcionamiento</w:t>
       </w:r>
-      <w:bookmarkEnd w:id="43"/>
+      <w:bookmarkEnd w:id="42"/>
       <w:r>
         <w:rPr>
           <w:sz w:val="28"/>
@@ -14464,7 +13849,7 @@
         <w:pStyle w:val="Ttulo1"/>
         <w:spacing w:line="276" w:lineRule="auto"/>
       </w:pPr>
-      <w:bookmarkStart w:id="44" w:name="_Toc52379094"/>
+      <w:bookmarkStart w:id="43" w:name="_Toc52379094"/>
       <w:r>
         <w:rPr>
           <w:rStyle w:val="Textoennegrita"/>
@@ -14474,20 +13859,20 @@
         <w:lastRenderedPageBreak/>
         <w:t>Capítulo 3</w:t>
       </w:r>
+      <w:bookmarkEnd w:id="43"/>
+    </w:p>
+    <w:p>
+      <w:pPr>
+        <w:pStyle w:val="Ttulo2"/>
+      </w:pPr>
+      <w:bookmarkStart w:id="44" w:name="_Toc52379095"/>
+      <w:r>
+        <w:t>Planteamiento</w:t>
+      </w:r>
+      <w:r>
+        <w:t xml:space="preserve"> del problema</w:t>
+      </w:r>
       <w:bookmarkEnd w:id="44"/>
-    </w:p>
-    <w:p>
-      <w:pPr>
-        <w:pStyle w:val="Ttulo2"/>
-      </w:pPr>
-      <w:bookmarkStart w:id="45" w:name="_Toc52379095"/>
-      <w:r>
-        <w:t>Planteamiento</w:t>
-      </w:r>
-      <w:r>
-        <w:t xml:space="preserve"> del problema</w:t>
-      </w:r>
-      <w:bookmarkEnd w:id="45"/>
     </w:p>
     <w:p>
       <w:pPr>
@@ -14500,8 +13885,8 @@
           <w:szCs w:val="26"/>
         </w:rPr>
       </w:pPr>
-      <w:bookmarkStart w:id="46" w:name="_Toc23509979"/>
-      <w:bookmarkStart w:id="47" w:name="_Toc52379096"/>
+      <w:bookmarkStart w:id="45" w:name="_Toc23509979"/>
+      <w:bookmarkStart w:id="46" w:name="_Toc52379096"/>
       <w:r>
         <w:rPr>
           <w:rStyle w:val="Ttulo3Car"/>
@@ -14512,8 +13897,8 @@
         </w:rPr>
         <w:t>3.1. Identificación.</w:t>
       </w:r>
+      <w:bookmarkEnd w:id="45"/>
       <w:bookmarkEnd w:id="46"/>
-      <w:bookmarkEnd w:id="47"/>
       <w:r>
         <w:rPr>
           <w:rStyle w:val="Ttulo3Car"/>
@@ -14663,7 +14048,7 @@
         <w:spacing w:line="360" w:lineRule="auto"/>
         <w:jc w:val="both"/>
       </w:pPr>
-      <w:bookmarkStart w:id="48" w:name="_Toc52379097"/>
+      <w:bookmarkStart w:id="47" w:name="_Toc52379097"/>
       <w:r>
         <w:rPr>
           <w:rStyle w:val="Ttulo3Car"/>
@@ -14684,7 +14069,7 @@
         </w:rPr>
         <w:t xml:space="preserve"> Justificación</w:t>
       </w:r>
-      <w:bookmarkEnd w:id="48"/>
+      <w:bookmarkEnd w:id="47"/>
       <w:r>
         <w:rPr>
           <w:rStyle w:val="Ttulo3Car"/>
@@ -14757,7 +14142,7 @@
         <w:spacing w:line="360" w:lineRule="auto"/>
         <w:jc w:val="both"/>
       </w:pPr>
-      <w:bookmarkStart w:id="49" w:name="_Toc52379098"/>
+      <w:bookmarkStart w:id="48" w:name="_Toc52379098"/>
       <w:r>
         <w:rPr>
           <w:rStyle w:val="Ttulo3Car"/>
@@ -14779,7 +14164,7 @@
         </w:rPr>
         <w:t xml:space="preserve"> Alcance</w:t>
       </w:r>
-      <w:bookmarkEnd w:id="49"/>
+      <w:bookmarkEnd w:id="48"/>
     </w:p>
     <w:p>
       <w:pPr>
@@ -14924,23 +14309,7 @@
           <w:rFonts w:ascii="Arial" w:hAnsi="Arial" w:cs="Arial"/>
           <w:sz w:val="24"/>
         </w:rPr>
-        <w:t xml:space="preserve">asi como la generación de una representación gráfica del título en formato </w:t>
-      </w:r>
-      <w:proofErr w:type="spellStart"/>
-      <w:r>
-        <w:rPr>
-          <w:rFonts w:ascii="Arial" w:hAnsi="Arial" w:cs="Arial"/>
-          <w:sz w:val="24"/>
-        </w:rPr>
-        <w:t>pdf</w:t>
-      </w:r>
-      <w:proofErr w:type="spellEnd"/>
-      <w:r>
-        <w:rPr>
-          <w:rFonts w:ascii="Arial" w:hAnsi="Arial" w:cs="Arial"/>
-          <w:sz w:val="24"/>
-        </w:rPr>
-        <w:t xml:space="preserve"> que podrá descargar posteriormente, y la generación de un codigo QR para poder escanear y verificar la informacion del título descargado.</w:t>
+        <w:t>asi como la generación de una representación gráfica del título en formato pdf que podrá descargar posteriormente, y la generación de un codigo QR para poder escanear y verificar la informacion del título descargado.</w:t>
       </w:r>
     </w:p>
     <w:p>
@@ -14983,7 +14352,7 @@
           <w:lang w:eastAsia="es-MX"/>
         </w:rPr>
       </w:pPr>
-      <w:bookmarkStart w:id="50" w:name="_Toc52379099"/>
+      <w:bookmarkStart w:id="49" w:name="_Toc52379099"/>
       <w:r>
         <w:rPr>
           <w:rStyle w:val="Textoennegrita"/>
@@ -15001,17 +14370,17 @@
         </w:rPr>
         <w:t>apítulo 4</w:t>
       </w:r>
+      <w:bookmarkEnd w:id="49"/>
+    </w:p>
+    <w:p>
+      <w:pPr>
+        <w:pStyle w:val="Ttulo2"/>
+      </w:pPr>
+      <w:bookmarkStart w:id="50" w:name="_Toc52379100"/>
+      <w:r>
+        <w:t>Objetivos</w:t>
+      </w:r>
       <w:bookmarkEnd w:id="50"/>
-    </w:p>
-    <w:p>
-      <w:pPr>
-        <w:pStyle w:val="Ttulo2"/>
-      </w:pPr>
-      <w:bookmarkStart w:id="51" w:name="_Toc52379100"/>
-      <w:r>
-        <w:t>Objetivos</w:t>
-      </w:r>
-      <w:bookmarkEnd w:id="51"/>
     </w:p>
     <w:p>
       <w:pPr>
@@ -15030,14 +14399,14 @@
           <w:sz w:val="28"/>
         </w:rPr>
       </w:pPr>
-      <w:bookmarkStart w:id="52" w:name="_Toc52379101"/>
+      <w:bookmarkStart w:id="51" w:name="_Toc52379101"/>
       <w:r>
         <w:rPr>
           <w:sz w:val="28"/>
         </w:rPr>
         <w:t>4.1 Objetivo general.</w:t>
       </w:r>
-      <w:bookmarkEnd w:id="52"/>
+      <w:bookmarkEnd w:id="51"/>
     </w:p>
     <w:p>
       <w:pPr>
@@ -15063,7 +14432,7 @@
           <w:sz w:val="28"/>
         </w:rPr>
       </w:pPr>
-      <w:bookmarkStart w:id="53" w:name="_Toc52379102"/>
+      <w:bookmarkStart w:id="52" w:name="_Toc52379102"/>
       <w:r>
         <w:rPr>
           <w:sz w:val="28"/>
@@ -15076,7 +14445,7 @@
         </w:rPr>
         <w:t xml:space="preserve"> Objetivos específicos</w:t>
       </w:r>
-      <w:bookmarkEnd w:id="53"/>
+      <w:bookmarkEnd w:id="52"/>
     </w:p>
     <w:p>
       <w:pPr>
@@ -15193,14 +14562,12 @@
         <w:spacing w:line="360" w:lineRule="auto"/>
         <w:rPr>
           <w:rFonts w:ascii="Arial" w:hAnsi="Arial" w:cs="Arial"/>
-          <w:color w:val="FF0000"/>
-          <w:sz w:val="24"/>
-        </w:rPr>
-      </w:pPr>
-      <w:r>
-        <w:rPr>
-          <w:rFonts w:ascii="Arial" w:hAnsi="Arial" w:cs="Arial"/>
-          <w:color w:val="FF0000"/>
+          <w:sz w:val="24"/>
+        </w:rPr>
+      </w:pPr>
+      <w:r>
+        <w:rPr>
+          <w:rFonts w:ascii="Arial" w:hAnsi="Arial" w:cs="Arial"/>
           <w:sz w:val="24"/>
         </w:rPr>
         <w:t>Creación de un módulo que permita la creación de la representación gráfica del título y el archivo XML.</w:t>
@@ -15226,7 +14593,17 @@
           <w:color w:val="FF0000"/>
           <w:sz w:val="24"/>
         </w:rPr>
-        <w:t>Creación de un módulo donde se verifique el estatus del título y en caso de estar registrado permitir la descarga de la representación gráfica y archivo XML.</w:t>
+        <w:t>Creación de un módulo donde se verifique el estatus del t</w:t>
+      </w:r>
+      <w:bookmarkStart w:id="53" w:name="_GoBack"/>
+      <w:bookmarkEnd w:id="53"/>
+      <w:r>
+        <w:rPr>
+          <w:rFonts w:ascii="Arial" w:hAnsi="Arial" w:cs="Arial"/>
+          <w:color w:val="FF0000"/>
+          <w:sz w:val="24"/>
+        </w:rPr>
+        <w:t>ítulo y en caso de estar registrado permitir la descarga de la representación gráfica y archivo XML.</w:t>
       </w:r>
     </w:p>
     <w:p>
@@ -15364,7 +14741,9 @@
         <w:rPr>
           <w:rFonts w:ascii="Arial" w:hAnsi="Arial" w:cs="Arial"/>
           <w:b/>
-          <w:sz w:val="24"/>
+          <w:noProof/>
+          <w:sz w:val="24"/>
+          <w:lang w:val="es-ES" w:eastAsia="es-ES"/>
         </w:rPr>
         <w:drawing>
           <wp:inline distT="0" distB="0" distL="0" distR="0" wp14:anchorId="3B670257" wp14:editId="090EFE47">
@@ -15586,8 +14965,9 @@
       <w:r>
         <w:rPr>
           <w:rFonts w:ascii="Arial" w:hAnsi="Arial" w:cs="Arial"/>
-          <w:sz w:val="24"/>
-          <w:lang w:eastAsia="es-MX"/>
+          <w:noProof/>
+          <w:sz w:val="24"/>
+          <w:lang w:val="es-ES" w:eastAsia="es-ES"/>
         </w:rPr>
         <w:drawing>
           <wp:inline distT="0" distB="0" distL="0" distR="0" wp14:anchorId="3985B3C6" wp14:editId="1D587A1F">
@@ -15635,14 +15015,27 @@
       <w:r>
         <w:t xml:space="preserve">Figura </w:t>
       </w:r>
-      <w:fldSimple w:instr=" SEQ Figura \* ARABIC ">
-        <w:r>
-          <w:rPr>
-            <w:noProof/>
-          </w:rPr>
-          <w:t>4</w:t>
-        </w:r>
-      </w:fldSimple>
+      <w:r>
+        <w:fldChar w:fldCharType="begin"/>
+      </w:r>
+      <w:r>
+        <w:instrText xml:space="preserve"> SEQ Figura \* ARABIC </w:instrText>
+      </w:r>
+      <w:r>
+        <w:fldChar w:fldCharType="separate"/>
+      </w:r>
+      <w:r>
+        <w:rPr>
+          <w:noProof/>
+        </w:rPr>
+        <w:t>4</w:t>
+      </w:r>
+      <w:r>
+        <w:rPr>
+          <w:noProof/>
+        </w:rPr>
+        <w:fldChar w:fldCharType="end"/>
+      </w:r>
       <w:r>
         <w:t xml:space="preserve"> SQL</w:t>
       </w:r>
@@ -15663,6 +15056,10 @@
         <w:jc w:val="center"/>
       </w:pPr>
       <w:r>
+        <w:rPr>
+          <w:noProof/>
+          <w:lang w:val="es-ES" w:eastAsia="es-ES"/>
+        </w:rPr>
         <w:drawing>
           <wp:inline distT="0" distB="0" distL="0" distR="0" wp14:anchorId="2D2D669B" wp14:editId="5ADFD58F">
             <wp:extent cx="4417142" cy="2625920"/>
@@ -15716,14 +15113,27 @@
       <w:r>
         <w:t xml:space="preserve">Figura </w:t>
       </w:r>
-      <w:fldSimple w:instr=" SEQ Figura \* ARABIC ">
-        <w:r>
-          <w:rPr>
-            <w:noProof/>
-          </w:rPr>
-          <w:t>5</w:t>
-        </w:r>
-      </w:fldSimple>
+      <w:r>
+        <w:fldChar w:fldCharType="begin"/>
+      </w:r>
+      <w:r>
+        <w:instrText xml:space="preserve"> SEQ Figura \* ARABIC </w:instrText>
+      </w:r>
+      <w:r>
+        <w:fldChar w:fldCharType="separate"/>
+      </w:r>
+      <w:r>
+        <w:rPr>
+          <w:noProof/>
+        </w:rPr>
+        <w:t>5</w:t>
+      </w:r>
+      <w:r>
+        <w:rPr>
+          <w:noProof/>
+        </w:rPr>
+        <w:fldChar w:fldCharType="end"/>
+      </w:r>
       <w:r>
         <w:t xml:space="preserve"> Características de la versión de SQL</w:t>
       </w:r>
@@ -15763,6 +15173,10 @@
         <w:jc w:val="center"/>
       </w:pPr>
       <w:r>
+        <w:rPr>
+          <w:noProof/>
+          <w:lang w:val="es-ES" w:eastAsia="es-ES"/>
+        </w:rPr>
         <w:drawing>
           <wp:inline distT="0" distB="0" distL="0" distR="0" wp14:anchorId="3FB5345F" wp14:editId="0E7610A4">
             <wp:extent cx="3659685" cy="2809568"/>
@@ -15809,14 +15223,30 @@
       <w:r>
         <w:t xml:space="preserve">Figura </w:t>
       </w:r>
-      <w:fldSimple w:instr=" SEQ Figura \* ARABIC ">
-        <w:r>
-          <w:rPr>
-            <w:noProof/>
-          </w:rPr>
-          <w:t>6</w:t>
-        </w:r>
-      </w:fldSimple>
+      <w:r>
+        <w:fldChar w:fldCharType="begin"/>
+      </w:r>
+      <w:r>
+        <w:instrText xml:space="preserve"> SEQ Fig</w:instrText>
+      </w:r>
+      <w:r>
+        <w:instrText xml:space="preserve">ura \* ARABIC </w:instrText>
+      </w:r>
+      <w:r>
+        <w:fldChar w:fldCharType="separate"/>
+      </w:r>
+      <w:r>
+        <w:rPr>
+          <w:noProof/>
+        </w:rPr>
+        <w:t>6</w:t>
+      </w:r>
+      <w:r>
+        <w:rPr>
+          <w:noProof/>
+        </w:rPr>
+        <w:fldChar w:fldCharType="end"/>
+      </w:r>
       <w:r>
         <w:t xml:space="preserve"> Paquete de instalación de  SQL Server</w:t>
       </w:r>
@@ -15858,8 +15288,9 @@
       <w:r>
         <w:rPr>
           <w:rFonts w:ascii="Arial" w:hAnsi="Arial" w:cs="Arial"/>
-          <w:sz w:val="24"/>
-          <w:lang w:eastAsia="es-MX"/>
+          <w:noProof/>
+          <w:sz w:val="24"/>
+          <w:lang w:val="es-ES" w:eastAsia="es-ES"/>
         </w:rPr>
         <w:drawing>
           <wp:inline distT="0" distB="0" distL="0" distR="0" wp14:anchorId="5C900169" wp14:editId="2FA0C001">
@@ -15907,14 +15338,27 @@
       <w:r>
         <w:t xml:space="preserve">Figura </w:t>
       </w:r>
-      <w:fldSimple w:instr=" SEQ Figura \* ARABIC ">
-        <w:r>
-          <w:rPr>
-            <w:noProof/>
-          </w:rPr>
-          <w:t>7</w:t>
-        </w:r>
-      </w:fldSimple>
+      <w:r>
+        <w:fldChar w:fldCharType="begin"/>
+      </w:r>
+      <w:r>
+        <w:instrText xml:space="preserve"> SEQ Figura \* ARABIC </w:instrText>
+      </w:r>
+      <w:r>
+        <w:fldChar w:fldCharType="separate"/>
+      </w:r>
+      <w:r>
+        <w:rPr>
+          <w:noProof/>
+        </w:rPr>
+        <w:t>7</w:t>
+      </w:r>
+      <w:r>
+        <w:rPr>
+          <w:noProof/>
+        </w:rPr>
+        <w:fldChar w:fldCharType="end"/>
+      </w:r>
       <w:r>
         <w:t xml:space="preserve"> Configuración de SQL Server</w:t>
       </w:r>
@@ -15967,7 +15411,8 @@
       </w:pPr>
       <w:r>
         <w:rPr>
-          <w:lang w:eastAsia="es-MX"/>
+          <w:noProof/>
+          <w:lang w:val="es-ES" w:eastAsia="es-ES"/>
         </w:rPr>
         <w:drawing>
           <wp:inline distT="0" distB="0" distL="0" distR="0" wp14:anchorId="407CA1AD" wp14:editId="6125F2AC">
@@ -16015,14 +15460,27 @@
       <w:r>
         <w:t xml:space="preserve">Figura </w:t>
       </w:r>
-      <w:fldSimple w:instr=" SEQ Figura \* ARABIC ">
-        <w:r>
-          <w:rPr>
-            <w:noProof/>
-          </w:rPr>
-          <w:t>8</w:t>
-        </w:r>
-      </w:fldSimple>
+      <w:r>
+        <w:fldChar w:fldCharType="begin"/>
+      </w:r>
+      <w:r>
+        <w:instrText xml:space="preserve"> SEQ Figura \* ARABIC </w:instrText>
+      </w:r>
+      <w:r>
+        <w:fldChar w:fldCharType="separate"/>
+      </w:r>
+      <w:r>
+        <w:rPr>
+          <w:noProof/>
+        </w:rPr>
+        <w:t>8</w:t>
+      </w:r>
+      <w:r>
+        <w:rPr>
+          <w:noProof/>
+        </w:rPr>
+        <w:fldChar w:fldCharType="end"/>
+      </w:r>
       <w:r>
         <w:t xml:space="preserve"> Credenciales de SQL Server</w:t>
       </w:r>
@@ -16120,8 +15578,9 @@
       <w:r>
         <w:rPr>
           <w:rFonts w:ascii="Arial" w:hAnsi="Arial" w:cs="Arial"/>
-          <w:sz w:val="24"/>
-          <w:lang w:eastAsia="es-MX"/>
+          <w:noProof/>
+          <w:sz w:val="24"/>
+          <w:lang w:val="es-ES" w:eastAsia="es-ES"/>
         </w:rPr>
         <w:drawing>
           <wp:inline distT="0" distB="0" distL="0" distR="0" wp14:anchorId="5C381287" wp14:editId="062F5BCE">
@@ -16169,14 +15628,27 @@
       <w:r>
         <w:t xml:space="preserve">Figura </w:t>
       </w:r>
-      <w:fldSimple w:instr=" SEQ Figura \* ARABIC ">
-        <w:r>
-          <w:rPr>
-            <w:noProof/>
-          </w:rPr>
-          <w:t>9</w:t>
-        </w:r>
-      </w:fldSimple>
+      <w:r>
+        <w:fldChar w:fldCharType="begin"/>
+      </w:r>
+      <w:r>
+        <w:instrText xml:space="preserve"> SEQ Figura \* ARABIC </w:instrText>
+      </w:r>
+      <w:r>
+        <w:fldChar w:fldCharType="separate"/>
+      </w:r>
+      <w:r>
+        <w:rPr>
+          <w:noProof/>
+        </w:rPr>
+        <w:t>9</w:t>
+      </w:r>
+      <w:r>
+        <w:rPr>
+          <w:noProof/>
+        </w:rPr>
+        <w:fldChar w:fldCharType="end"/>
+      </w:r>
       <w:r>
         <w:t xml:space="preserve"> Ejemplo de proceso almacenado</w:t>
       </w:r>
@@ -16242,25 +15714,7 @@
           <w:sz w:val="24"/>
           <w:lang w:eastAsia="es-MX"/>
         </w:rPr>
-        <w:t xml:space="preserve">3 capas. Siendo la capa de DATA dirigida a almacenar todo lo relacionado al acceso de los datos por medio de la base de datos en SQL, la capa MODEL almacena todos los modelos necesarios para el manejo de los datos, </w:t>
-      </w:r>
-      <w:proofErr w:type="gramStart"/>
-      <w:r>
-        <w:rPr>
-          <w:rFonts w:ascii="Arial" w:hAnsi="Arial" w:cs="Arial"/>
-          <w:sz w:val="24"/>
-          <w:lang w:eastAsia="es-MX"/>
-        </w:rPr>
-        <w:t>y</w:t>
-      </w:r>
-      <w:proofErr w:type="gramEnd"/>
-      <w:r>
-        <w:rPr>
-          <w:rFonts w:ascii="Arial" w:hAnsi="Arial" w:cs="Arial"/>
-          <w:sz w:val="24"/>
-          <w:lang w:eastAsia="es-MX"/>
-        </w:rPr>
-        <w:t xml:space="preserve"> por último, la capa de WEB, donde se encuentra todo el front-end y parte del back-end.</w:t>
+        <w:t>3 capas. Siendo la capa de DATA dirigida a almacenar todo lo relacionado al acceso de los datos por medio de la base de datos en SQL, la capa MODEL almacena todos los modelos necesarios para el manejo de los datos, y por último, la capa de WEB, donde se encuentra todo el front-end y parte del back-end.</w:t>
       </w:r>
     </w:p>
     <w:p>
@@ -16272,8 +15726,9 @@
       <w:r>
         <w:rPr>
           <w:rFonts w:ascii="Arial" w:hAnsi="Arial" w:cs="Arial"/>
-          <w:sz w:val="24"/>
-          <w:lang w:eastAsia="es-MX"/>
+          <w:noProof/>
+          <w:sz w:val="24"/>
+          <w:lang w:val="es-ES" w:eastAsia="es-ES"/>
         </w:rPr>
         <w:drawing>
           <wp:inline distT="0" distB="0" distL="0" distR="0" wp14:anchorId="7E43166C" wp14:editId="6EC02711">
@@ -16321,14 +15776,27 @@
       <w:r>
         <w:t xml:space="preserve">Figura </w:t>
       </w:r>
-      <w:fldSimple w:instr=" SEQ Figura \* ARABIC ">
-        <w:r>
-          <w:rPr>
-            <w:noProof/>
-          </w:rPr>
-          <w:t>10</w:t>
-        </w:r>
-      </w:fldSimple>
+      <w:r>
+        <w:fldChar w:fldCharType="begin"/>
+      </w:r>
+      <w:r>
+        <w:instrText xml:space="preserve"> SEQ Figura \* ARABIC </w:instrText>
+      </w:r>
+      <w:r>
+        <w:fldChar w:fldCharType="separate"/>
+      </w:r>
+      <w:r>
+        <w:rPr>
+          <w:noProof/>
+        </w:rPr>
+        <w:t>10</w:t>
+      </w:r>
+      <w:r>
+        <w:rPr>
+          <w:noProof/>
+        </w:rPr>
+        <w:fldChar w:fldCharType="end"/>
+      </w:r>
       <w:r>
         <w:t xml:space="preserve"> Estructura del proyecto. Fuente Propia</w:t>
       </w:r>
@@ -16362,8 +15830,9 @@
       <w:r>
         <w:rPr>
           <w:rFonts w:ascii="Arial" w:hAnsi="Arial" w:cs="Arial"/>
-          <w:sz w:val="24"/>
-          <w:lang w:eastAsia="es-MX"/>
+          <w:noProof/>
+          <w:sz w:val="24"/>
+          <w:lang w:val="es-ES" w:eastAsia="es-ES"/>
         </w:rPr>
         <w:drawing>
           <wp:inline distT="0" distB="0" distL="0" distR="0" wp14:anchorId="28C076E4" wp14:editId="7A9DD879">
@@ -16417,14 +15886,27 @@
       <w:r>
         <w:t xml:space="preserve">Figura </w:t>
       </w:r>
-      <w:fldSimple w:instr=" SEQ Figura \* ARABIC ">
-        <w:r>
-          <w:rPr>
-            <w:noProof/>
-          </w:rPr>
-          <w:t>11</w:t>
-        </w:r>
-      </w:fldSimple>
+      <w:r>
+        <w:fldChar w:fldCharType="begin"/>
+      </w:r>
+      <w:r>
+        <w:instrText xml:space="preserve"> SEQ Figura \* ARABIC </w:instrText>
+      </w:r>
+      <w:r>
+        <w:fldChar w:fldCharType="separate"/>
+      </w:r>
+      <w:r>
+        <w:rPr>
+          <w:noProof/>
+        </w:rPr>
+        <w:t>11</w:t>
+      </w:r>
+      <w:r>
+        <w:rPr>
+          <w:noProof/>
+        </w:rPr>
+        <w:fldChar w:fldCharType="end"/>
+      </w:r>
       <w:r>
         <w:t xml:space="preserve"> Proyecto DATA. Fuente propia.</w:t>
       </w:r>
@@ -16507,8 +15989,9 @@
       <w:r>
         <w:rPr>
           <w:rFonts w:ascii="Arial" w:hAnsi="Arial" w:cs="Arial"/>
-          <w:sz w:val="24"/>
-          <w:lang w:eastAsia="es-MX"/>
+          <w:noProof/>
+          <w:sz w:val="24"/>
+          <w:lang w:val="es-ES" w:eastAsia="es-ES"/>
         </w:rPr>
         <w:drawing>
           <wp:inline distT="0" distB="0" distL="0" distR="0" wp14:anchorId="4A1A6406" wp14:editId="7C6DC2A5">
@@ -16561,14 +16044,27 @@
       <w:r>
         <w:t xml:space="preserve">Figura </w:t>
       </w:r>
-      <w:fldSimple w:instr=" SEQ Figura \* ARABIC ">
-        <w:r>
-          <w:rPr>
-            <w:noProof/>
-          </w:rPr>
-          <w:t>12</w:t>
-        </w:r>
-      </w:fldSimple>
+      <w:r>
+        <w:fldChar w:fldCharType="begin"/>
+      </w:r>
+      <w:r>
+        <w:instrText xml:space="preserve"> SEQ Figura \* ARABIC </w:instrText>
+      </w:r>
+      <w:r>
+        <w:fldChar w:fldCharType="separate"/>
+      </w:r>
+      <w:r>
+        <w:rPr>
+          <w:noProof/>
+        </w:rPr>
+        <w:t>12</w:t>
+      </w:r>
+      <w:r>
+        <w:rPr>
+          <w:noProof/>
+        </w:rPr>
+        <w:fldChar w:fldCharType="end"/>
+      </w:r>
       <w:r>
         <w:t>Pantalla de bienvenida. Fuente propia</w:t>
       </w:r>
@@ -16583,8 +16079,9 @@
       <w:r>
         <w:rPr>
           <w:rFonts w:ascii="Arial" w:hAnsi="Arial" w:cs="Arial"/>
-          <w:sz w:val="24"/>
-          <w:lang w:eastAsia="es-MX"/>
+          <w:noProof/>
+          <w:sz w:val="24"/>
+          <w:lang w:val="es-ES" w:eastAsia="es-ES"/>
         </w:rPr>
         <w:drawing>
           <wp:inline distT="0" distB="0" distL="0" distR="0" wp14:anchorId="134139C4" wp14:editId="4DF54C9E">
@@ -16632,14 +16129,27 @@
       <w:r>
         <w:t xml:space="preserve">Figura </w:t>
       </w:r>
-      <w:fldSimple w:instr=" SEQ Figura \* ARABIC ">
-        <w:r>
-          <w:rPr>
-            <w:noProof/>
-          </w:rPr>
-          <w:t>13</w:t>
-        </w:r>
-      </w:fldSimple>
+      <w:r>
+        <w:fldChar w:fldCharType="begin"/>
+      </w:r>
+      <w:r>
+        <w:instrText xml:space="preserve"> SEQ Figura \* ARABIC </w:instrText>
+      </w:r>
+      <w:r>
+        <w:fldChar w:fldCharType="separate"/>
+      </w:r>
+      <w:r>
+        <w:rPr>
+          <w:noProof/>
+        </w:rPr>
+        <w:t>13</w:t>
+      </w:r>
+      <w:r>
+        <w:rPr>
+          <w:noProof/>
+        </w:rPr>
+        <w:fldChar w:fldCharType="end"/>
+      </w:r>
       <w:r>
         <w:t xml:space="preserve"> Login. Fuente propia</w:t>
       </w:r>
@@ -16798,8 +16308,9 @@
       <w:r>
         <w:rPr>
           <w:rFonts w:ascii="Arial" w:hAnsi="Arial" w:cs="Arial"/>
-          <w:sz w:val="24"/>
-          <w:lang w:eastAsia="es-MX"/>
+          <w:noProof/>
+          <w:sz w:val="24"/>
+          <w:lang w:val="es-ES" w:eastAsia="es-ES"/>
         </w:rPr>
         <w:drawing>
           <wp:inline distT="0" distB="0" distL="0" distR="0" wp14:anchorId="28E3136F" wp14:editId="2E0A520A">
@@ -16852,14 +16363,27 @@
       <w:r>
         <w:t xml:space="preserve">Figura </w:t>
       </w:r>
-      <w:fldSimple w:instr=" SEQ Figura \* ARABIC ">
-        <w:r>
-          <w:rPr>
-            <w:noProof/>
-          </w:rPr>
-          <w:t>14</w:t>
-        </w:r>
-      </w:fldSimple>
+      <w:r>
+        <w:fldChar w:fldCharType="begin"/>
+      </w:r>
+      <w:r>
+        <w:instrText xml:space="preserve"> SEQ Figura \* ARABIC </w:instrText>
+      </w:r>
+      <w:r>
+        <w:fldChar w:fldCharType="separate"/>
+      </w:r>
+      <w:r>
+        <w:rPr>
+          <w:noProof/>
+        </w:rPr>
+        <w:t>14</w:t>
+      </w:r>
+      <w:r>
+        <w:rPr>
+          <w:noProof/>
+        </w:rPr>
+        <w:fldChar w:fldCharType="end"/>
+      </w:r>
       <w:r>
         <w:t xml:space="preserve"> Usuario invalido. Fuente propia</w:t>
       </w:r>
@@ -16899,8 +16423,9 @@
       <w:r>
         <w:rPr>
           <w:rFonts w:ascii="Arial" w:hAnsi="Arial" w:cs="Arial"/>
-          <w:sz w:val="24"/>
-          <w:lang w:eastAsia="es-MX"/>
+          <w:noProof/>
+          <w:sz w:val="24"/>
+          <w:lang w:val="es-ES" w:eastAsia="es-ES"/>
         </w:rPr>
         <w:lastRenderedPageBreak/>
         <w:drawing>
@@ -16954,14 +16479,27 @@
       <w:r>
         <w:t xml:space="preserve">Figura </w:t>
       </w:r>
-      <w:fldSimple w:instr=" SEQ Figura \* ARABIC ">
-        <w:r>
-          <w:rPr>
-            <w:noProof/>
-          </w:rPr>
-          <w:t>15</w:t>
-        </w:r>
-      </w:fldSimple>
+      <w:r>
+        <w:fldChar w:fldCharType="begin"/>
+      </w:r>
+      <w:r>
+        <w:instrText xml:space="preserve"> SEQ Figura \* ARABIC </w:instrText>
+      </w:r>
+      <w:r>
+        <w:fldChar w:fldCharType="separate"/>
+      </w:r>
+      <w:r>
+        <w:rPr>
+          <w:noProof/>
+        </w:rPr>
+        <w:t>15</w:t>
+      </w:r>
+      <w:r>
+        <w:rPr>
+          <w:noProof/>
+        </w:rPr>
+        <w:fldChar w:fldCharType="end"/>
+      </w:r>
       <w:r>
         <w:t xml:space="preserve"> Error Login. Fuente propia</w:t>
       </w:r>
@@ -17001,8 +16539,9 @@
       <w:r>
         <w:rPr>
           <w:rFonts w:ascii="Arial" w:hAnsi="Arial" w:cs="Arial"/>
-          <w:sz w:val="24"/>
-          <w:lang w:eastAsia="es-MX"/>
+          <w:noProof/>
+          <w:sz w:val="24"/>
+          <w:lang w:val="es-ES" w:eastAsia="es-ES"/>
         </w:rPr>
         <w:drawing>
           <wp:inline distT="0" distB="0" distL="0" distR="0" wp14:anchorId="023B9C66" wp14:editId="4BB9AA4B">
@@ -17055,14 +16594,27 @@
       <w:r>
         <w:t xml:space="preserve">Figura </w:t>
       </w:r>
-      <w:fldSimple w:instr=" SEQ Figura \* ARABIC ">
-        <w:r>
-          <w:rPr>
-            <w:noProof/>
-          </w:rPr>
-          <w:t>16</w:t>
-        </w:r>
-      </w:fldSimple>
+      <w:r>
+        <w:fldChar w:fldCharType="begin"/>
+      </w:r>
+      <w:r>
+        <w:instrText xml:space="preserve"> SEQ Figura \* ARABIC </w:instrText>
+      </w:r>
+      <w:r>
+        <w:fldChar w:fldCharType="separate"/>
+      </w:r>
+      <w:r>
+        <w:rPr>
+          <w:noProof/>
+        </w:rPr>
+        <w:t>16</w:t>
+      </w:r>
+      <w:r>
+        <w:rPr>
+          <w:noProof/>
+        </w:rPr>
+        <w:fldChar w:fldCharType="end"/>
+      </w:r>
       <w:r>
         <w:t xml:space="preserve"> Modulo alumno. Fuente propia</w:t>
       </w:r>
@@ -17220,8 +16772,9 @@
       <w:r>
         <w:rPr>
           <w:rFonts w:ascii="Arial" w:hAnsi="Arial" w:cs="Arial"/>
-          <w:sz w:val="24"/>
-          <w:lang w:eastAsia="es-MX"/>
+          <w:noProof/>
+          <w:sz w:val="24"/>
+          <w:lang w:val="es-ES" w:eastAsia="es-ES"/>
         </w:rPr>
         <w:drawing>
           <wp:inline distT="0" distB="0" distL="0" distR="0" wp14:anchorId="2D899E0C" wp14:editId="1C3E72A0">
@@ -17269,14 +16822,27 @@
       <w:r>
         <w:t xml:space="preserve">Figura </w:t>
       </w:r>
-      <w:fldSimple w:instr=" SEQ Figura \* ARABIC ">
-        <w:r>
-          <w:rPr>
-            <w:noProof/>
-          </w:rPr>
-          <w:t>17</w:t>
-        </w:r>
-      </w:fldSimple>
+      <w:r>
+        <w:fldChar w:fldCharType="begin"/>
+      </w:r>
+      <w:r>
+        <w:instrText xml:space="preserve"> SEQ Figura \* ARABIC </w:instrText>
+      </w:r>
+      <w:r>
+        <w:fldChar w:fldCharType="separate"/>
+      </w:r>
+      <w:r>
+        <w:rPr>
+          <w:noProof/>
+        </w:rPr>
+        <w:t>17</w:t>
+      </w:r>
+      <w:r>
+        <w:rPr>
+          <w:noProof/>
+        </w:rPr>
+        <w:fldChar w:fldCharType="end"/>
+      </w:r>
       <w:r>
         <w:t xml:space="preserve"> Modulo Revisar Estatus y descarga de representación gráfica y XML.</w:t>
       </w:r>
@@ -17318,8 +16884,9 @@
       <w:r>
         <w:rPr>
           <w:rFonts w:ascii="Arial" w:hAnsi="Arial" w:cs="Arial"/>
-          <w:sz w:val="24"/>
-          <w:lang w:eastAsia="es-MX"/>
+          <w:noProof/>
+          <w:sz w:val="24"/>
+          <w:lang w:val="es-ES" w:eastAsia="es-ES"/>
         </w:rPr>
         <w:lastRenderedPageBreak/>
         <w:drawing>
@@ -17373,14 +16940,27 @@
       <w:r>
         <w:t xml:space="preserve">Figura </w:t>
       </w:r>
-      <w:fldSimple w:instr=" SEQ Figura \* ARABIC ">
-        <w:r>
-          <w:rPr>
-            <w:noProof/>
-          </w:rPr>
-          <w:t>18</w:t>
-        </w:r>
-      </w:fldSimple>
+      <w:r>
+        <w:fldChar w:fldCharType="begin"/>
+      </w:r>
+      <w:r>
+        <w:instrText xml:space="preserve"> SEQ Figura \* ARABIC </w:instrText>
+      </w:r>
+      <w:r>
+        <w:fldChar w:fldCharType="separate"/>
+      </w:r>
+      <w:r>
+        <w:rPr>
+          <w:noProof/>
+        </w:rPr>
+        <w:t>18</w:t>
+      </w:r>
+      <w:r>
+        <w:rPr>
+          <w:noProof/>
+        </w:rPr>
+        <w:fldChar w:fldCharType="end"/>
+      </w:r>
       <w:r>
         <w:t xml:space="preserve"> Representación gráfica del título. Fuente propia</w:t>
       </w:r>
@@ -17536,8 +17116,9 @@
       <w:r>
         <w:rPr>
           <w:rFonts w:ascii="Arial" w:hAnsi="Arial" w:cs="Arial"/>
-          <w:sz w:val="24"/>
-          <w:lang w:eastAsia="es-MX"/>
+          <w:noProof/>
+          <w:sz w:val="24"/>
+          <w:lang w:val="es-ES" w:eastAsia="es-ES"/>
         </w:rPr>
         <w:drawing>
           <wp:inline distT="0" distB="0" distL="0" distR="0" wp14:anchorId="007C790E" wp14:editId="71CEC858">
@@ -17590,14 +17171,27 @@
       <w:r>
         <w:t xml:space="preserve">Figura </w:t>
       </w:r>
-      <w:fldSimple w:instr=" SEQ Figura \* ARABIC ">
-        <w:r>
-          <w:rPr>
-            <w:noProof/>
-          </w:rPr>
-          <w:t>19</w:t>
-        </w:r>
-      </w:fldSimple>
+      <w:r>
+        <w:fldChar w:fldCharType="begin"/>
+      </w:r>
+      <w:r>
+        <w:instrText xml:space="preserve"> SEQ Figura \* ARABIC </w:instrText>
+      </w:r>
+      <w:r>
+        <w:fldChar w:fldCharType="separate"/>
+      </w:r>
+      <w:r>
+        <w:rPr>
+          <w:noProof/>
+        </w:rPr>
+        <w:t>19</w:t>
+      </w:r>
+      <w:r>
+        <w:rPr>
+          <w:noProof/>
+        </w:rPr>
+        <w:fldChar w:fldCharType="end"/>
+      </w:r>
       <w:r>
         <w:t xml:space="preserve"> Carga exitosa de los datos del titulo</w:t>
       </w:r>
@@ -17612,8 +17206,9 @@
       <w:r>
         <w:rPr>
           <w:rFonts w:ascii="Arial" w:hAnsi="Arial" w:cs="Arial"/>
-          <w:sz w:val="24"/>
-          <w:lang w:eastAsia="es-MX"/>
+          <w:noProof/>
+          <w:sz w:val="24"/>
+          <w:lang w:val="es-ES" w:eastAsia="es-ES"/>
         </w:rPr>
         <w:lastRenderedPageBreak/>
         <w:drawing>
@@ -17667,14 +17262,27 @@
       <w:r>
         <w:t xml:space="preserve">Figura </w:t>
       </w:r>
-      <w:fldSimple w:instr=" SEQ Figura \* ARABIC ">
-        <w:r>
-          <w:rPr>
-            <w:noProof/>
-          </w:rPr>
-          <w:t>20</w:t>
-        </w:r>
-      </w:fldSimple>
+      <w:r>
+        <w:fldChar w:fldCharType="begin"/>
+      </w:r>
+      <w:r>
+        <w:instrText xml:space="preserve"> SEQ Figura \* ARABIC </w:instrText>
+      </w:r>
+      <w:r>
+        <w:fldChar w:fldCharType="separate"/>
+      </w:r>
+      <w:r>
+        <w:rPr>
+          <w:noProof/>
+        </w:rPr>
+        <w:t>20</w:t>
+      </w:r>
+      <w:r>
+        <w:rPr>
+          <w:noProof/>
+        </w:rPr>
+        <w:fldChar w:fldCharType="end"/>
+      </w:r>
       <w:r>
         <w:t xml:space="preserve"> </w:t>
       </w:r>
@@ -17792,9 +17400,10 @@
       <w:r>
         <w:rPr>
           <w:rFonts w:ascii="Arial" w:hAnsi="Arial" w:cs="Arial"/>
+          <w:noProof/>
           <w:sz w:val="24"/>
           <w:szCs w:val="24"/>
-          <w:lang w:eastAsia="es-MX"/>
+          <w:lang w:val="es-ES" w:eastAsia="es-ES"/>
         </w:rPr>
         <w:drawing>
           <wp:inline distT="0" distB="0" distL="0" distR="0" wp14:anchorId="6EB597A4" wp14:editId="49E3D9E7">
@@ -17848,14 +17457,27 @@
       <w:r>
         <w:t xml:space="preserve">Figura </w:t>
       </w:r>
-      <w:fldSimple w:instr=" SEQ Figura \* ARABIC ">
-        <w:r>
-          <w:rPr>
-            <w:noProof/>
-          </w:rPr>
-          <w:t>21</w:t>
-        </w:r>
-      </w:fldSimple>
+      <w:r>
+        <w:fldChar w:fldCharType="begin"/>
+      </w:r>
+      <w:r>
+        <w:instrText xml:space="preserve"> SEQ Figura \* ARABIC </w:instrText>
+      </w:r>
+      <w:r>
+        <w:fldChar w:fldCharType="separate"/>
+      </w:r>
+      <w:r>
+        <w:rPr>
+          <w:noProof/>
+        </w:rPr>
+        <w:t>21</w:t>
+      </w:r>
+      <w:r>
+        <w:rPr>
+          <w:noProof/>
+        </w:rPr>
+        <w:fldChar w:fldCharType="end"/>
+      </w:r>
       <w:r>
         <w:t xml:space="preserve"> Titulo XML en la base de datos.</w:t>
       </w:r>
@@ -18133,6 +17755,7 @@
             <w:id w:val="-573587230"/>
             <w:bibliography/>
           </w:sdtPr>
+          <w:sdtEndPr/>
           <w:sdtContent>
             <w:p>
               <w:pPr>
@@ -18678,7 +18301,7 @@
 </file>
 
 <file path=word/endnotes.xml><?xml version="1.0" encoding="utf-8"?>
-<w:endnotes xmlns:wpc="http://schemas.microsoft.com/office/word/2010/wordprocessingCanvas" xmlns:cx="http://schemas.microsoft.com/office/drawing/2014/chartex" xmlns:cx1="http://schemas.microsoft.com/office/drawing/2015/9/8/chartex" xmlns:mc="http://schemas.openxmlformats.org/markup-compatibility/2006" xmlns:o="urn:schemas-microsoft-com:office:office" xmlns:r="http://schemas.openxmlformats.org/officeDocument/2006/relationships" xmlns:m="http://schemas.openxmlformats.org/officeDocument/2006/math" xmlns:v="urn:schemas-microsoft-com:vml" xmlns:wp14="http://schemas.microsoft.com/office/word/2010/wordprocessingDrawing" xmlns:wp="http://schemas.openxmlformats.org/drawingml/2006/wordprocessingDrawing" xmlns:w10="urn:schemas-microsoft-com:office:word" xmlns:w="http://schemas.openxmlformats.org/wordprocessingml/2006/main" xmlns:w14="http://schemas.microsoft.com/office/word/2010/wordml" xmlns:w15="http://schemas.microsoft.com/office/word/2012/wordml" xmlns:w16se="http://schemas.microsoft.com/office/word/2015/wordml/symex" xmlns:wpg="http://schemas.microsoft.com/office/word/2010/wordprocessingGroup" xmlns:wpi="http://schemas.microsoft.com/office/word/2010/wordprocessingInk" xmlns:wne="http://schemas.microsoft.com/office/word/2006/wordml" xmlns:wps="http://schemas.microsoft.com/office/word/2010/wordprocessingShape" mc:Ignorable="w14 w15 w16se wp14">
+<w:endnotes xmlns:wpc="http://schemas.microsoft.com/office/word/2010/wordprocessingCanvas" xmlns:cx="http://schemas.microsoft.com/office/drawing/2014/chartex" xmlns:mc="http://schemas.openxmlformats.org/markup-compatibility/2006" xmlns:o="urn:schemas-microsoft-com:office:office" xmlns:r="http://schemas.openxmlformats.org/officeDocument/2006/relationships" xmlns:m="http://schemas.openxmlformats.org/officeDocument/2006/math" xmlns:v="urn:schemas-microsoft-com:vml" xmlns:wp14="http://schemas.microsoft.com/office/word/2010/wordprocessingDrawing" xmlns:wp="http://schemas.openxmlformats.org/drawingml/2006/wordprocessingDrawing" xmlns:w10="urn:schemas-microsoft-com:office:word" xmlns:w="http://schemas.openxmlformats.org/wordprocessingml/2006/main" xmlns:w14="http://schemas.microsoft.com/office/word/2010/wordml" xmlns:w15="http://schemas.microsoft.com/office/word/2012/wordml" xmlns:w16se="http://schemas.microsoft.com/office/word/2015/wordml/symex" xmlns:wpg="http://schemas.microsoft.com/office/word/2010/wordprocessingGroup" xmlns:wpi="http://schemas.microsoft.com/office/word/2010/wordprocessingInk" xmlns:wne="http://schemas.microsoft.com/office/word/2006/wordml" xmlns:wps="http://schemas.microsoft.com/office/word/2010/wordprocessingShape" mc:Ignorable="w14 w15 w16se wp14">
   <w:endnote w:type="separator" w:id="-1">
     <w:p>
       <w:pPr>
@@ -18703,7 +18326,7 @@
 </file>
 
 <file path=word/footer1.xml><?xml version="1.0" encoding="utf-8"?>
-<w:ftr xmlns:wpc="http://schemas.microsoft.com/office/word/2010/wordprocessingCanvas" xmlns:cx="http://schemas.microsoft.com/office/drawing/2014/chartex" xmlns:cx1="http://schemas.microsoft.com/office/drawing/2015/9/8/chartex" xmlns:mc="http://schemas.openxmlformats.org/markup-compatibility/2006" xmlns:o="urn:schemas-microsoft-com:office:office" xmlns:r="http://schemas.openxmlformats.org/officeDocument/2006/relationships" xmlns:m="http://schemas.openxmlformats.org/officeDocument/2006/math" xmlns:v="urn:schemas-microsoft-com:vml" xmlns:wp14="http://schemas.microsoft.com/office/word/2010/wordprocessingDrawing" xmlns:wp="http://schemas.openxmlformats.org/drawingml/2006/wordprocessingDrawing" xmlns:w10="urn:schemas-microsoft-com:office:word" xmlns:w="http://schemas.openxmlformats.org/wordprocessingml/2006/main" xmlns:w14="http://schemas.microsoft.com/office/word/2010/wordml" xmlns:w15="http://schemas.microsoft.com/office/word/2012/wordml" xmlns:w16se="http://schemas.microsoft.com/office/word/2015/wordml/symex" xmlns:wpg="http://schemas.microsoft.com/office/word/2010/wordprocessingGroup" xmlns:wpi="http://schemas.microsoft.com/office/word/2010/wordprocessingInk" xmlns:wne="http://schemas.microsoft.com/office/word/2006/wordml" xmlns:wps="http://schemas.microsoft.com/office/word/2010/wordprocessingShape" mc:Ignorable="w14 w15 w16se wp14">
+<w:ftr xmlns:wpc="http://schemas.microsoft.com/office/word/2010/wordprocessingCanvas" xmlns:cx="http://schemas.microsoft.com/office/drawing/2014/chartex" xmlns:mc="http://schemas.openxmlformats.org/markup-compatibility/2006" xmlns:o="urn:schemas-microsoft-com:office:office" xmlns:r="http://schemas.openxmlformats.org/officeDocument/2006/relationships" xmlns:m="http://schemas.openxmlformats.org/officeDocument/2006/math" xmlns:v="urn:schemas-microsoft-com:vml" xmlns:wp14="http://schemas.microsoft.com/office/word/2010/wordprocessingDrawing" xmlns:wp="http://schemas.openxmlformats.org/drawingml/2006/wordprocessingDrawing" xmlns:w10="urn:schemas-microsoft-com:office:word" xmlns:w="http://schemas.openxmlformats.org/wordprocessingml/2006/main" xmlns:w14="http://schemas.microsoft.com/office/word/2010/wordml" xmlns:w15="http://schemas.microsoft.com/office/word/2012/wordml" xmlns:w16se="http://schemas.microsoft.com/office/word/2015/wordml/symex" xmlns:wpg="http://schemas.microsoft.com/office/word/2010/wordprocessingGroup" xmlns:wpi="http://schemas.microsoft.com/office/word/2010/wordprocessingInk" xmlns:wne="http://schemas.microsoft.com/office/word/2006/wordml" xmlns:wps="http://schemas.microsoft.com/office/word/2010/wordprocessingShape" mc:Ignorable="w14 w15 w16se wp14">
   <w:p>
     <w:pPr>
       <w:pStyle w:val="Piedepgina"/>
@@ -18719,7 +18342,7 @@
         <w:noProof/>
         <w:sz w:val="20"/>
         <w:szCs w:val="20"/>
-        <w:lang w:eastAsia="es-MX"/>
+        <w:lang w:val="es-ES" w:eastAsia="es-ES"/>
       </w:rPr>
       <mc:AlternateContent>
         <mc:Choice Requires="wps">
@@ -18840,7 +18463,7 @@
             </wp:anchor>
           </w:drawing>
         </mc:Choice>
-        <mc:Fallback>
+        <mc:Fallback xmlns:cx1="http://schemas.microsoft.com/office/drawing/2015/9/8/chartex">
           <w:pict>
             <v:shapetype w14:anchorId="1C326FE5" id="_x0000_t202" coordsize="21600,21600" o:spt="202" path="m,l,21600r21600,l21600,xe">
               <v:stroke joinstyle="miter"/>
@@ -18930,7 +18553,7 @@
 </file>
 
 <file path=word/footer10.xml><?xml version="1.0" encoding="utf-8"?>
-<w:ftr xmlns:wpc="http://schemas.microsoft.com/office/word/2010/wordprocessingCanvas" xmlns:cx="http://schemas.microsoft.com/office/drawing/2014/chartex" xmlns:cx1="http://schemas.microsoft.com/office/drawing/2015/9/8/chartex" xmlns:mc="http://schemas.openxmlformats.org/markup-compatibility/2006" xmlns:o="urn:schemas-microsoft-com:office:office" xmlns:r="http://schemas.openxmlformats.org/officeDocument/2006/relationships" xmlns:m="http://schemas.openxmlformats.org/officeDocument/2006/math" xmlns:v="urn:schemas-microsoft-com:vml" xmlns:wp14="http://schemas.microsoft.com/office/word/2010/wordprocessingDrawing" xmlns:wp="http://schemas.openxmlformats.org/drawingml/2006/wordprocessingDrawing" xmlns:w10="urn:schemas-microsoft-com:office:word" xmlns:w="http://schemas.openxmlformats.org/wordprocessingml/2006/main" xmlns:w14="http://schemas.microsoft.com/office/word/2010/wordml" xmlns:w15="http://schemas.microsoft.com/office/word/2012/wordml" xmlns:w16se="http://schemas.microsoft.com/office/word/2015/wordml/symex" xmlns:wpg="http://schemas.microsoft.com/office/word/2010/wordprocessingGroup" xmlns:wpi="http://schemas.microsoft.com/office/word/2010/wordprocessingInk" xmlns:wne="http://schemas.microsoft.com/office/word/2006/wordml" xmlns:wps="http://schemas.microsoft.com/office/word/2010/wordprocessingShape" mc:Ignorable="w14 w15 w16se wp14">
+<w:ftr xmlns:wpc="http://schemas.microsoft.com/office/word/2010/wordprocessingCanvas" xmlns:cx="http://schemas.microsoft.com/office/drawing/2014/chartex" xmlns:mc="http://schemas.openxmlformats.org/markup-compatibility/2006" xmlns:o="urn:schemas-microsoft-com:office:office" xmlns:r="http://schemas.openxmlformats.org/officeDocument/2006/relationships" xmlns:m="http://schemas.openxmlformats.org/officeDocument/2006/math" xmlns:v="urn:schemas-microsoft-com:vml" xmlns:wp14="http://schemas.microsoft.com/office/word/2010/wordprocessingDrawing" xmlns:wp="http://schemas.openxmlformats.org/drawingml/2006/wordprocessingDrawing" xmlns:w10="urn:schemas-microsoft-com:office:word" xmlns:w="http://schemas.openxmlformats.org/wordprocessingml/2006/main" xmlns:w14="http://schemas.microsoft.com/office/word/2010/wordml" xmlns:w15="http://schemas.microsoft.com/office/word/2012/wordml" xmlns:w16se="http://schemas.microsoft.com/office/word/2015/wordml/symex" xmlns:wpg="http://schemas.microsoft.com/office/word/2010/wordprocessingGroup" xmlns:wpi="http://schemas.microsoft.com/office/word/2010/wordprocessingInk" xmlns:wne="http://schemas.microsoft.com/office/word/2006/wordml" xmlns:wps="http://schemas.microsoft.com/office/word/2010/wordprocessingShape" mc:Ignorable="w14 w15 w16se wp14">
   <w:p>
     <w:pPr>
       <w:pStyle w:val="Piedepgina"/>
@@ -18946,7 +18569,7 @@
         <w:noProof/>
         <w:sz w:val="20"/>
         <w:szCs w:val="20"/>
-        <w:lang w:eastAsia="es-MX"/>
+        <w:lang w:val="es-ES" w:eastAsia="es-ES"/>
       </w:rPr>
       <mc:AlternateContent>
         <mc:Choice Requires="wps">
@@ -19157,7 +18780,7 @@
 </file>
 
 <file path=word/footer2.xml><?xml version="1.0" encoding="utf-8"?>
-<w:ftr xmlns:wpc="http://schemas.microsoft.com/office/word/2010/wordprocessingCanvas" xmlns:cx="http://schemas.microsoft.com/office/drawing/2014/chartex" xmlns:cx1="http://schemas.microsoft.com/office/drawing/2015/9/8/chartex" xmlns:mc="http://schemas.openxmlformats.org/markup-compatibility/2006" xmlns:o="urn:schemas-microsoft-com:office:office" xmlns:r="http://schemas.openxmlformats.org/officeDocument/2006/relationships" xmlns:m="http://schemas.openxmlformats.org/officeDocument/2006/math" xmlns:v="urn:schemas-microsoft-com:vml" xmlns:wp14="http://schemas.microsoft.com/office/word/2010/wordprocessingDrawing" xmlns:wp="http://schemas.openxmlformats.org/drawingml/2006/wordprocessingDrawing" xmlns:w10="urn:schemas-microsoft-com:office:word" xmlns:w="http://schemas.openxmlformats.org/wordprocessingml/2006/main" xmlns:w14="http://schemas.microsoft.com/office/word/2010/wordml" xmlns:w15="http://schemas.microsoft.com/office/word/2012/wordml" xmlns:w16se="http://schemas.microsoft.com/office/word/2015/wordml/symex" xmlns:wpg="http://schemas.microsoft.com/office/word/2010/wordprocessingGroup" xmlns:wpi="http://schemas.microsoft.com/office/word/2010/wordprocessingInk" xmlns:wne="http://schemas.microsoft.com/office/word/2006/wordml" xmlns:wps="http://schemas.microsoft.com/office/word/2010/wordprocessingShape" mc:Ignorable="w14 w15 w16se wp14">
+<w:ftr xmlns:wpc="http://schemas.microsoft.com/office/word/2010/wordprocessingCanvas" xmlns:cx="http://schemas.microsoft.com/office/drawing/2014/chartex" xmlns:mc="http://schemas.openxmlformats.org/markup-compatibility/2006" xmlns:o="urn:schemas-microsoft-com:office:office" xmlns:r="http://schemas.openxmlformats.org/officeDocument/2006/relationships" xmlns:m="http://schemas.openxmlformats.org/officeDocument/2006/math" xmlns:v="urn:schemas-microsoft-com:vml" xmlns:wp14="http://schemas.microsoft.com/office/word/2010/wordprocessingDrawing" xmlns:wp="http://schemas.openxmlformats.org/drawingml/2006/wordprocessingDrawing" xmlns:w10="urn:schemas-microsoft-com:office:word" xmlns:w="http://schemas.openxmlformats.org/wordprocessingml/2006/main" xmlns:w14="http://schemas.microsoft.com/office/word/2010/wordml" xmlns:w15="http://schemas.microsoft.com/office/word/2012/wordml" xmlns:w16se="http://schemas.microsoft.com/office/word/2015/wordml/symex" xmlns:wpg="http://schemas.microsoft.com/office/word/2010/wordprocessingGroup" xmlns:wpi="http://schemas.microsoft.com/office/word/2010/wordprocessingInk" xmlns:wne="http://schemas.microsoft.com/office/word/2006/wordml" xmlns:wps="http://schemas.microsoft.com/office/word/2010/wordprocessingShape" mc:Ignorable="w14 w15 w16se wp14">
   <w:p>
     <w:pPr>
       <w:pStyle w:val="Piedepgina"/>
@@ -19173,7 +18796,7 @@
         <w:noProof/>
         <w:sz w:val="20"/>
         <w:szCs w:val="20"/>
-        <w:lang w:eastAsia="es-MX"/>
+        <w:lang w:val="es-ES" w:eastAsia="es-ES"/>
       </w:rPr>
       <mc:AlternateContent>
         <mc:Choice Requires="wps">
@@ -19392,7 +19015,7 @@
 </file>
 
 <file path=word/footer3.xml><?xml version="1.0" encoding="utf-8"?>
-<w:ftr xmlns:wpc="http://schemas.microsoft.com/office/word/2010/wordprocessingCanvas" xmlns:cx="http://schemas.microsoft.com/office/drawing/2014/chartex" xmlns:cx1="http://schemas.microsoft.com/office/drawing/2015/9/8/chartex" xmlns:mc="http://schemas.openxmlformats.org/markup-compatibility/2006" xmlns:o="urn:schemas-microsoft-com:office:office" xmlns:r="http://schemas.openxmlformats.org/officeDocument/2006/relationships" xmlns:m="http://schemas.openxmlformats.org/officeDocument/2006/math" xmlns:v="urn:schemas-microsoft-com:vml" xmlns:wp14="http://schemas.microsoft.com/office/word/2010/wordprocessingDrawing" xmlns:wp="http://schemas.openxmlformats.org/drawingml/2006/wordprocessingDrawing" xmlns:w10="urn:schemas-microsoft-com:office:word" xmlns:w="http://schemas.openxmlformats.org/wordprocessingml/2006/main" xmlns:w14="http://schemas.microsoft.com/office/word/2010/wordml" xmlns:w15="http://schemas.microsoft.com/office/word/2012/wordml" xmlns:w16se="http://schemas.microsoft.com/office/word/2015/wordml/symex" xmlns:wpg="http://schemas.microsoft.com/office/word/2010/wordprocessingGroup" xmlns:wpi="http://schemas.microsoft.com/office/word/2010/wordprocessingInk" xmlns:wne="http://schemas.microsoft.com/office/word/2006/wordml" xmlns:wps="http://schemas.microsoft.com/office/word/2010/wordprocessingShape" mc:Ignorable="w14 w15 w16se wp14">
+<w:ftr xmlns:wpc="http://schemas.microsoft.com/office/word/2010/wordprocessingCanvas" xmlns:cx="http://schemas.microsoft.com/office/drawing/2014/chartex" xmlns:mc="http://schemas.openxmlformats.org/markup-compatibility/2006" xmlns:o="urn:schemas-microsoft-com:office:office" xmlns:r="http://schemas.openxmlformats.org/officeDocument/2006/relationships" xmlns:m="http://schemas.openxmlformats.org/officeDocument/2006/math" xmlns:v="urn:schemas-microsoft-com:vml" xmlns:wp14="http://schemas.microsoft.com/office/word/2010/wordprocessingDrawing" xmlns:wp="http://schemas.openxmlformats.org/drawingml/2006/wordprocessingDrawing" xmlns:w10="urn:schemas-microsoft-com:office:word" xmlns:w="http://schemas.openxmlformats.org/wordprocessingml/2006/main" xmlns:w14="http://schemas.microsoft.com/office/word/2010/wordml" xmlns:w15="http://schemas.microsoft.com/office/word/2012/wordml" xmlns:w16se="http://schemas.microsoft.com/office/word/2015/wordml/symex" xmlns:wpg="http://schemas.microsoft.com/office/word/2010/wordprocessingGroup" xmlns:wpi="http://schemas.microsoft.com/office/word/2010/wordprocessingInk" xmlns:wne="http://schemas.microsoft.com/office/word/2006/wordml" xmlns:wps="http://schemas.microsoft.com/office/word/2010/wordprocessingShape" mc:Ignorable="w14 w15 w16se wp14">
   <w:p>
     <w:pPr>
       <w:pStyle w:val="Piedepgina"/>
@@ -19408,7 +19031,7 @@
         <w:noProof/>
         <w:sz w:val="20"/>
         <w:szCs w:val="20"/>
-        <w:lang w:eastAsia="es-MX"/>
+        <w:lang w:val="es-ES" w:eastAsia="es-ES"/>
       </w:rPr>
       <mc:AlternateContent>
         <mc:Choice Requires="wps">
@@ -19497,7 +19120,7 @@
                               <w:szCs w:val="28"/>
                               <w:lang w:val="es-ES"/>
                             </w:rPr>
-                            <w:t>9</w:t>
+                            <w:t>29</w:t>
                           </w:r>
                           <w:r>
                             <w:rPr>
@@ -19586,7 +19209,7 @@
                         <w:szCs w:val="28"/>
                         <w:lang w:val="es-ES"/>
                       </w:rPr>
-                      <w:t>9</w:t>
+                      <w:t>29</w:t>
                     </w:r>
                     <w:r>
                       <w:rPr>
@@ -19627,7 +19250,7 @@
 </file>
 
 <file path=word/footer4.xml><?xml version="1.0" encoding="utf-8"?>
-<w:ftr xmlns:wpc="http://schemas.microsoft.com/office/word/2010/wordprocessingCanvas" xmlns:cx="http://schemas.microsoft.com/office/drawing/2014/chartex" xmlns:cx1="http://schemas.microsoft.com/office/drawing/2015/9/8/chartex" xmlns:mc="http://schemas.openxmlformats.org/markup-compatibility/2006" xmlns:o="urn:schemas-microsoft-com:office:office" xmlns:r="http://schemas.openxmlformats.org/officeDocument/2006/relationships" xmlns:m="http://schemas.openxmlformats.org/officeDocument/2006/math" xmlns:v="urn:schemas-microsoft-com:vml" xmlns:wp14="http://schemas.microsoft.com/office/word/2010/wordprocessingDrawing" xmlns:wp="http://schemas.openxmlformats.org/drawingml/2006/wordprocessingDrawing" xmlns:w10="urn:schemas-microsoft-com:office:word" xmlns:w="http://schemas.openxmlformats.org/wordprocessingml/2006/main" xmlns:w14="http://schemas.microsoft.com/office/word/2010/wordml" xmlns:w15="http://schemas.microsoft.com/office/word/2012/wordml" xmlns:w16se="http://schemas.microsoft.com/office/word/2015/wordml/symex" xmlns:wpg="http://schemas.microsoft.com/office/word/2010/wordprocessingGroup" xmlns:wpi="http://schemas.microsoft.com/office/word/2010/wordprocessingInk" xmlns:wne="http://schemas.microsoft.com/office/word/2006/wordml" xmlns:wps="http://schemas.microsoft.com/office/word/2010/wordprocessingShape" mc:Ignorable="w14 w15 w16se wp14">
+<w:ftr xmlns:wpc="http://schemas.microsoft.com/office/word/2010/wordprocessingCanvas" xmlns:cx="http://schemas.microsoft.com/office/drawing/2014/chartex" xmlns:mc="http://schemas.openxmlformats.org/markup-compatibility/2006" xmlns:o="urn:schemas-microsoft-com:office:office" xmlns:r="http://schemas.openxmlformats.org/officeDocument/2006/relationships" xmlns:m="http://schemas.openxmlformats.org/officeDocument/2006/math" xmlns:v="urn:schemas-microsoft-com:vml" xmlns:wp14="http://schemas.microsoft.com/office/word/2010/wordprocessingDrawing" xmlns:wp="http://schemas.openxmlformats.org/drawingml/2006/wordprocessingDrawing" xmlns:w10="urn:schemas-microsoft-com:office:word" xmlns:w="http://schemas.openxmlformats.org/wordprocessingml/2006/main" xmlns:w14="http://schemas.microsoft.com/office/word/2010/wordml" xmlns:w15="http://schemas.microsoft.com/office/word/2012/wordml" xmlns:w16se="http://schemas.microsoft.com/office/word/2015/wordml/symex" xmlns:wpg="http://schemas.microsoft.com/office/word/2010/wordprocessingGroup" xmlns:wpi="http://schemas.microsoft.com/office/word/2010/wordprocessingInk" xmlns:wne="http://schemas.microsoft.com/office/word/2006/wordml" xmlns:wps="http://schemas.microsoft.com/office/word/2010/wordprocessingShape" mc:Ignorable="w14 w15 w16se wp14">
   <w:p>
     <w:pPr>
       <w:pStyle w:val="Piedepgina"/>
@@ -19643,7 +19266,7 @@
         <w:noProof/>
         <w:sz w:val="20"/>
         <w:szCs w:val="20"/>
-        <w:lang w:eastAsia="es-MX"/>
+        <w:lang w:val="es-ES" w:eastAsia="es-ES"/>
       </w:rPr>
       <mc:AlternateContent>
         <mc:Choice Requires="wps">
@@ -19862,7 +19485,7 @@
 </file>
 
 <file path=word/footer5.xml><?xml version="1.0" encoding="utf-8"?>
-<w:ftr xmlns:wpc="http://schemas.microsoft.com/office/word/2010/wordprocessingCanvas" xmlns:cx="http://schemas.microsoft.com/office/drawing/2014/chartex" xmlns:cx1="http://schemas.microsoft.com/office/drawing/2015/9/8/chartex" xmlns:mc="http://schemas.openxmlformats.org/markup-compatibility/2006" xmlns:o="urn:schemas-microsoft-com:office:office" xmlns:r="http://schemas.openxmlformats.org/officeDocument/2006/relationships" xmlns:m="http://schemas.openxmlformats.org/officeDocument/2006/math" xmlns:v="urn:schemas-microsoft-com:vml" xmlns:wp14="http://schemas.microsoft.com/office/word/2010/wordprocessingDrawing" xmlns:wp="http://schemas.openxmlformats.org/drawingml/2006/wordprocessingDrawing" xmlns:w10="urn:schemas-microsoft-com:office:word" xmlns:w="http://schemas.openxmlformats.org/wordprocessingml/2006/main" xmlns:w14="http://schemas.microsoft.com/office/word/2010/wordml" xmlns:w15="http://schemas.microsoft.com/office/word/2012/wordml" xmlns:w16se="http://schemas.microsoft.com/office/word/2015/wordml/symex" xmlns:wpg="http://schemas.microsoft.com/office/word/2010/wordprocessingGroup" xmlns:wpi="http://schemas.microsoft.com/office/word/2010/wordprocessingInk" xmlns:wne="http://schemas.microsoft.com/office/word/2006/wordml" xmlns:wps="http://schemas.microsoft.com/office/word/2010/wordprocessingShape" mc:Ignorable="w14 w15 w16se wp14">
+<w:ftr xmlns:wpc="http://schemas.microsoft.com/office/word/2010/wordprocessingCanvas" xmlns:cx="http://schemas.microsoft.com/office/drawing/2014/chartex" xmlns:mc="http://schemas.openxmlformats.org/markup-compatibility/2006" xmlns:o="urn:schemas-microsoft-com:office:office" xmlns:r="http://schemas.openxmlformats.org/officeDocument/2006/relationships" xmlns:m="http://schemas.openxmlformats.org/officeDocument/2006/math" xmlns:v="urn:schemas-microsoft-com:vml" xmlns:wp14="http://schemas.microsoft.com/office/word/2010/wordprocessingDrawing" xmlns:wp="http://schemas.openxmlformats.org/drawingml/2006/wordprocessingDrawing" xmlns:w10="urn:schemas-microsoft-com:office:word" xmlns:w="http://schemas.openxmlformats.org/wordprocessingml/2006/main" xmlns:w14="http://schemas.microsoft.com/office/word/2010/wordml" xmlns:w15="http://schemas.microsoft.com/office/word/2012/wordml" xmlns:w16se="http://schemas.microsoft.com/office/word/2015/wordml/symex" xmlns:wpg="http://schemas.microsoft.com/office/word/2010/wordprocessingGroup" xmlns:wpi="http://schemas.microsoft.com/office/word/2010/wordprocessingInk" xmlns:wne="http://schemas.microsoft.com/office/word/2006/wordml" xmlns:wps="http://schemas.microsoft.com/office/word/2010/wordprocessingShape" mc:Ignorable="w14 w15 w16se wp14">
   <w:p>
     <w:pPr>
       <w:pStyle w:val="Piedepgina"/>
@@ -19878,7 +19501,7 @@
         <w:noProof/>
         <w:sz w:val="20"/>
         <w:szCs w:val="20"/>
-        <w:lang w:eastAsia="es-MX"/>
+        <w:lang w:val="es-ES" w:eastAsia="es-ES"/>
       </w:rPr>
       <mc:AlternateContent>
         <mc:Choice Requires="wps">
@@ -20094,7 +19717,7 @@
 </file>
 
 <file path=word/footer6.xml><?xml version="1.0" encoding="utf-8"?>
-<w:ftr xmlns:wpc="http://schemas.microsoft.com/office/word/2010/wordprocessingCanvas" xmlns:cx="http://schemas.microsoft.com/office/drawing/2014/chartex" xmlns:cx1="http://schemas.microsoft.com/office/drawing/2015/9/8/chartex" xmlns:mc="http://schemas.openxmlformats.org/markup-compatibility/2006" xmlns:o="urn:schemas-microsoft-com:office:office" xmlns:r="http://schemas.openxmlformats.org/officeDocument/2006/relationships" xmlns:m="http://schemas.openxmlformats.org/officeDocument/2006/math" xmlns:v="urn:schemas-microsoft-com:vml" xmlns:wp14="http://schemas.microsoft.com/office/word/2010/wordprocessingDrawing" xmlns:wp="http://schemas.openxmlformats.org/drawingml/2006/wordprocessingDrawing" xmlns:w10="urn:schemas-microsoft-com:office:word" xmlns:w="http://schemas.openxmlformats.org/wordprocessingml/2006/main" xmlns:w14="http://schemas.microsoft.com/office/word/2010/wordml" xmlns:w15="http://schemas.microsoft.com/office/word/2012/wordml" xmlns:w16se="http://schemas.microsoft.com/office/word/2015/wordml/symex" xmlns:wpg="http://schemas.microsoft.com/office/word/2010/wordprocessingGroup" xmlns:wpi="http://schemas.microsoft.com/office/word/2010/wordprocessingInk" xmlns:wne="http://schemas.microsoft.com/office/word/2006/wordml" xmlns:wps="http://schemas.microsoft.com/office/word/2010/wordprocessingShape" mc:Ignorable="w14 w15 w16se wp14">
+<w:ftr xmlns:wpc="http://schemas.microsoft.com/office/word/2010/wordprocessingCanvas" xmlns:cx="http://schemas.microsoft.com/office/drawing/2014/chartex" xmlns:mc="http://schemas.openxmlformats.org/markup-compatibility/2006" xmlns:o="urn:schemas-microsoft-com:office:office" xmlns:r="http://schemas.openxmlformats.org/officeDocument/2006/relationships" xmlns:m="http://schemas.openxmlformats.org/officeDocument/2006/math" xmlns:v="urn:schemas-microsoft-com:vml" xmlns:wp14="http://schemas.microsoft.com/office/word/2010/wordprocessingDrawing" xmlns:wp="http://schemas.openxmlformats.org/drawingml/2006/wordprocessingDrawing" xmlns:w10="urn:schemas-microsoft-com:office:word" xmlns:w="http://schemas.openxmlformats.org/wordprocessingml/2006/main" xmlns:w14="http://schemas.microsoft.com/office/word/2010/wordml" xmlns:w15="http://schemas.microsoft.com/office/word/2012/wordml" xmlns:w16se="http://schemas.microsoft.com/office/word/2015/wordml/symex" xmlns:wpg="http://schemas.microsoft.com/office/word/2010/wordprocessingGroup" xmlns:wpi="http://schemas.microsoft.com/office/word/2010/wordprocessingInk" xmlns:wne="http://schemas.microsoft.com/office/word/2006/wordml" xmlns:wps="http://schemas.microsoft.com/office/word/2010/wordprocessingShape" mc:Ignorable="w14 w15 w16se wp14">
   <w:p>
     <w:pPr>
       <w:pStyle w:val="Piedepgina"/>
@@ -20110,7 +19733,7 @@
         <w:noProof/>
         <w:sz w:val="20"/>
         <w:szCs w:val="20"/>
-        <w:lang w:eastAsia="es-MX"/>
+        <w:lang w:val="es-ES" w:eastAsia="es-ES"/>
       </w:rPr>
       <mc:AlternateContent>
         <mc:Choice Requires="wps">
@@ -20199,7 +19822,7 @@
                               <w:szCs w:val="28"/>
                               <w:lang w:val="es-ES"/>
                             </w:rPr>
-                            <w:t>44</w:t>
+                            <w:t>43</w:t>
                           </w:r>
                           <w:r>
                             <w:rPr>
@@ -20288,7 +19911,7 @@
                         <w:szCs w:val="28"/>
                         <w:lang w:val="es-ES"/>
                       </w:rPr>
-                      <w:t>44</w:t>
+                      <w:t>43</w:t>
                     </w:r>
                     <w:r>
                       <w:rPr>
@@ -20321,7 +19944,7 @@
 </file>
 
 <file path=word/footer7.xml><?xml version="1.0" encoding="utf-8"?>
-<w:ftr xmlns:wpc="http://schemas.microsoft.com/office/word/2010/wordprocessingCanvas" xmlns:cx="http://schemas.microsoft.com/office/drawing/2014/chartex" xmlns:cx1="http://schemas.microsoft.com/office/drawing/2015/9/8/chartex" xmlns:mc="http://schemas.openxmlformats.org/markup-compatibility/2006" xmlns:o="urn:schemas-microsoft-com:office:office" xmlns:r="http://schemas.openxmlformats.org/officeDocument/2006/relationships" xmlns:m="http://schemas.openxmlformats.org/officeDocument/2006/math" xmlns:v="urn:schemas-microsoft-com:vml" xmlns:wp14="http://schemas.microsoft.com/office/word/2010/wordprocessingDrawing" xmlns:wp="http://schemas.openxmlformats.org/drawingml/2006/wordprocessingDrawing" xmlns:w10="urn:schemas-microsoft-com:office:word" xmlns:w="http://schemas.openxmlformats.org/wordprocessingml/2006/main" xmlns:w14="http://schemas.microsoft.com/office/word/2010/wordml" xmlns:w15="http://schemas.microsoft.com/office/word/2012/wordml" xmlns:w16se="http://schemas.microsoft.com/office/word/2015/wordml/symex" xmlns:wpg="http://schemas.microsoft.com/office/word/2010/wordprocessingGroup" xmlns:wpi="http://schemas.microsoft.com/office/word/2010/wordprocessingInk" xmlns:wne="http://schemas.microsoft.com/office/word/2006/wordml" xmlns:wps="http://schemas.microsoft.com/office/word/2010/wordprocessingShape" mc:Ignorable="w14 w15 w16se wp14">
+<w:ftr xmlns:wpc="http://schemas.microsoft.com/office/word/2010/wordprocessingCanvas" xmlns:cx="http://schemas.microsoft.com/office/drawing/2014/chartex" xmlns:mc="http://schemas.openxmlformats.org/markup-compatibility/2006" xmlns:o="urn:schemas-microsoft-com:office:office" xmlns:r="http://schemas.openxmlformats.org/officeDocument/2006/relationships" xmlns:m="http://schemas.openxmlformats.org/officeDocument/2006/math" xmlns:v="urn:schemas-microsoft-com:vml" xmlns:wp14="http://schemas.microsoft.com/office/word/2010/wordprocessingDrawing" xmlns:wp="http://schemas.openxmlformats.org/drawingml/2006/wordprocessingDrawing" xmlns:w10="urn:schemas-microsoft-com:office:word" xmlns:w="http://schemas.openxmlformats.org/wordprocessingml/2006/main" xmlns:w14="http://schemas.microsoft.com/office/word/2010/wordml" xmlns:w15="http://schemas.microsoft.com/office/word/2012/wordml" xmlns:w16se="http://schemas.microsoft.com/office/word/2015/wordml/symex" xmlns:wpg="http://schemas.microsoft.com/office/word/2010/wordprocessingGroup" xmlns:wpi="http://schemas.microsoft.com/office/word/2010/wordprocessingInk" xmlns:wne="http://schemas.microsoft.com/office/word/2006/wordml" xmlns:wps="http://schemas.microsoft.com/office/word/2010/wordprocessingShape" mc:Ignorable="w14 w15 w16se wp14">
   <w:p>
     <w:pPr>
       <w:pStyle w:val="Piedepgina"/>
@@ -20337,7 +19960,7 @@
         <w:noProof/>
         <w:sz w:val="20"/>
         <w:szCs w:val="20"/>
-        <w:lang w:eastAsia="es-MX"/>
+        <w:lang w:val="es-ES" w:eastAsia="es-ES"/>
       </w:rPr>
       <mc:AlternateContent>
         <mc:Choice Requires="wps">
@@ -20548,7 +20171,7 @@
 </file>
 
 <file path=word/footer8.xml><?xml version="1.0" encoding="utf-8"?>
-<w:ftr xmlns:wpc="http://schemas.microsoft.com/office/word/2010/wordprocessingCanvas" xmlns:cx="http://schemas.microsoft.com/office/drawing/2014/chartex" xmlns:cx1="http://schemas.microsoft.com/office/drawing/2015/9/8/chartex" xmlns:mc="http://schemas.openxmlformats.org/markup-compatibility/2006" xmlns:o="urn:schemas-microsoft-com:office:office" xmlns:r="http://schemas.openxmlformats.org/officeDocument/2006/relationships" xmlns:m="http://schemas.openxmlformats.org/officeDocument/2006/math" xmlns:v="urn:schemas-microsoft-com:vml" xmlns:wp14="http://schemas.microsoft.com/office/word/2010/wordprocessingDrawing" xmlns:wp="http://schemas.openxmlformats.org/drawingml/2006/wordprocessingDrawing" xmlns:w10="urn:schemas-microsoft-com:office:word" xmlns:w="http://schemas.openxmlformats.org/wordprocessingml/2006/main" xmlns:w14="http://schemas.microsoft.com/office/word/2010/wordml" xmlns:w15="http://schemas.microsoft.com/office/word/2012/wordml" xmlns:w16se="http://schemas.microsoft.com/office/word/2015/wordml/symex" xmlns:wpg="http://schemas.microsoft.com/office/word/2010/wordprocessingGroup" xmlns:wpi="http://schemas.microsoft.com/office/word/2010/wordprocessingInk" xmlns:wne="http://schemas.microsoft.com/office/word/2006/wordml" xmlns:wps="http://schemas.microsoft.com/office/word/2010/wordprocessingShape" mc:Ignorable="w14 w15 w16se wp14">
+<w:ftr xmlns:wpc="http://schemas.microsoft.com/office/word/2010/wordprocessingCanvas" xmlns:cx="http://schemas.microsoft.com/office/drawing/2014/chartex" xmlns:mc="http://schemas.openxmlformats.org/markup-compatibility/2006" xmlns:o="urn:schemas-microsoft-com:office:office" xmlns:r="http://schemas.openxmlformats.org/officeDocument/2006/relationships" xmlns:m="http://schemas.openxmlformats.org/officeDocument/2006/math" xmlns:v="urn:schemas-microsoft-com:vml" xmlns:wp14="http://schemas.microsoft.com/office/word/2010/wordprocessingDrawing" xmlns:wp="http://schemas.openxmlformats.org/drawingml/2006/wordprocessingDrawing" xmlns:w10="urn:schemas-microsoft-com:office:word" xmlns:w="http://schemas.openxmlformats.org/wordprocessingml/2006/main" xmlns:w14="http://schemas.microsoft.com/office/word/2010/wordml" xmlns:w15="http://schemas.microsoft.com/office/word/2012/wordml" xmlns:w16se="http://schemas.microsoft.com/office/word/2015/wordml/symex" xmlns:wpg="http://schemas.microsoft.com/office/word/2010/wordprocessingGroup" xmlns:wpi="http://schemas.microsoft.com/office/word/2010/wordprocessingInk" xmlns:wne="http://schemas.microsoft.com/office/word/2006/wordml" xmlns:wps="http://schemas.microsoft.com/office/word/2010/wordprocessingShape" mc:Ignorable="w14 w15 w16se wp14">
   <w:p>
     <w:pPr>
       <w:pStyle w:val="Piedepgina"/>
@@ -20564,7 +20187,7 @@
         <w:noProof/>
         <w:sz w:val="20"/>
         <w:szCs w:val="20"/>
-        <w:lang w:eastAsia="es-MX"/>
+        <w:lang w:val="es-ES" w:eastAsia="es-ES"/>
       </w:rPr>
       <mc:AlternateContent>
         <mc:Choice Requires="wps">
@@ -20775,7 +20398,7 @@
 </file>
 
 <file path=word/footer9.xml><?xml version="1.0" encoding="utf-8"?>
-<w:ftr xmlns:wpc="http://schemas.microsoft.com/office/word/2010/wordprocessingCanvas" xmlns:cx="http://schemas.microsoft.com/office/drawing/2014/chartex" xmlns:cx1="http://schemas.microsoft.com/office/drawing/2015/9/8/chartex" xmlns:mc="http://schemas.openxmlformats.org/markup-compatibility/2006" xmlns:o="urn:schemas-microsoft-com:office:office" xmlns:r="http://schemas.openxmlformats.org/officeDocument/2006/relationships" xmlns:m="http://schemas.openxmlformats.org/officeDocument/2006/math" xmlns:v="urn:schemas-microsoft-com:vml" xmlns:wp14="http://schemas.microsoft.com/office/word/2010/wordprocessingDrawing" xmlns:wp="http://schemas.openxmlformats.org/drawingml/2006/wordprocessingDrawing" xmlns:w10="urn:schemas-microsoft-com:office:word" xmlns:w="http://schemas.openxmlformats.org/wordprocessingml/2006/main" xmlns:w14="http://schemas.microsoft.com/office/word/2010/wordml" xmlns:w15="http://schemas.microsoft.com/office/word/2012/wordml" xmlns:w16se="http://schemas.microsoft.com/office/word/2015/wordml/symex" xmlns:wpg="http://schemas.microsoft.com/office/word/2010/wordprocessingGroup" xmlns:wpi="http://schemas.microsoft.com/office/word/2010/wordprocessingInk" xmlns:wne="http://schemas.microsoft.com/office/word/2006/wordml" xmlns:wps="http://schemas.microsoft.com/office/word/2010/wordprocessingShape" mc:Ignorable="w14 w15 w16se wp14">
+<w:ftr xmlns:wpc="http://schemas.microsoft.com/office/word/2010/wordprocessingCanvas" xmlns:cx="http://schemas.microsoft.com/office/drawing/2014/chartex" xmlns:mc="http://schemas.openxmlformats.org/markup-compatibility/2006" xmlns:o="urn:schemas-microsoft-com:office:office" xmlns:r="http://schemas.openxmlformats.org/officeDocument/2006/relationships" xmlns:m="http://schemas.openxmlformats.org/officeDocument/2006/math" xmlns:v="urn:schemas-microsoft-com:vml" xmlns:wp14="http://schemas.microsoft.com/office/word/2010/wordprocessingDrawing" xmlns:wp="http://schemas.openxmlformats.org/drawingml/2006/wordprocessingDrawing" xmlns:w10="urn:schemas-microsoft-com:office:word" xmlns:w="http://schemas.openxmlformats.org/wordprocessingml/2006/main" xmlns:w14="http://schemas.microsoft.com/office/word/2010/wordml" xmlns:w15="http://schemas.microsoft.com/office/word/2012/wordml" xmlns:w16se="http://schemas.microsoft.com/office/word/2015/wordml/symex" xmlns:wpg="http://schemas.microsoft.com/office/word/2010/wordprocessingGroup" xmlns:wpi="http://schemas.microsoft.com/office/word/2010/wordprocessingInk" xmlns:wne="http://schemas.microsoft.com/office/word/2006/wordml" xmlns:wps="http://schemas.microsoft.com/office/word/2010/wordprocessingShape" mc:Ignorable="w14 w15 w16se wp14">
   <w:p>
     <w:pPr>
       <w:pStyle w:val="Piedepgina"/>
@@ -20791,7 +20414,7 @@
         <w:noProof/>
         <w:sz w:val="20"/>
         <w:szCs w:val="20"/>
-        <w:lang w:eastAsia="es-MX"/>
+        <w:lang w:val="es-ES" w:eastAsia="es-ES"/>
       </w:rPr>
       <mc:AlternateContent>
         <mc:Choice Requires="wps">
@@ -20880,7 +20503,7 @@
                               <w:szCs w:val="28"/>
                               <w:lang w:val="es-ES"/>
                             </w:rPr>
-                            <w:t>49</w:t>
+                            <w:t>48</w:t>
                           </w:r>
                           <w:r>
                             <w:rPr>
@@ -20969,7 +20592,7 @@
                         <w:szCs w:val="28"/>
                         <w:lang w:val="es-ES"/>
                       </w:rPr>
-                      <w:t>49</w:t>
+                      <w:t>48</w:t>
                     </w:r>
                     <w:r>
                       <w:rPr>
@@ -21002,7 +20625,7 @@
 </file>
 
 <file path=word/footnotes.xml><?xml version="1.0" encoding="utf-8"?>
-<w:footnotes xmlns:wpc="http://schemas.microsoft.com/office/word/2010/wordprocessingCanvas" xmlns:cx="http://schemas.microsoft.com/office/drawing/2014/chartex" xmlns:cx1="http://schemas.microsoft.com/office/drawing/2015/9/8/chartex" xmlns:mc="http://schemas.openxmlformats.org/markup-compatibility/2006" xmlns:o="urn:schemas-microsoft-com:office:office" xmlns:r="http://schemas.openxmlformats.org/officeDocument/2006/relationships" xmlns:m="http://schemas.openxmlformats.org/officeDocument/2006/math" xmlns:v="urn:schemas-microsoft-com:vml" xmlns:wp14="http://schemas.microsoft.com/office/word/2010/wordprocessingDrawing" xmlns:wp="http://schemas.openxmlformats.org/drawingml/2006/wordprocessingDrawing" xmlns:w10="urn:schemas-microsoft-com:office:word" xmlns:w="http://schemas.openxmlformats.org/wordprocessingml/2006/main" xmlns:w14="http://schemas.microsoft.com/office/word/2010/wordml" xmlns:w15="http://schemas.microsoft.com/office/word/2012/wordml" xmlns:w16se="http://schemas.microsoft.com/office/word/2015/wordml/symex" xmlns:wpg="http://schemas.microsoft.com/office/word/2010/wordprocessingGroup" xmlns:wpi="http://schemas.microsoft.com/office/word/2010/wordprocessingInk" xmlns:wne="http://schemas.microsoft.com/office/word/2006/wordml" xmlns:wps="http://schemas.microsoft.com/office/word/2010/wordprocessingShape" mc:Ignorable="w14 w15 w16se wp14">
+<w:footnotes xmlns:wpc="http://schemas.microsoft.com/office/word/2010/wordprocessingCanvas" xmlns:cx="http://schemas.microsoft.com/office/drawing/2014/chartex" xmlns:mc="http://schemas.openxmlformats.org/markup-compatibility/2006" xmlns:o="urn:schemas-microsoft-com:office:office" xmlns:r="http://schemas.openxmlformats.org/officeDocument/2006/relationships" xmlns:m="http://schemas.openxmlformats.org/officeDocument/2006/math" xmlns:v="urn:schemas-microsoft-com:vml" xmlns:wp14="http://schemas.microsoft.com/office/word/2010/wordprocessingDrawing" xmlns:wp="http://schemas.openxmlformats.org/drawingml/2006/wordprocessingDrawing" xmlns:w10="urn:schemas-microsoft-com:office:word" xmlns:w="http://schemas.openxmlformats.org/wordprocessingml/2006/main" xmlns:w14="http://schemas.microsoft.com/office/word/2010/wordml" xmlns:w15="http://schemas.microsoft.com/office/word/2012/wordml" xmlns:w16se="http://schemas.microsoft.com/office/word/2015/wordml/symex" xmlns:wpg="http://schemas.microsoft.com/office/word/2010/wordprocessingGroup" xmlns:wpi="http://schemas.microsoft.com/office/word/2010/wordprocessingInk" xmlns:wne="http://schemas.microsoft.com/office/word/2006/wordml" xmlns:wps="http://schemas.microsoft.com/office/word/2010/wordprocessingShape" mc:Ignorable="w14 w15 w16se wp14">
   <w:footnote w:type="separator" w:id="-1">
     <w:p>
       <w:pPr>
@@ -21027,7 +20650,7 @@
 </file>
 
 <file path=word/header1.xml><?xml version="1.0" encoding="utf-8"?>
-<w:hdr xmlns:wpc="http://schemas.microsoft.com/office/word/2010/wordprocessingCanvas" xmlns:cx="http://schemas.microsoft.com/office/drawing/2014/chartex" xmlns:cx1="http://schemas.microsoft.com/office/drawing/2015/9/8/chartex" xmlns:mc="http://schemas.openxmlformats.org/markup-compatibility/2006" xmlns:o="urn:schemas-microsoft-com:office:office" xmlns:r="http://schemas.openxmlformats.org/officeDocument/2006/relationships" xmlns:m="http://schemas.openxmlformats.org/officeDocument/2006/math" xmlns:v="urn:schemas-microsoft-com:vml" xmlns:wp14="http://schemas.microsoft.com/office/word/2010/wordprocessingDrawing" xmlns:wp="http://schemas.openxmlformats.org/drawingml/2006/wordprocessingDrawing" xmlns:w10="urn:schemas-microsoft-com:office:word" xmlns:w="http://schemas.openxmlformats.org/wordprocessingml/2006/main" xmlns:w14="http://schemas.microsoft.com/office/word/2010/wordml" xmlns:w15="http://schemas.microsoft.com/office/word/2012/wordml" xmlns:w16se="http://schemas.microsoft.com/office/word/2015/wordml/symex" xmlns:wpg="http://schemas.microsoft.com/office/word/2010/wordprocessingGroup" xmlns:wpi="http://schemas.microsoft.com/office/word/2010/wordprocessingInk" xmlns:wne="http://schemas.microsoft.com/office/word/2006/wordml" xmlns:wps="http://schemas.microsoft.com/office/word/2010/wordprocessingShape" mc:Ignorable="w14 w15 w16se wp14">
+<w:hdr xmlns:wpc="http://schemas.microsoft.com/office/word/2010/wordprocessingCanvas" xmlns:cx="http://schemas.microsoft.com/office/drawing/2014/chartex" xmlns:mc="http://schemas.openxmlformats.org/markup-compatibility/2006" xmlns:o="urn:schemas-microsoft-com:office:office" xmlns:r="http://schemas.openxmlformats.org/officeDocument/2006/relationships" xmlns:m="http://schemas.openxmlformats.org/officeDocument/2006/math" xmlns:v="urn:schemas-microsoft-com:vml" xmlns:wp14="http://schemas.microsoft.com/office/word/2010/wordprocessingDrawing" xmlns:wp="http://schemas.openxmlformats.org/drawingml/2006/wordprocessingDrawing" xmlns:w10="urn:schemas-microsoft-com:office:word" xmlns:w="http://schemas.openxmlformats.org/wordprocessingml/2006/main" xmlns:w14="http://schemas.microsoft.com/office/word/2010/wordml" xmlns:w15="http://schemas.microsoft.com/office/word/2012/wordml" xmlns:w16se="http://schemas.microsoft.com/office/word/2015/wordml/symex" xmlns:wpg="http://schemas.microsoft.com/office/word/2010/wordprocessingGroup" xmlns:wpi="http://schemas.microsoft.com/office/word/2010/wordprocessingInk" xmlns:wne="http://schemas.microsoft.com/office/word/2006/wordml" xmlns:wps="http://schemas.microsoft.com/office/word/2010/wordprocessingShape" mc:Ignorable="w14 w15 w16se wp14">
   <w:tbl>
     <w:tblPr>
       <w:tblStyle w:val="Tablaconcuadrcula"/>
@@ -21110,7 +20733,7 @@
 </file>
 
 <file path=word/header10.xml><?xml version="1.0" encoding="utf-8"?>
-<w:hdr xmlns:wpc="http://schemas.microsoft.com/office/word/2010/wordprocessingCanvas" xmlns:cx="http://schemas.microsoft.com/office/drawing/2014/chartex" xmlns:cx1="http://schemas.microsoft.com/office/drawing/2015/9/8/chartex" xmlns:mc="http://schemas.openxmlformats.org/markup-compatibility/2006" xmlns:o="urn:schemas-microsoft-com:office:office" xmlns:r="http://schemas.openxmlformats.org/officeDocument/2006/relationships" xmlns:m="http://schemas.openxmlformats.org/officeDocument/2006/math" xmlns:v="urn:schemas-microsoft-com:vml" xmlns:wp14="http://schemas.microsoft.com/office/word/2010/wordprocessingDrawing" xmlns:wp="http://schemas.openxmlformats.org/drawingml/2006/wordprocessingDrawing" xmlns:w10="urn:schemas-microsoft-com:office:word" xmlns:w="http://schemas.openxmlformats.org/wordprocessingml/2006/main" xmlns:w14="http://schemas.microsoft.com/office/word/2010/wordml" xmlns:w15="http://schemas.microsoft.com/office/word/2012/wordml" xmlns:w16se="http://schemas.microsoft.com/office/word/2015/wordml/symex" xmlns:wpg="http://schemas.microsoft.com/office/word/2010/wordprocessingGroup" xmlns:wpi="http://schemas.microsoft.com/office/word/2010/wordprocessingInk" xmlns:wne="http://schemas.microsoft.com/office/word/2006/wordml" xmlns:wps="http://schemas.microsoft.com/office/word/2010/wordprocessingShape" mc:Ignorable="w14 w15 w16se wp14">
+<w:hdr xmlns:wpc="http://schemas.microsoft.com/office/word/2010/wordprocessingCanvas" xmlns:cx="http://schemas.microsoft.com/office/drawing/2014/chartex" xmlns:mc="http://schemas.openxmlformats.org/markup-compatibility/2006" xmlns:o="urn:schemas-microsoft-com:office:office" xmlns:r="http://schemas.openxmlformats.org/officeDocument/2006/relationships" xmlns:m="http://schemas.openxmlformats.org/officeDocument/2006/math" xmlns:v="urn:schemas-microsoft-com:vml" xmlns:wp14="http://schemas.microsoft.com/office/word/2010/wordprocessingDrawing" xmlns:wp="http://schemas.openxmlformats.org/drawingml/2006/wordprocessingDrawing" xmlns:w10="urn:schemas-microsoft-com:office:word" xmlns:w="http://schemas.openxmlformats.org/wordprocessingml/2006/main" xmlns:w14="http://schemas.microsoft.com/office/word/2010/wordml" xmlns:w15="http://schemas.microsoft.com/office/word/2012/wordml" xmlns:w16se="http://schemas.microsoft.com/office/word/2015/wordml/symex" xmlns:wpg="http://schemas.microsoft.com/office/word/2010/wordprocessingGroup" xmlns:wpi="http://schemas.microsoft.com/office/word/2010/wordprocessingInk" xmlns:wne="http://schemas.microsoft.com/office/word/2006/wordml" xmlns:wps="http://schemas.microsoft.com/office/word/2010/wordprocessingShape" mc:Ignorable="w14 w15 w16se wp14">
   <w:tbl>
     <w:tblPr>
       <w:tblStyle w:val="Tablaconcuadrcula"/>
@@ -21204,7 +20827,7 @@
 </file>
 
 <file path=word/header11.xml><?xml version="1.0" encoding="utf-8"?>
-<w:hdr xmlns:wpc="http://schemas.microsoft.com/office/word/2010/wordprocessingCanvas" xmlns:cx="http://schemas.microsoft.com/office/drawing/2014/chartex" xmlns:cx1="http://schemas.microsoft.com/office/drawing/2015/9/8/chartex" xmlns:mc="http://schemas.openxmlformats.org/markup-compatibility/2006" xmlns:o="urn:schemas-microsoft-com:office:office" xmlns:r="http://schemas.openxmlformats.org/officeDocument/2006/relationships" xmlns:m="http://schemas.openxmlformats.org/officeDocument/2006/math" xmlns:v="urn:schemas-microsoft-com:vml" xmlns:wp14="http://schemas.microsoft.com/office/word/2010/wordprocessingDrawing" xmlns:wp="http://schemas.openxmlformats.org/drawingml/2006/wordprocessingDrawing" xmlns:w10="urn:schemas-microsoft-com:office:word" xmlns:w="http://schemas.openxmlformats.org/wordprocessingml/2006/main" xmlns:w14="http://schemas.microsoft.com/office/word/2010/wordml" xmlns:w15="http://schemas.microsoft.com/office/word/2012/wordml" xmlns:w16se="http://schemas.microsoft.com/office/word/2015/wordml/symex" xmlns:wpg="http://schemas.microsoft.com/office/word/2010/wordprocessingGroup" xmlns:wpi="http://schemas.microsoft.com/office/word/2010/wordprocessingInk" xmlns:wne="http://schemas.microsoft.com/office/word/2006/wordml" xmlns:wps="http://schemas.microsoft.com/office/word/2010/wordprocessingShape" mc:Ignorable="w14 w15 w16se wp14">
+<w:hdr xmlns:wpc="http://schemas.microsoft.com/office/word/2010/wordprocessingCanvas" xmlns:cx="http://schemas.microsoft.com/office/drawing/2014/chartex" xmlns:mc="http://schemas.openxmlformats.org/markup-compatibility/2006" xmlns:o="urn:schemas-microsoft-com:office:office" xmlns:r="http://schemas.openxmlformats.org/officeDocument/2006/relationships" xmlns:m="http://schemas.openxmlformats.org/officeDocument/2006/math" xmlns:v="urn:schemas-microsoft-com:vml" xmlns:wp14="http://schemas.microsoft.com/office/word/2010/wordprocessingDrawing" xmlns:wp="http://schemas.openxmlformats.org/drawingml/2006/wordprocessingDrawing" xmlns:w10="urn:schemas-microsoft-com:office:word" xmlns:w="http://schemas.openxmlformats.org/wordprocessingml/2006/main" xmlns:w14="http://schemas.microsoft.com/office/word/2010/wordml" xmlns:w15="http://schemas.microsoft.com/office/word/2012/wordml" xmlns:w16se="http://schemas.microsoft.com/office/word/2015/wordml/symex" xmlns:wpg="http://schemas.microsoft.com/office/word/2010/wordprocessingGroup" xmlns:wpi="http://schemas.microsoft.com/office/word/2010/wordprocessingInk" xmlns:wne="http://schemas.microsoft.com/office/word/2006/wordml" xmlns:wps="http://schemas.microsoft.com/office/word/2010/wordprocessingShape" mc:Ignorable="w14 w15 w16se wp14">
   <w:tbl>
     <w:tblPr>
       <w:tblStyle w:val="Tablaconcuadrcula"/>
@@ -21287,7 +20910,7 @@
 </file>
 
 <file path=word/header12.xml><?xml version="1.0" encoding="utf-8"?>
-<w:hdr xmlns:wpc="http://schemas.microsoft.com/office/word/2010/wordprocessingCanvas" xmlns:cx="http://schemas.microsoft.com/office/drawing/2014/chartex" xmlns:cx1="http://schemas.microsoft.com/office/drawing/2015/9/8/chartex" xmlns:mc="http://schemas.openxmlformats.org/markup-compatibility/2006" xmlns:o="urn:schemas-microsoft-com:office:office" xmlns:r="http://schemas.openxmlformats.org/officeDocument/2006/relationships" xmlns:m="http://schemas.openxmlformats.org/officeDocument/2006/math" xmlns:v="urn:schemas-microsoft-com:vml" xmlns:wp14="http://schemas.microsoft.com/office/word/2010/wordprocessingDrawing" xmlns:wp="http://schemas.openxmlformats.org/drawingml/2006/wordprocessingDrawing" xmlns:w10="urn:schemas-microsoft-com:office:word" xmlns:w="http://schemas.openxmlformats.org/wordprocessingml/2006/main" xmlns:w14="http://schemas.microsoft.com/office/word/2010/wordml" xmlns:w15="http://schemas.microsoft.com/office/word/2012/wordml" xmlns:w16se="http://schemas.microsoft.com/office/word/2015/wordml/symex" xmlns:wpg="http://schemas.microsoft.com/office/word/2010/wordprocessingGroup" xmlns:wpi="http://schemas.microsoft.com/office/word/2010/wordprocessingInk" xmlns:wne="http://schemas.microsoft.com/office/word/2006/wordml" xmlns:wps="http://schemas.microsoft.com/office/word/2010/wordprocessingShape" mc:Ignorable="w14 w15 w16se wp14">
+<w:hdr xmlns:wpc="http://schemas.microsoft.com/office/word/2010/wordprocessingCanvas" xmlns:cx="http://schemas.microsoft.com/office/drawing/2014/chartex" xmlns:mc="http://schemas.openxmlformats.org/markup-compatibility/2006" xmlns:o="urn:schemas-microsoft-com:office:office" xmlns:r="http://schemas.openxmlformats.org/officeDocument/2006/relationships" xmlns:m="http://schemas.openxmlformats.org/officeDocument/2006/math" xmlns:v="urn:schemas-microsoft-com:vml" xmlns:wp14="http://schemas.microsoft.com/office/word/2010/wordprocessingDrawing" xmlns:wp="http://schemas.openxmlformats.org/drawingml/2006/wordprocessingDrawing" xmlns:w10="urn:schemas-microsoft-com:office:word" xmlns:w="http://schemas.openxmlformats.org/wordprocessingml/2006/main" xmlns:w14="http://schemas.microsoft.com/office/word/2010/wordml" xmlns:w15="http://schemas.microsoft.com/office/word/2012/wordml" xmlns:w16se="http://schemas.microsoft.com/office/word/2015/wordml/symex" xmlns:wpg="http://schemas.microsoft.com/office/word/2010/wordprocessingGroup" xmlns:wpi="http://schemas.microsoft.com/office/word/2010/wordprocessingInk" xmlns:wne="http://schemas.microsoft.com/office/word/2006/wordml" xmlns:wps="http://schemas.microsoft.com/office/word/2010/wordprocessingShape" mc:Ignorable="w14 w15 w16se wp14">
   <w:tbl>
     <w:tblPr>
       <w:tblStyle w:val="Tablaconcuadrcula"/>
@@ -21370,7 +20993,7 @@
 </file>
 
 <file path=word/header13.xml><?xml version="1.0" encoding="utf-8"?>
-<w:hdr xmlns:wpc="http://schemas.microsoft.com/office/word/2010/wordprocessingCanvas" xmlns:cx="http://schemas.microsoft.com/office/drawing/2014/chartex" xmlns:cx1="http://schemas.microsoft.com/office/drawing/2015/9/8/chartex" xmlns:mc="http://schemas.openxmlformats.org/markup-compatibility/2006" xmlns:o="urn:schemas-microsoft-com:office:office" xmlns:r="http://schemas.openxmlformats.org/officeDocument/2006/relationships" xmlns:m="http://schemas.openxmlformats.org/officeDocument/2006/math" xmlns:v="urn:schemas-microsoft-com:vml" xmlns:wp14="http://schemas.microsoft.com/office/word/2010/wordprocessingDrawing" xmlns:wp="http://schemas.openxmlformats.org/drawingml/2006/wordprocessingDrawing" xmlns:w10="urn:schemas-microsoft-com:office:word" xmlns:w="http://schemas.openxmlformats.org/wordprocessingml/2006/main" xmlns:w14="http://schemas.microsoft.com/office/word/2010/wordml" xmlns:w15="http://schemas.microsoft.com/office/word/2012/wordml" xmlns:w16se="http://schemas.microsoft.com/office/word/2015/wordml/symex" xmlns:wpg="http://schemas.microsoft.com/office/word/2010/wordprocessingGroup" xmlns:wpi="http://schemas.microsoft.com/office/word/2010/wordprocessingInk" xmlns:wne="http://schemas.microsoft.com/office/word/2006/wordml" xmlns:wps="http://schemas.microsoft.com/office/word/2010/wordprocessingShape" mc:Ignorable="w14 w15 w16se wp14">
+<w:hdr xmlns:wpc="http://schemas.microsoft.com/office/word/2010/wordprocessingCanvas" xmlns:cx="http://schemas.microsoft.com/office/drawing/2014/chartex" xmlns:mc="http://schemas.openxmlformats.org/markup-compatibility/2006" xmlns:o="urn:schemas-microsoft-com:office:office" xmlns:r="http://schemas.openxmlformats.org/officeDocument/2006/relationships" xmlns:m="http://schemas.openxmlformats.org/officeDocument/2006/math" xmlns:v="urn:schemas-microsoft-com:vml" xmlns:wp14="http://schemas.microsoft.com/office/word/2010/wordprocessingDrawing" xmlns:wp="http://schemas.openxmlformats.org/drawingml/2006/wordprocessingDrawing" xmlns:w10="urn:schemas-microsoft-com:office:word" xmlns:w="http://schemas.openxmlformats.org/wordprocessingml/2006/main" xmlns:w14="http://schemas.microsoft.com/office/word/2010/wordml" xmlns:w15="http://schemas.microsoft.com/office/word/2012/wordml" xmlns:w16se="http://schemas.microsoft.com/office/word/2015/wordml/symex" xmlns:wpg="http://schemas.microsoft.com/office/word/2010/wordprocessingGroup" xmlns:wpi="http://schemas.microsoft.com/office/word/2010/wordprocessingInk" xmlns:wne="http://schemas.microsoft.com/office/word/2006/wordml" xmlns:wps="http://schemas.microsoft.com/office/word/2010/wordprocessingShape" mc:Ignorable="w14 w15 w16se wp14">
   <w:tbl>
     <w:tblPr>
       <w:tblStyle w:val="Tablaconcuadrcula"/>
@@ -21464,7 +21087,7 @@
 </file>
 
 <file path=word/header14.xml><?xml version="1.0" encoding="utf-8"?>
-<w:hdr xmlns:wpc="http://schemas.microsoft.com/office/word/2010/wordprocessingCanvas" xmlns:cx="http://schemas.microsoft.com/office/drawing/2014/chartex" xmlns:cx1="http://schemas.microsoft.com/office/drawing/2015/9/8/chartex" xmlns:mc="http://schemas.openxmlformats.org/markup-compatibility/2006" xmlns:o="urn:schemas-microsoft-com:office:office" xmlns:r="http://schemas.openxmlformats.org/officeDocument/2006/relationships" xmlns:m="http://schemas.openxmlformats.org/officeDocument/2006/math" xmlns:v="urn:schemas-microsoft-com:vml" xmlns:wp14="http://schemas.microsoft.com/office/word/2010/wordprocessingDrawing" xmlns:wp="http://schemas.openxmlformats.org/drawingml/2006/wordprocessingDrawing" xmlns:w10="urn:schemas-microsoft-com:office:word" xmlns:w="http://schemas.openxmlformats.org/wordprocessingml/2006/main" xmlns:w14="http://schemas.microsoft.com/office/word/2010/wordml" xmlns:w15="http://schemas.microsoft.com/office/word/2012/wordml" xmlns:w16se="http://schemas.microsoft.com/office/word/2015/wordml/symex" xmlns:wpg="http://schemas.microsoft.com/office/word/2010/wordprocessingGroup" xmlns:wpi="http://schemas.microsoft.com/office/word/2010/wordprocessingInk" xmlns:wne="http://schemas.microsoft.com/office/word/2006/wordml" xmlns:wps="http://schemas.microsoft.com/office/word/2010/wordprocessingShape" mc:Ignorable="w14 w15 w16se wp14">
+<w:hdr xmlns:wpc="http://schemas.microsoft.com/office/word/2010/wordprocessingCanvas" xmlns:cx="http://schemas.microsoft.com/office/drawing/2014/chartex" xmlns:mc="http://schemas.openxmlformats.org/markup-compatibility/2006" xmlns:o="urn:schemas-microsoft-com:office:office" xmlns:r="http://schemas.openxmlformats.org/officeDocument/2006/relationships" xmlns:m="http://schemas.openxmlformats.org/officeDocument/2006/math" xmlns:v="urn:schemas-microsoft-com:vml" xmlns:wp14="http://schemas.microsoft.com/office/word/2010/wordprocessingDrawing" xmlns:wp="http://schemas.openxmlformats.org/drawingml/2006/wordprocessingDrawing" xmlns:w10="urn:schemas-microsoft-com:office:word" xmlns:w="http://schemas.openxmlformats.org/wordprocessingml/2006/main" xmlns:w14="http://schemas.microsoft.com/office/word/2010/wordml" xmlns:w15="http://schemas.microsoft.com/office/word/2012/wordml" xmlns:w16se="http://schemas.microsoft.com/office/word/2015/wordml/symex" xmlns:wpg="http://schemas.microsoft.com/office/word/2010/wordprocessingGroup" xmlns:wpi="http://schemas.microsoft.com/office/word/2010/wordprocessingInk" xmlns:wne="http://schemas.microsoft.com/office/word/2006/wordml" xmlns:wps="http://schemas.microsoft.com/office/word/2010/wordprocessingShape" mc:Ignorable="w14 w15 w16se wp14">
   <w:p>
     <w:pPr>
       <w:pStyle w:val="Encabezado"/>
@@ -21474,7 +21097,7 @@
 </file>
 
 <file path=word/header15.xml><?xml version="1.0" encoding="utf-8"?>
-<w:hdr xmlns:wpc="http://schemas.microsoft.com/office/word/2010/wordprocessingCanvas" xmlns:cx="http://schemas.microsoft.com/office/drawing/2014/chartex" xmlns:cx1="http://schemas.microsoft.com/office/drawing/2015/9/8/chartex" xmlns:mc="http://schemas.openxmlformats.org/markup-compatibility/2006" xmlns:o="urn:schemas-microsoft-com:office:office" xmlns:r="http://schemas.openxmlformats.org/officeDocument/2006/relationships" xmlns:m="http://schemas.openxmlformats.org/officeDocument/2006/math" xmlns:v="urn:schemas-microsoft-com:vml" xmlns:wp14="http://schemas.microsoft.com/office/word/2010/wordprocessingDrawing" xmlns:wp="http://schemas.openxmlformats.org/drawingml/2006/wordprocessingDrawing" xmlns:w10="urn:schemas-microsoft-com:office:word" xmlns:w="http://schemas.openxmlformats.org/wordprocessingml/2006/main" xmlns:w14="http://schemas.microsoft.com/office/word/2010/wordml" xmlns:w15="http://schemas.microsoft.com/office/word/2012/wordml" xmlns:w16se="http://schemas.microsoft.com/office/word/2015/wordml/symex" xmlns:wpg="http://schemas.microsoft.com/office/word/2010/wordprocessingGroup" xmlns:wpi="http://schemas.microsoft.com/office/word/2010/wordprocessingInk" xmlns:wne="http://schemas.microsoft.com/office/word/2006/wordml" xmlns:wps="http://schemas.microsoft.com/office/word/2010/wordprocessingShape" mc:Ignorable="w14 w15 w16se wp14">
+<w:hdr xmlns:wpc="http://schemas.microsoft.com/office/word/2010/wordprocessingCanvas" xmlns:cx="http://schemas.microsoft.com/office/drawing/2014/chartex" xmlns:mc="http://schemas.openxmlformats.org/markup-compatibility/2006" xmlns:o="urn:schemas-microsoft-com:office:office" xmlns:r="http://schemas.openxmlformats.org/officeDocument/2006/relationships" xmlns:m="http://schemas.openxmlformats.org/officeDocument/2006/math" xmlns:v="urn:schemas-microsoft-com:vml" xmlns:wp14="http://schemas.microsoft.com/office/word/2010/wordprocessingDrawing" xmlns:wp="http://schemas.openxmlformats.org/drawingml/2006/wordprocessingDrawing" xmlns:w10="urn:schemas-microsoft-com:office:word" xmlns:w="http://schemas.openxmlformats.org/wordprocessingml/2006/main" xmlns:w14="http://schemas.microsoft.com/office/word/2010/wordml" xmlns:w15="http://schemas.microsoft.com/office/word/2012/wordml" xmlns:w16se="http://schemas.microsoft.com/office/word/2015/wordml/symex" xmlns:wpg="http://schemas.microsoft.com/office/word/2010/wordprocessingGroup" xmlns:wpi="http://schemas.microsoft.com/office/word/2010/wordprocessingInk" xmlns:wne="http://schemas.microsoft.com/office/word/2006/wordml" xmlns:wps="http://schemas.microsoft.com/office/word/2010/wordprocessingShape" mc:Ignorable="w14 w15 w16se wp14">
   <w:tbl>
     <w:tblPr>
       <w:tblStyle w:val="Tablaconcuadrcula"/>
@@ -21575,7 +21198,7 @@
 </file>
 
 <file path=word/header16.xml><?xml version="1.0" encoding="utf-8"?>
-<w:hdr xmlns:wpc="http://schemas.microsoft.com/office/word/2010/wordprocessingCanvas" xmlns:cx="http://schemas.microsoft.com/office/drawing/2014/chartex" xmlns:cx1="http://schemas.microsoft.com/office/drawing/2015/9/8/chartex" xmlns:mc="http://schemas.openxmlformats.org/markup-compatibility/2006" xmlns:o="urn:schemas-microsoft-com:office:office" xmlns:r="http://schemas.openxmlformats.org/officeDocument/2006/relationships" xmlns:m="http://schemas.openxmlformats.org/officeDocument/2006/math" xmlns:v="urn:schemas-microsoft-com:vml" xmlns:wp14="http://schemas.microsoft.com/office/word/2010/wordprocessingDrawing" xmlns:wp="http://schemas.openxmlformats.org/drawingml/2006/wordprocessingDrawing" xmlns:w10="urn:schemas-microsoft-com:office:word" xmlns:w="http://schemas.openxmlformats.org/wordprocessingml/2006/main" xmlns:w14="http://schemas.microsoft.com/office/word/2010/wordml" xmlns:w15="http://schemas.microsoft.com/office/word/2012/wordml" xmlns:w16se="http://schemas.microsoft.com/office/word/2015/wordml/symex" xmlns:wpg="http://schemas.microsoft.com/office/word/2010/wordprocessingGroup" xmlns:wpi="http://schemas.microsoft.com/office/word/2010/wordprocessingInk" xmlns:wne="http://schemas.microsoft.com/office/word/2006/wordml" xmlns:wps="http://schemas.microsoft.com/office/word/2010/wordprocessingShape" mc:Ignorable="w14 w15 w16se wp14">
+<w:hdr xmlns:wpc="http://schemas.microsoft.com/office/word/2010/wordprocessingCanvas" xmlns:cx="http://schemas.microsoft.com/office/drawing/2014/chartex" xmlns:mc="http://schemas.openxmlformats.org/markup-compatibility/2006" xmlns:o="urn:schemas-microsoft-com:office:office" xmlns:r="http://schemas.openxmlformats.org/officeDocument/2006/relationships" xmlns:m="http://schemas.openxmlformats.org/officeDocument/2006/math" xmlns:v="urn:schemas-microsoft-com:vml" xmlns:wp14="http://schemas.microsoft.com/office/word/2010/wordprocessingDrawing" xmlns:wp="http://schemas.openxmlformats.org/drawingml/2006/wordprocessingDrawing" xmlns:w10="urn:schemas-microsoft-com:office:word" xmlns:w="http://schemas.openxmlformats.org/wordprocessingml/2006/main" xmlns:w14="http://schemas.microsoft.com/office/word/2010/wordml" xmlns:w15="http://schemas.microsoft.com/office/word/2012/wordml" xmlns:w16se="http://schemas.microsoft.com/office/word/2015/wordml/symex" xmlns:wpg="http://schemas.microsoft.com/office/word/2010/wordprocessingGroup" xmlns:wpi="http://schemas.microsoft.com/office/word/2010/wordprocessingInk" xmlns:wne="http://schemas.microsoft.com/office/word/2006/wordml" xmlns:wps="http://schemas.microsoft.com/office/word/2010/wordprocessingShape" mc:Ignorable="w14 w15 w16se wp14">
   <w:p>
     <w:pPr>
       <w:pStyle w:val="Encabezado"/>
@@ -21585,7 +21208,7 @@
 </file>
 
 <file path=word/header2.xml><?xml version="1.0" encoding="utf-8"?>
-<w:hdr xmlns:wpc="http://schemas.microsoft.com/office/word/2010/wordprocessingCanvas" xmlns:cx="http://schemas.microsoft.com/office/drawing/2014/chartex" xmlns:cx1="http://schemas.microsoft.com/office/drawing/2015/9/8/chartex" xmlns:mc="http://schemas.openxmlformats.org/markup-compatibility/2006" xmlns:o="urn:schemas-microsoft-com:office:office" xmlns:r="http://schemas.openxmlformats.org/officeDocument/2006/relationships" xmlns:m="http://schemas.openxmlformats.org/officeDocument/2006/math" xmlns:v="urn:schemas-microsoft-com:vml" xmlns:wp14="http://schemas.microsoft.com/office/word/2010/wordprocessingDrawing" xmlns:wp="http://schemas.openxmlformats.org/drawingml/2006/wordprocessingDrawing" xmlns:w10="urn:schemas-microsoft-com:office:word" xmlns:w="http://schemas.openxmlformats.org/wordprocessingml/2006/main" xmlns:w14="http://schemas.microsoft.com/office/word/2010/wordml" xmlns:w15="http://schemas.microsoft.com/office/word/2012/wordml" xmlns:w16se="http://schemas.microsoft.com/office/word/2015/wordml/symex" xmlns:wpg="http://schemas.microsoft.com/office/word/2010/wordprocessingGroup" xmlns:wpi="http://schemas.microsoft.com/office/word/2010/wordprocessingInk" xmlns:wne="http://schemas.microsoft.com/office/word/2006/wordml" xmlns:wps="http://schemas.microsoft.com/office/word/2010/wordprocessingShape" mc:Ignorable="w14 w15 w16se wp14">
+<w:hdr xmlns:wpc="http://schemas.microsoft.com/office/word/2010/wordprocessingCanvas" xmlns:cx="http://schemas.microsoft.com/office/drawing/2014/chartex" xmlns:mc="http://schemas.openxmlformats.org/markup-compatibility/2006" xmlns:o="urn:schemas-microsoft-com:office:office" xmlns:r="http://schemas.openxmlformats.org/officeDocument/2006/relationships" xmlns:m="http://schemas.openxmlformats.org/officeDocument/2006/math" xmlns:v="urn:schemas-microsoft-com:vml" xmlns:wp14="http://schemas.microsoft.com/office/word/2010/wordprocessingDrawing" xmlns:wp="http://schemas.openxmlformats.org/drawingml/2006/wordprocessingDrawing" xmlns:w10="urn:schemas-microsoft-com:office:word" xmlns:w="http://schemas.openxmlformats.org/wordprocessingml/2006/main" xmlns:w14="http://schemas.microsoft.com/office/word/2010/wordml" xmlns:w15="http://schemas.microsoft.com/office/word/2012/wordml" xmlns:w16se="http://schemas.microsoft.com/office/word/2015/wordml/symex" xmlns:wpg="http://schemas.microsoft.com/office/word/2010/wordprocessingGroup" xmlns:wpi="http://schemas.microsoft.com/office/word/2010/wordprocessingInk" xmlns:wne="http://schemas.microsoft.com/office/word/2006/wordml" xmlns:wps="http://schemas.microsoft.com/office/word/2010/wordprocessingShape" mc:Ignorable="w14 w15 w16se wp14">
   <w:tbl>
     <w:tblPr>
       <w:tblStyle w:val="Tablaconcuadrcula"/>
@@ -21651,7 +21274,7 @@
 </file>
 
 <file path=word/header3.xml><?xml version="1.0" encoding="utf-8"?>
-<w:hdr xmlns:wpc="http://schemas.microsoft.com/office/word/2010/wordprocessingCanvas" xmlns:cx="http://schemas.microsoft.com/office/drawing/2014/chartex" xmlns:cx1="http://schemas.microsoft.com/office/drawing/2015/9/8/chartex" xmlns:mc="http://schemas.openxmlformats.org/markup-compatibility/2006" xmlns:o="urn:schemas-microsoft-com:office:office" xmlns:r="http://schemas.openxmlformats.org/officeDocument/2006/relationships" xmlns:m="http://schemas.openxmlformats.org/officeDocument/2006/math" xmlns:v="urn:schemas-microsoft-com:vml" xmlns:wp14="http://schemas.microsoft.com/office/word/2010/wordprocessingDrawing" xmlns:wp="http://schemas.openxmlformats.org/drawingml/2006/wordprocessingDrawing" xmlns:w10="urn:schemas-microsoft-com:office:word" xmlns:w="http://schemas.openxmlformats.org/wordprocessingml/2006/main" xmlns:w14="http://schemas.microsoft.com/office/word/2010/wordml" xmlns:w15="http://schemas.microsoft.com/office/word/2012/wordml" xmlns:w16se="http://schemas.microsoft.com/office/word/2015/wordml/symex" xmlns:wpg="http://schemas.microsoft.com/office/word/2010/wordprocessingGroup" xmlns:wpi="http://schemas.microsoft.com/office/word/2010/wordprocessingInk" xmlns:wne="http://schemas.microsoft.com/office/word/2006/wordml" xmlns:wps="http://schemas.microsoft.com/office/word/2010/wordprocessingShape" mc:Ignorable="w14 w15 w16se wp14">
+<w:hdr xmlns:wpc="http://schemas.microsoft.com/office/word/2010/wordprocessingCanvas" xmlns:cx="http://schemas.microsoft.com/office/drawing/2014/chartex" xmlns:mc="http://schemas.openxmlformats.org/markup-compatibility/2006" xmlns:o="urn:schemas-microsoft-com:office:office" xmlns:r="http://schemas.openxmlformats.org/officeDocument/2006/relationships" xmlns:m="http://schemas.openxmlformats.org/officeDocument/2006/math" xmlns:v="urn:schemas-microsoft-com:vml" xmlns:wp14="http://schemas.microsoft.com/office/word/2010/wordprocessingDrawing" xmlns:wp="http://schemas.openxmlformats.org/drawingml/2006/wordprocessingDrawing" xmlns:w10="urn:schemas-microsoft-com:office:word" xmlns:w="http://schemas.openxmlformats.org/wordprocessingml/2006/main" xmlns:w14="http://schemas.microsoft.com/office/word/2010/wordml" xmlns:w15="http://schemas.microsoft.com/office/word/2012/wordml" xmlns:w16se="http://schemas.microsoft.com/office/word/2015/wordml/symex" xmlns:wpg="http://schemas.microsoft.com/office/word/2010/wordprocessingGroup" xmlns:wpi="http://schemas.microsoft.com/office/word/2010/wordprocessingInk" xmlns:wne="http://schemas.microsoft.com/office/word/2006/wordml" xmlns:wps="http://schemas.microsoft.com/office/word/2010/wordprocessingShape" mc:Ignorable="w14 w15 w16se wp14">
   <w:tbl>
     <w:tblPr>
       <w:tblStyle w:val="Tablaconcuadrcula"/>
@@ -21734,7 +21357,7 @@
 </file>
 
 <file path=word/header4.xml><?xml version="1.0" encoding="utf-8"?>
-<w:hdr xmlns:wpc="http://schemas.microsoft.com/office/word/2010/wordprocessingCanvas" xmlns:cx="http://schemas.microsoft.com/office/drawing/2014/chartex" xmlns:cx1="http://schemas.microsoft.com/office/drawing/2015/9/8/chartex" xmlns:mc="http://schemas.openxmlformats.org/markup-compatibility/2006" xmlns:o="urn:schemas-microsoft-com:office:office" xmlns:r="http://schemas.openxmlformats.org/officeDocument/2006/relationships" xmlns:m="http://schemas.openxmlformats.org/officeDocument/2006/math" xmlns:v="urn:schemas-microsoft-com:vml" xmlns:wp14="http://schemas.microsoft.com/office/word/2010/wordprocessingDrawing" xmlns:wp="http://schemas.openxmlformats.org/drawingml/2006/wordprocessingDrawing" xmlns:w10="urn:schemas-microsoft-com:office:word" xmlns:w="http://schemas.openxmlformats.org/wordprocessingml/2006/main" xmlns:w14="http://schemas.microsoft.com/office/word/2010/wordml" xmlns:w15="http://schemas.microsoft.com/office/word/2012/wordml" xmlns:w16se="http://schemas.microsoft.com/office/word/2015/wordml/symex" xmlns:wpg="http://schemas.microsoft.com/office/word/2010/wordprocessingGroup" xmlns:wpi="http://schemas.microsoft.com/office/word/2010/wordprocessingInk" xmlns:wne="http://schemas.microsoft.com/office/word/2006/wordml" xmlns:wps="http://schemas.microsoft.com/office/word/2010/wordprocessingShape" mc:Ignorable="w14 w15 w16se wp14">
+<w:hdr xmlns:wpc="http://schemas.microsoft.com/office/word/2010/wordprocessingCanvas" xmlns:cx="http://schemas.microsoft.com/office/drawing/2014/chartex" xmlns:mc="http://schemas.openxmlformats.org/markup-compatibility/2006" xmlns:o="urn:schemas-microsoft-com:office:office" xmlns:r="http://schemas.openxmlformats.org/officeDocument/2006/relationships" xmlns:m="http://schemas.openxmlformats.org/officeDocument/2006/math" xmlns:v="urn:schemas-microsoft-com:vml" xmlns:wp14="http://schemas.microsoft.com/office/word/2010/wordprocessingDrawing" xmlns:wp="http://schemas.openxmlformats.org/drawingml/2006/wordprocessingDrawing" xmlns:w10="urn:schemas-microsoft-com:office:word" xmlns:w="http://schemas.openxmlformats.org/wordprocessingml/2006/main" xmlns:w14="http://schemas.microsoft.com/office/word/2010/wordml" xmlns:w15="http://schemas.microsoft.com/office/word/2012/wordml" xmlns:w16se="http://schemas.microsoft.com/office/word/2015/wordml/symex" xmlns:wpg="http://schemas.microsoft.com/office/word/2010/wordprocessingGroup" xmlns:wpi="http://schemas.microsoft.com/office/word/2010/wordprocessingInk" xmlns:wne="http://schemas.microsoft.com/office/word/2006/wordml" xmlns:wps="http://schemas.microsoft.com/office/word/2010/wordprocessingShape" mc:Ignorable="w14 w15 w16se wp14">
   <w:tbl>
     <w:tblPr>
       <w:tblStyle w:val="Tablaconcuadrcula"/>
@@ -21828,7 +21451,7 @@
 </file>
 
 <file path=word/header5.xml><?xml version="1.0" encoding="utf-8"?>
-<w:hdr xmlns:wpc="http://schemas.microsoft.com/office/word/2010/wordprocessingCanvas" xmlns:cx="http://schemas.microsoft.com/office/drawing/2014/chartex" xmlns:cx1="http://schemas.microsoft.com/office/drawing/2015/9/8/chartex" xmlns:mc="http://schemas.openxmlformats.org/markup-compatibility/2006" xmlns:o="urn:schemas-microsoft-com:office:office" xmlns:r="http://schemas.openxmlformats.org/officeDocument/2006/relationships" xmlns:m="http://schemas.openxmlformats.org/officeDocument/2006/math" xmlns:v="urn:schemas-microsoft-com:vml" xmlns:wp14="http://schemas.microsoft.com/office/word/2010/wordprocessingDrawing" xmlns:wp="http://schemas.openxmlformats.org/drawingml/2006/wordprocessingDrawing" xmlns:w10="urn:schemas-microsoft-com:office:word" xmlns:w="http://schemas.openxmlformats.org/wordprocessingml/2006/main" xmlns:w14="http://schemas.microsoft.com/office/word/2010/wordml" xmlns:w15="http://schemas.microsoft.com/office/word/2012/wordml" xmlns:w16se="http://schemas.microsoft.com/office/word/2015/wordml/symex" xmlns:wpg="http://schemas.microsoft.com/office/word/2010/wordprocessingGroup" xmlns:wpi="http://schemas.microsoft.com/office/word/2010/wordprocessingInk" xmlns:wne="http://schemas.microsoft.com/office/word/2006/wordml" xmlns:wps="http://schemas.microsoft.com/office/word/2010/wordprocessingShape" mc:Ignorable="w14 w15 w16se wp14">
+<w:hdr xmlns:wpc="http://schemas.microsoft.com/office/word/2010/wordprocessingCanvas" xmlns:cx="http://schemas.microsoft.com/office/drawing/2014/chartex" xmlns:mc="http://schemas.openxmlformats.org/markup-compatibility/2006" xmlns:o="urn:schemas-microsoft-com:office:office" xmlns:r="http://schemas.openxmlformats.org/officeDocument/2006/relationships" xmlns:m="http://schemas.openxmlformats.org/officeDocument/2006/math" xmlns:v="urn:schemas-microsoft-com:vml" xmlns:wp14="http://schemas.microsoft.com/office/word/2010/wordprocessingDrawing" xmlns:wp="http://schemas.openxmlformats.org/drawingml/2006/wordprocessingDrawing" xmlns:w10="urn:schemas-microsoft-com:office:word" xmlns:w="http://schemas.openxmlformats.org/wordprocessingml/2006/main" xmlns:w14="http://schemas.microsoft.com/office/word/2010/wordml" xmlns:w15="http://schemas.microsoft.com/office/word/2012/wordml" xmlns:w16se="http://schemas.microsoft.com/office/word/2015/wordml/symex" xmlns:wpg="http://schemas.microsoft.com/office/word/2010/wordprocessingGroup" xmlns:wpi="http://schemas.microsoft.com/office/word/2010/wordprocessingInk" xmlns:wne="http://schemas.microsoft.com/office/word/2006/wordml" xmlns:wps="http://schemas.microsoft.com/office/word/2010/wordprocessingShape" mc:Ignorable="w14 w15 w16se wp14">
   <w:tbl>
     <w:tblPr>
       <w:tblStyle w:val="Tablaconcuadrcula"/>
@@ -21911,7 +21534,7 @@
 </file>
 
 <file path=word/header6.xml><?xml version="1.0" encoding="utf-8"?>
-<w:hdr xmlns:wpc="http://schemas.microsoft.com/office/word/2010/wordprocessingCanvas" xmlns:cx="http://schemas.microsoft.com/office/drawing/2014/chartex" xmlns:cx1="http://schemas.microsoft.com/office/drawing/2015/9/8/chartex" xmlns:mc="http://schemas.openxmlformats.org/markup-compatibility/2006" xmlns:o="urn:schemas-microsoft-com:office:office" xmlns:r="http://schemas.openxmlformats.org/officeDocument/2006/relationships" xmlns:m="http://schemas.openxmlformats.org/officeDocument/2006/math" xmlns:v="urn:schemas-microsoft-com:vml" xmlns:wp14="http://schemas.microsoft.com/office/word/2010/wordprocessingDrawing" xmlns:wp="http://schemas.openxmlformats.org/drawingml/2006/wordprocessingDrawing" xmlns:w10="urn:schemas-microsoft-com:office:word" xmlns:w="http://schemas.openxmlformats.org/wordprocessingml/2006/main" xmlns:w14="http://schemas.microsoft.com/office/word/2010/wordml" xmlns:w15="http://schemas.microsoft.com/office/word/2012/wordml" xmlns:w16se="http://schemas.microsoft.com/office/word/2015/wordml/symex" xmlns:wpg="http://schemas.microsoft.com/office/word/2010/wordprocessingGroup" xmlns:wpi="http://schemas.microsoft.com/office/word/2010/wordprocessingInk" xmlns:wne="http://schemas.microsoft.com/office/word/2006/wordml" xmlns:wps="http://schemas.microsoft.com/office/word/2010/wordprocessingShape" mc:Ignorable="w14 w15 w16se wp14">
+<w:hdr xmlns:wpc="http://schemas.microsoft.com/office/word/2010/wordprocessingCanvas" xmlns:cx="http://schemas.microsoft.com/office/drawing/2014/chartex" xmlns:mc="http://schemas.openxmlformats.org/markup-compatibility/2006" xmlns:o="urn:schemas-microsoft-com:office:office" xmlns:r="http://schemas.openxmlformats.org/officeDocument/2006/relationships" xmlns:m="http://schemas.openxmlformats.org/officeDocument/2006/math" xmlns:v="urn:schemas-microsoft-com:vml" xmlns:wp14="http://schemas.microsoft.com/office/word/2010/wordprocessingDrawing" xmlns:wp="http://schemas.openxmlformats.org/drawingml/2006/wordprocessingDrawing" xmlns:w10="urn:schemas-microsoft-com:office:word" xmlns:w="http://schemas.openxmlformats.org/wordprocessingml/2006/main" xmlns:w14="http://schemas.microsoft.com/office/word/2010/wordml" xmlns:w15="http://schemas.microsoft.com/office/word/2012/wordml" xmlns:w16se="http://schemas.microsoft.com/office/word/2015/wordml/symex" xmlns:wpg="http://schemas.microsoft.com/office/word/2010/wordprocessingGroup" xmlns:wpi="http://schemas.microsoft.com/office/word/2010/wordprocessingInk" xmlns:wne="http://schemas.microsoft.com/office/word/2006/wordml" xmlns:wps="http://schemas.microsoft.com/office/word/2010/wordprocessingShape" mc:Ignorable="w14 w15 w16se wp14">
   <w:tbl>
     <w:tblPr>
       <w:tblStyle w:val="Tablaconcuadrcula"/>
@@ -21994,7 +21617,7 @@
 </file>
 
 <file path=word/header7.xml><?xml version="1.0" encoding="utf-8"?>
-<w:hdr xmlns:wpc="http://schemas.microsoft.com/office/word/2010/wordprocessingCanvas" xmlns:cx="http://schemas.microsoft.com/office/drawing/2014/chartex" xmlns:cx1="http://schemas.microsoft.com/office/drawing/2015/9/8/chartex" xmlns:mc="http://schemas.openxmlformats.org/markup-compatibility/2006" xmlns:o="urn:schemas-microsoft-com:office:office" xmlns:r="http://schemas.openxmlformats.org/officeDocument/2006/relationships" xmlns:m="http://schemas.openxmlformats.org/officeDocument/2006/math" xmlns:v="urn:schemas-microsoft-com:vml" xmlns:wp14="http://schemas.microsoft.com/office/word/2010/wordprocessingDrawing" xmlns:wp="http://schemas.openxmlformats.org/drawingml/2006/wordprocessingDrawing" xmlns:w10="urn:schemas-microsoft-com:office:word" xmlns:w="http://schemas.openxmlformats.org/wordprocessingml/2006/main" xmlns:w14="http://schemas.microsoft.com/office/word/2010/wordml" xmlns:w15="http://schemas.microsoft.com/office/word/2012/wordml" xmlns:w16se="http://schemas.microsoft.com/office/word/2015/wordml/symex" xmlns:wpg="http://schemas.microsoft.com/office/word/2010/wordprocessingGroup" xmlns:wpi="http://schemas.microsoft.com/office/word/2010/wordprocessingInk" xmlns:wne="http://schemas.microsoft.com/office/word/2006/wordml" xmlns:wps="http://schemas.microsoft.com/office/word/2010/wordprocessingShape" mc:Ignorable="w14 w15 w16se wp14">
+<w:hdr xmlns:wpc="http://schemas.microsoft.com/office/word/2010/wordprocessingCanvas" xmlns:cx="http://schemas.microsoft.com/office/drawing/2014/chartex" xmlns:mc="http://schemas.openxmlformats.org/markup-compatibility/2006" xmlns:o="urn:schemas-microsoft-com:office:office" xmlns:r="http://schemas.openxmlformats.org/officeDocument/2006/relationships" xmlns:m="http://schemas.openxmlformats.org/officeDocument/2006/math" xmlns:v="urn:schemas-microsoft-com:vml" xmlns:wp14="http://schemas.microsoft.com/office/word/2010/wordprocessingDrawing" xmlns:wp="http://schemas.openxmlformats.org/drawingml/2006/wordprocessingDrawing" xmlns:w10="urn:schemas-microsoft-com:office:word" xmlns:w="http://schemas.openxmlformats.org/wordprocessingml/2006/main" xmlns:w14="http://schemas.microsoft.com/office/word/2010/wordml" xmlns:w15="http://schemas.microsoft.com/office/word/2012/wordml" xmlns:w16se="http://schemas.microsoft.com/office/word/2015/wordml/symex" xmlns:wpg="http://schemas.microsoft.com/office/word/2010/wordprocessingGroup" xmlns:wpi="http://schemas.microsoft.com/office/word/2010/wordprocessingInk" xmlns:wne="http://schemas.microsoft.com/office/word/2006/wordml" xmlns:wps="http://schemas.microsoft.com/office/word/2010/wordprocessingShape" mc:Ignorable="w14 w15 w16se wp14">
   <w:tbl>
     <w:tblPr>
       <w:tblStyle w:val="Tablaconcuadrcula"/>
@@ -22077,7 +21700,7 @@
 </file>
 
 <file path=word/header8.xml><?xml version="1.0" encoding="utf-8"?>
-<w:hdr xmlns:wpc="http://schemas.microsoft.com/office/word/2010/wordprocessingCanvas" xmlns:cx="http://schemas.microsoft.com/office/drawing/2014/chartex" xmlns:cx1="http://schemas.microsoft.com/office/drawing/2015/9/8/chartex" xmlns:mc="http://schemas.openxmlformats.org/markup-compatibility/2006" xmlns:o="urn:schemas-microsoft-com:office:office" xmlns:r="http://schemas.openxmlformats.org/officeDocument/2006/relationships" xmlns:m="http://schemas.openxmlformats.org/officeDocument/2006/math" xmlns:v="urn:schemas-microsoft-com:vml" xmlns:wp14="http://schemas.microsoft.com/office/word/2010/wordprocessingDrawing" xmlns:wp="http://schemas.openxmlformats.org/drawingml/2006/wordprocessingDrawing" xmlns:w10="urn:schemas-microsoft-com:office:word" xmlns:w="http://schemas.openxmlformats.org/wordprocessingml/2006/main" xmlns:w14="http://schemas.microsoft.com/office/word/2010/wordml" xmlns:w15="http://schemas.microsoft.com/office/word/2012/wordml" xmlns:w16se="http://schemas.microsoft.com/office/word/2015/wordml/symex" xmlns:wpg="http://schemas.microsoft.com/office/word/2010/wordprocessingGroup" xmlns:wpi="http://schemas.microsoft.com/office/word/2010/wordprocessingInk" xmlns:wne="http://schemas.microsoft.com/office/word/2006/wordml" xmlns:wps="http://schemas.microsoft.com/office/word/2010/wordprocessingShape" mc:Ignorable="w14 w15 w16se wp14">
+<w:hdr xmlns:wpc="http://schemas.microsoft.com/office/word/2010/wordprocessingCanvas" xmlns:cx="http://schemas.microsoft.com/office/drawing/2014/chartex" xmlns:mc="http://schemas.openxmlformats.org/markup-compatibility/2006" xmlns:o="urn:schemas-microsoft-com:office:office" xmlns:r="http://schemas.openxmlformats.org/officeDocument/2006/relationships" xmlns:m="http://schemas.openxmlformats.org/officeDocument/2006/math" xmlns:v="urn:schemas-microsoft-com:vml" xmlns:wp14="http://schemas.microsoft.com/office/word/2010/wordprocessingDrawing" xmlns:wp="http://schemas.openxmlformats.org/drawingml/2006/wordprocessingDrawing" xmlns:w10="urn:schemas-microsoft-com:office:word" xmlns:w="http://schemas.openxmlformats.org/wordprocessingml/2006/main" xmlns:w14="http://schemas.microsoft.com/office/word/2010/wordml" xmlns:w15="http://schemas.microsoft.com/office/word/2012/wordml" xmlns:w16se="http://schemas.microsoft.com/office/word/2015/wordml/symex" xmlns:wpg="http://schemas.microsoft.com/office/word/2010/wordprocessingGroup" xmlns:wpi="http://schemas.microsoft.com/office/word/2010/wordprocessingInk" xmlns:wne="http://schemas.microsoft.com/office/word/2006/wordml" xmlns:wps="http://schemas.microsoft.com/office/word/2010/wordprocessingShape" mc:Ignorable="w14 w15 w16se wp14">
   <w:tbl>
     <w:tblPr>
       <w:tblStyle w:val="Tablaconcuadrcula"/>
@@ -22160,7 +21783,7 @@
 </file>
 
 <file path=word/header9.xml><?xml version="1.0" encoding="utf-8"?>
-<w:hdr xmlns:wpc="http://schemas.microsoft.com/office/word/2010/wordprocessingCanvas" xmlns:cx="http://schemas.microsoft.com/office/drawing/2014/chartex" xmlns:cx1="http://schemas.microsoft.com/office/drawing/2015/9/8/chartex" xmlns:mc="http://schemas.openxmlformats.org/markup-compatibility/2006" xmlns:o="urn:schemas-microsoft-com:office:office" xmlns:r="http://schemas.openxmlformats.org/officeDocument/2006/relationships" xmlns:m="http://schemas.openxmlformats.org/officeDocument/2006/math" xmlns:v="urn:schemas-microsoft-com:vml" xmlns:wp14="http://schemas.microsoft.com/office/word/2010/wordprocessingDrawing" xmlns:wp="http://schemas.openxmlformats.org/drawingml/2006/wordprocessingDrawing" xmlns:w10="urn:schemas-microsoft-com:office:word" xmlns:w="http://schemas.openxmlformats.org/wordprocessingml/2006/main" xmlns:w14="http://schemas.microsoft.com/office/word/2010/wordml" xmlns:w15="http://schemas.microsoft.com/office/word/2012/wordml" xmlns:w16se="http://schemas.microsoft.com/office/word/2015/wordml/symex" xmlns:wpg="http://schemas.microsoft.com/office/word/2010/wordprocessingGroup" xmlns:wpi="http://schemas.microsoft.com/office/word/2010/wordprocessingInk" xmlns:wne="http://schemas.microsoft.com/office/word/2006/wordml" xmlns:wps="http://schemas.microsoft.com/office/word/2010/wordprocessingShape" mc:Ignorable="w14 w15 w16se wp14">
+<w:hdr xmlns:wpc="http://schemas.microsoft.com/office/word/2010/wordprocessingCanvas" xmlns:cx="http://schemas.microsoft.com/office/drawing/2014/chartex" xmlns:mc="http://schemas.openxmlformats.org/markup-compatibility/2006" xmlns:o="urn:schemas-microsoft-com:office:office" xmlns:r="http://schemas.openxmlformats.org/officeDocument/2006/relationships" xmlns:m="http://schemas.openxmlformats.org/officeDocument/2006/math" xmlns:v="urn:schemas-microsoft-com:vml" xmlns:wp14="http://schemas.microsoft.com/office/word/2010/wordprocessingDrawing" xmlns:wp="http://schemas.openxmlformats.org/drawingml/2006/wordprocessingDrawing" xmlns:w10="urn:schemas-microsoft-com:office:word" xmlns:w="http://schemas.openxmlformats.org/wordprocessingml/2006/main" xmlns:w14="http://schemas.microsoft.com/office/word/2010/wordml" xmlns:w15="http://schemas.microsoft.com/office/word/2012/wordml" xmlns:w16se="http://schemas.microsoft.com/office/word/2015/wordml/symex" xmlns:wpg="http://schemas.microsoft.com/office/word/2010/wordprocessingGroup" xmlns:wpi="http://schemas.microsoft.com/office/word/2010/wordprocessingInk" xmlns:wne="http://schemas.microsoft.com/office/word/2006/wordml" xmlns:wps="http://schemas.microsoft.com/office/word/2010/wordprocessingShape" mc:Ignorable="w14 w15 w16se wp14">
   <w:tbl>
     <w:tblPr>
       <w:tblStyle w:val="Tablaconcuadrcula"/>
@@ -22243,7 +21866,7 @@
 </file>
 
 <file path=word/numbering.xml><?xml version="1.0" encoding="utf-8"?>
-<w:numbering xmlns:wpc="http://schemas.microsoft.com/office/word/2010/wordprocessingCanvas" xmlns:cx="http://schemas.microsoft.com/office/drawing/2014/chartex" xmlns:cx1="http://schemas.microsoft.com/office/drawing/2015/9/8/chartex" xmlns:mc="http://schemas.openxmlformats.org/markup-compatibility/2006" xmlns:o="urn:schemas-microsoft-com:office:office" xmlns:r="http://schemas.openxmlformats.org/officeDocument/2006/relationships" xmlns:m="http://schemas.openxmlformats.org/officeDocument/2006/math" xmlns:v="urn:schemas-microsoft-com:vml" xmlns:wp14="http://schemas.microsoft.com/office/word/2010/wordprocessingDrawing" xmlns:wp="http://schemas.openxmlformats.org/drawingml/2006/wordprocessingDrawing" xmlns:w10="urn:schemas-microsoft-com:office:word" xmlns:w="http://schemas.openxmlformats.org/wordprocessingml/2006/main" xmlns:w14="http://schemas.microsoft.com/office/word/2010/wordml" xmlns:w15="http://schemas.microsoft.com/office/word/2012/wordml" xmlns:w16se="http://schemas.microsoft.com/office/word/2015/wordml/symex" xmlns:wpg="http://schemas.microsoft.com/office/word/2010/wordprocessingGroup" xmlns:wpi="http://schemas.microsoft.com/office/word/2010/wordprocessingInk" xmlns:wne="http://schemas.microsoft.com/office/word/2006/wordml" xmlns:wps="http://schemas.microsoft.com/office/word/2010/wordprocessingShape" mc:Ignorable="w14 w15 w16se wp14">
+<w:numbering xmlns:wpc="http://schemas.microsoft.com/office/word/2010/wordprocessingCanvas" xmlns:cx="http://schemas.microsoft.com/office/drawing/2014/chartex" xmlns:mc="http://schemas.openxmlformats.org/markup-compatibility/2006" xmlns:o="urn:schemas-microsoft-com:office:office" xmlns:r="http://schemas.openxmlformats.org/officeDocument/2006/relationships" xmlns:m="http://schemas.openxmlformats.org/officeDocument/2006/math" xmlns:v="urn:schemas-microsoft-com:vml" xmlns:wp14="http://schemas.microsoft.com/office/word/2010/wordprocessingDrawing" xmlns:wp="http://schemas.openxmlformats.org/drawingml/2006/wordprocessingDrawing" xmlns:w10="urn:schemas-microsoft-com:office:word" xmlns:w="http://schemas.openxmlformats.org/wordprocessingml/2006/main" xmlns:w14="http://schemas.microsoft.com/office/word/2010/wordml" xmlns:w15="http://schemas.microsoft.com/office/word/2012/wordml" xmlns:w16se="http://schemas.microsoft.com/office/word/2015/wordml/symex" xmlns:wpg="http://schemas.microsoft.com/office/word/2010/wordprocessingGroup" xmlns:wpi="http://schemas.microsoft.com/office/word/2010/wordprocessingInk" xmlns:wne="http://schemas.microsoft.com/office/word/2006/wordml" xmlns:wps="http://schemas.microsoft.com/office/word/2010/wordprocessingShape" mc:Ignorable="w14 w15 w16se wp14">
   <w:abstractNum w:abstractNumId="0" w15:restartNumberingAfterBreak="0">
     <w:nsid w:val="07156E8F"/>
     <w:multiLevelType w:val="hybridMultilevel"/>
@@ -26759,7 +26382,7 @@
 </file>
 
 <file path=customXml/itemProps1.xml><?xml version="1.0" encoding="utf-8"?>
-<ds:datastoreItem xmlns:ds="http://schemas.openxmlformats.org/officeDocument/2006/customXml" ds:itemID="{02177C7A-B063-470A-96D5-332184634BB6}">
+<ds:datastoreItem xmlns:ds="http://schemas.openxmlformats.org/officeDocument/2006/customXml" ds:itemID="{34758D44-17F9-4AEF-9E09-F0EFBF54E0F4}">
   <ds:schemaRefs>
     <ds:schemaRef ds:uri="http://schemas.openxmlformats.org/officeDocument/2006/bibliography"/>
   </ds:schemaRefs>

</xml_diff>